<commit_message>
Retro ja 2. sprintin aloitus palaveri -IK
</commit_message>
<xml_diff>
--- a/Palaverien muistiinpanot.docx
+++ b/Palaverien muistiinpanot.docx
@@ -18,6 +18,7 @@
           <w:rFonts w:ascii="Arial" w:hAnsi="Arial" w:cs="Arial"/>
           <w:b/>
           <w:bCs/>
+          <w:noProof/>
           <w:sz w:val="40"/>
           <w:szCs w:val="40"/>
         </w:rPr>
@@ -136,6 +137,7 @@
           <w:bCs/>
           <w:sz w:val="40"/>
           <w:szCs w:val="40"/>
+          <w:lang w:val="en-US"/>
         </w:rPr>
       </w:pPr>
       <w:r>
@@ -146,10 +148,10 @@
           <w:sz w:val="40"/>
           <w:szCs w:val="40"/>
           <w:highlight w:val="yellow"/>
+          <w:lang w:val="en-US"/>
         </w:rPr>
         <w:t>!!!</w:t>
       </w:r>
-      <w:proofErr w:type="spellStart"/>
       <w:r>
         <w:rPr>
           <w:rFonts w:ascii="Arial" w:hAnsi="Arial" w:cs="Arial"/>
@@ -157,19 +159,9 @@
           <w:bCs/>
           <w:sz w:val="40"/>
           <w:szCs w:val="40"/>
-        </w:rPr>
-        <w:t>The</w:t>
-      </w:r>
-      <w:proofErr w:type="spellEnd"/>
-      <w:r>
-        <w:rPr>
-          <w:rFonts w:ascii="Arial" w:hAnsi="Arial" w:cs="Arial"/>
-          <w:b/>
-          <w:bCs/>
-          <w:sz w:val="40"/>
-          <w:szCs w:val="40"/>
-        </w:rPr>
-        <w:t xml:space="preserve"> </w:t>
+          <w:lang w:val="en-US"/>
+        </w:rPr>
+        <w:t xml:space="preserve">The </w:t>
       </w:r>
       <w:r>
         <w:rPr>
@@ -179,6 +171,7 @@
           <w:sz w:val="40"/>
           <w:szCs w:val="40"/>
           <w:u w:val="single"/>
+          <w:lang w:val="en-US"/>
         </w:rPr>
         <w:t>Product</w:t>
       </w:r>
@@ -189,184 +182,9 @@
           <w:bCs/>
           <w:sz w:val="40"/>
           <w:szCs w:val="40"/>
-        </w:rPr>
-        <w:t xml:space="preserve"> </w:t>
-      </w:r>
-      <w:proofErr w:type="spellStart"/>
-      <w:r>
-        <w:rPr>
-          <w:rFonts w:ascii="Arial" w:hAnsi="Arial" w:cs="Arial"/>
-          <w:b/>
-          <w:bCs/>
-          <w:sz w:val="40"/>
-          <w:szCs w:val="40"/>
-        </w:rPr>
-        <w:t>Backlog</w:t>
-      </w:r>
-      <w:proofErr w:type="spellEnd"/>
-      <w:r>
-        <w:rPr>
-          <w:rFonts w:ascii="Arial" w:hAnsi="Arial" w:cs="Arial"/>
-          <w:b/>
-          <w:bCs/>
-          <w:sz w:val="40"/>
-          <w:szCs w:val="40"/>
-        </w:rPr>
-        <w:t xml:space="preserve"> is </w:t>
-      </w:r>
-      <w:proofErr w:type="spellStart"/>
-      <w:r>
-        <w:rPr>
-          <w:rFonts w:ascii="Arial" w:hAnsi="Arial" w:cs="Arial"/>
-          <w:b/>
-          <w:bCs/>
-          <w:sz w:val="40"/>
-          <w:szCs w:val="40"/>
-        </w:rPr>
-        <w:t>specific</w:t>
-      </w:r>
-      <w:proofErr w:type="spellEnd"/>
-      <w:r>
-        <w:rPr>
-          <w:rFonts w:ascii="Arial" w:hAnsi="Arial" w:cs="Arial"/>
-          <w:b/>
-          <w:bCs/>
-          <w:sz w:val="40"/>
-          <w:szCs w:val="40"/>
-        </w:rPr>
-        <w:t xml:space="preserve"> to </w:t>
-      </w:r>
-      <w:proofErr w:type="spellStart"/>
-      <w:r>
-        <w:rPr>
-          <w:rFonts w:ascii="Arial" w:hAnsi="Arial" w:cs="Arial"/>
-          <w:b/>
-          <w:bCs/>
-          <w:sz w:val="40"/>
-          <w:szCs w:val="40"/>
-        </w:rPr>
-        <w:t>the</w:t>
-      </w:r>
-      <w:proofErr w:type="spellEnd"/>
-      <w:r>
-        <w:rPr>
-          <w:rFonts w:ascii="Arial" w:hAnsi="Arial" w:cs="Arial"/>
-          <w:b/>
-          <w:bCs/>
-          <w:sz w:val="40"/>
-          <w:szCs w:val="40"/>
-        </w:rPr>
-        <w:t xml:space="preserve"> </w:t>
-      </w:r>
-      <w:proofErr w:type="spellStart"/>
-      <w:r>
-        <w:rPr>
-          <w:rFonts w:ascii="Arial" w:hAnsi="Arial" w:cs="Arial"/>
-          <w:b/>
-          <w:bCs/>
-          <w:sz w:val="40"/>
-          <w:szCs w:val="40"/>
-        </w:rPr>
-        <w:t>entire</w:t>
-      </w:r>
-      <w:proofErr w:type="spellEnd"/>
-      <w:r>
-        <w:rPr>
-          <w:rFonts w:ascii="Arial" w:hAnsi="Arial" w:cs="Arial"/>
-          <w:b/>
-          <w:bCs/>
-          <w:sz w:val="40"/>
-          <w:szCs w:val="40"/>
-        </w:rPr>
-        <w:t xml:space="preserve"> </w:t>
-      </w:r>
-      <w:proofErr w:type="spellStart"/>
-      <w:r>
-        <w:rPr>
-          <w:rFonts w:ascii="Arial" w:hAnsi="Arial" w:cs="Arial"/>
-          <w:b/>
-          <w:bCs/>
-          <w:sz w:val="40"/>
-          <w:szCs w:val="40"/>
-        </w:rPr>
-        <w:t>goal</w:t>
-      </w:r>
-      <w:proofErr w:type="spellEnd"/>
-      <w:r>
-        <w:rPr>
-          <w:rFonts w:ascii="Arial" w:hAnsi="Arial" w:cs="Arial"/>
-          <w:b/>
-          <w:bCs/>
-          <w:sz w:val="40"/>
-          <w:szCs w:val="40"/>
-        </w:rPr>
-        <w:t xml:space="preserve"> of </w:t>
-      </w:r>
-      <w:proofErr w:type="spellStart"/>
-      <w:r>
-        <w:rPr>
-          <w:rFonts w:ascii="Arial" w:hAnsi="Arial" w:cs="Arial"/>
-          <w:b/>
-          <w:bCs/>
-          <w:sz w:val="40"/>
-          <w:szCs w:val="40"/>
-        </w:rPr>
-        <w:t>the</w:t>
-      </w:r>
-      <w:proofErr w:type="spellEnd"/>
-      <w:r>
-        <w:rPr>
-          <w:rFonts w:ascii="Arial" w:hAnsi="Arial" w:cs="Arial"/>
-          <w:b/>
-          <w:bCs/>
-          <w:sz w:val="40"/>
-          <w:szCs w:val="40"/>
-        </w:rPr>
-        <w:t xml:space="preserve"> </w:t>
-      </w:r>
-      <w:proofErr w:type="spellStart"/>
-      <w:r>
-        <w:rPr>
-          <w:rFonts w:ascii="Arial" w:hAnsi="Arial" w:cs="Arial"/>
-          <w:b/>
-          <w:bCs/>
-          <w:sz w:val="40"/>
-          <w:szCs w:val="40"/>
-        </w:rPr>
-        <w:t>product</w:t>
-      </w:r>
-      <w:proofErr w:type="spellEnd"/>
-      <w:r>
-        <w:rPr>
-          <w:rFonts w:ascii="Arial" w:hAnsi="Arial" w:cs="Arial"/>
-          <w:b/>
-          <w:bCs/>
-          <w:sz w:val="40"/>
-          <w:szCs w:val="40"/>
-        </w:rPr>
-        <w:t xml:space="preserve">. </w:t>
-      </w:r>
-      <w:proofErr w:type="spellStart"/>
-      <w:r>
-        <w:rPr>
-          <w:rFonts w:ascii="Arial" w:hAnsi="Arial" w:cs="Arial"/>
-          <w:b/>
-          <w:bCs/>
-          <w:sz w:val="40"/>
-          <w:szCs w:val="40"/>
-        </w:rPr>
-        <w:t>The</w:t>
-      </w:r>
-      <w:proofErr w:type="spellEnd"/>
-      <w:r>
-        <w:rPr>
-          <w:rFonts w:ascii="Arial" w:hAnsi="Arial" w:cs="Arial"/>
-          <w:b/>
-          <w:bCs/>
-          <w:sz w:val="40"/>
-          <w:szCs w:val="40"/>
-        </w:rPr>
-        <w:t xml:space="preserve"> </w:t>
+          <w:lang w:val="en-US"/>
+        </w:rPr>
+        <w:t xml:space="preserve"> Backlog is specific to the entire goal of the product. The </w:t>
       </w:r>
       <w:r>
         <w:rPr>
@@ -376,6 +194,7 @@
           <w:sz w:val="40"/>
           <w:szCs w:val="40"/>
           <w:u w:val="single"/>
+          <w:lang w:val="en-US"/>
         </w:rPr>
         <w:t>Sprint</w:t>
       </w:r>
@@ -386,140 +205,9 @@
           <w:bCs/>
           <w:sz w:val="40"/>
           <w:szCs w:val="40"/>
-        </w:rPr>
-        <w:t xml:space="preserve"> </w:t>
-      </w:r>
-      <w:proofErr w:type="spellStart"/>
-      <w:r>
-        <w:rPr>
-          <w:rFonts w:ascii="Arial" w:hAnsi="Arial" w:cs="Arial"/>
-          <w:b/>
-          <w:bCs/>
-          <w:sz w:val="40"/>
-          <w:szCs w:val="40"/>
-        </w:rPr>
-        <w:t>Backlog</w:t>
-      </w:r>
-      <w:proofErr w:type="spellEnd"/>
-      <w:r>
-        <w:rPr>
-          <w:rFonts w:ascii="Arial" w:hAnsi="Arial" w:cs="Arial"/>
-          <w:b/>
-          <w:bCs/>
-          <w:sz w:val="40"/>
-          <w:szCs w:val="40"/>
-        </w:rPr>
-        <w:t xml:space="preserve"> is </w:t>
-      </w:r>
-      <w:proofErr w:type="spellStart"/>
-      <w:r>
-        <w:rPr>
-          <w:rFonts w:ascii="Arial" w:hAnsi="Arial" w:cs="Arial"/>
-          <w:b/>
-          <w:bCs/>
-          <w:sz w:val="40"/>
-          <w:szCs w:val="40"/>
-        </w:rPr>
-        <w:t>specific</w:t>
-      </w:r>
-      <w:proofErr w:type="spellEnd"/>
-      <w:r>
-        <w:rPr>
-          <w:rFonts w:ascii="Arial" w:hAnsi="Arial" w:cs="Arial"/>
-          <w:b/>
-          <w:bCs/>
-          <w:sz w:val="40"/>
-          <w:szCs w:val="40"/>
-        </w:rPr>
-        <w:t xml:space="preserve"> </w:t>
-      </w:r>
-      <w:proofErr w:type="spellStart"/>
-      <w:r>
-        <w:rPr>
-          <w:rFonts w:ascii="Arial" w:hAnsi="Arial" w:cs="Arial"/>
-          <w:b/>
-          <w:bCs/>
-          <w:sz w:val="40"/>
-          <w:szCs w:val="40"/>
-        </w:rPr>
-        <w:t>only</w:t>
-      </w:r>
-      <w:proofErr w:type="spellEnd"/>
-      <w:r>
-        <w:rPr>
-          <w:rFonts w:ascii="Arial" w:hAnsi="Arial" w:cs="Arial"/>
-          <w:b/>
-          <w:bCs/>
-          <w:sz w:val="40"/>
-          <w:szCs w:val="40"/>
-        </w:rPr>
-        <w:t xml:space="preserve"> to </w:t>
-      </w:r>
-      <w:proofErr w:type="spellStart"/>
-      <w:r>
-        <w:rPr>
-          <w:rFonts w:ascii="Arial" w:hAnsi="Arial" w:cs="Arial"/>
-          <w:b/>
-          <w:bCs/>
-          <w:sz w:val="40"/>
-          <w:szCs w:val="40"/>
-        </w:rPr>
-        <w:t>the</w:t>
-      </w:r>
-      <w:proofErr w:type="spellEnd"/>
-      <w:r>
-        <w:rPr>
-          <w:rFonts w:ascii="Arial" w:hAnsi="Arial" w:cs="Arial"/>
-          <w:b/>
-          <w:bCs/>
-          <w:sz w:val="40"/>
-          <w:szCs w:val="40"/>
-        </w:rPr>
-        <w:t xml:space="preserve"> Sprint </w:t>
-      </w:r>
-      <w:proofErr w:type="spellStart"/>
-      <w:r>
-        <w:rPr>
-          <w:rFonts w:ascii="Arial" w:hAnsi="Arial" w:cs="Arial"/>
-          <w:b/>
-          <w:bCs/>
-          <w:sz w:val="40"/>
-          <w:szCs w:val="40"/>
-        </w:rPr>
-        <w:t>goal</w:t>
-      </w:r>
-      <w:proofErr w:type="spellEnd"/>
-      <w:r>
-        <w:rPr>
-          <w:rFonts w:ascii="Arial" w:hAnsi="Arial" w:cs="Arial"/>
-          <w:b/>
-          <w:bCs/>
-          <w:sz w:val="40"/>
-          <w:szCs w:val="40"/>
-        </w:rPr>
-        <w:t xml:space="preserve"> in a </w:t>
-      </w:r>
-      <w:proofErr w:type="spellStart"/>
-      <w:r>
-        <w:rPr>
-          <w:rFonts w:ascii="Arial" w:hAnsi="Arial" w:cs="Arial"/>
-          <w:b/>
-          <w:bCs/>
-          <w:sz w:val="40"/>
-          <w:szCs w:val="40"/>
-        </w:rPr>
-        <w:t>particular</w:t>
-      </w:r>
-      <w:proofErr w:type="spellEnd"/>
-      <w:r>
-        <w:rPr>
-          <w:rFonts w:ascii="Arial" w:hAnsi="Arial" w:cs="Arial"/>
-          <w:b/>
-          <w:bCs/>
-          <w:sz w:val="40"/>
-          <w:szCs w:val="40"/>
-        </w:rPr>
-        <w:t xml:space="preserve"> Sprint.</w:t>
+          <w:lang w:val="en-US"/>
+        </w:rPr>
+        <w:t xml:space="preserve"> Backlog is specific only to the Sprint goal in a particular Sprint.</w:t>
       </w:r>
     </w:p>
     <w:p>
@@ -624,47 +312,7 @@
           <w:sz w:val="40"/>
           <w:szCs w:val="40"/>
         </w:rPr>
-        <w:t xml:space="preserve">Palaveri muistio </w:t>
-      </w:r>
-      <w:r>
-        <w:rPr>
-          <w:rFonts w:ascii="Arial" w:hAnsi="Arial" w:cs="Arial"/>
-          <w:b/>
-          <w:bCs/>
-          <w:sz w:val="40"/>
-          <w:szCs w:val="40"/>
-        </w:rPr>
-        <w:t>0</w:t>
-      </w:r>
-      <w:r>
-        <w:rPr>
-          <w:rFonts w:ascii="Arial" w:hAnsi="Arial" w:cs="Arial"/>
-          <w:b/>
-          <w:bCs/>
-          <w:sz w:val="40"/>
-          <w:szCs w:val="40"/>
-        </w:rPr>
-        <w:t>.</w:t>
-      </w:r>
-      <w:r>
-        <w:rPr>
-          <w:rFonts w:ascii="Arial" w:hAnsi="Arial" w:cs="Arial"/>
-          <w:b/>
-          <w:bCs/>
-          <w:sz w:val="40"/>
-          <w:szCs w:val="40"/>
-        </w:rPr>
-        <w:t>2</w:t>
-      </w:r>
-      <w:r>
-        <w:rPr>
-          <w:rFonts w:ascii="Arial" w:hAnsi="Arial" w:cs="Arial"/>
-          <w:b/>
-          <w:bCs/>
-          <w:sz w:val="40"/>
-          <w:szCs w:val="40"/>
-        </w:rPr>
-        <w:t>.2024</w:t>
+        <w:t>Palaveri muistio 0.2.2024</w:t>
       </w:r>
     </w:p>
     <w:p>
@@ -767,6 +415,48 @@
         <w:t>Backlog</w:t>
       </w:r>
       <w:proofErr w:type="spellEnd"/>
+      <w:r>
+        <w:rPr>
+          <w:rFonts w:ascii="Arial" w:hAnsi="Arial" w:cs="Arial"/>
+          <w:b/>
+          <w:bCs/>
+          <w:sz w:val="40"/>
+          <w:szCs w:val="40"/>
+        </w:rPr>
+        <w:t xml:space="preserve"> 0.2.2024</w:t>
+      </w:r>
+    </w:p>
+    <w:p>
+      <w:pPr>
+        <w:spacing w:line="276" w:lineRule="auto"/>
+        <w:rPr>
+          <w:rFonts w:ascii="Arial" w:hAnsi="Arial" w:cs="Arial"/>
+          <w:b/>
+          <w:bCs/>
+          <w:sz w:val="40"/>
+          <w:szCs w:val="40"/>
+        </w:rPr>
+      </w:pPr>
+      <w:r>
+        <w:rPr>
+          <w:rFonts w:ascii="Arial" w:hAnsi="Arial" w:cs="Arial"/>
+          <w:b/>
+          <w:bCs/>
+          <w:sz w:val="40"/>
+          <w:szCs w:val="40"/>
+        </w:rPr>
+        <w:t xml:space="preserve">2. </w:t>
+      </w:r>
+      <w:r>
+        <w:rPr>
+          <w:rFonts w:ascii="Arial" w:hAnsi="Arial" w:cs="Arial"/>
+          <w:b/>
+          <w:bCs/>
+          <w:sz w:val="40"/>
+          <w:szCs w:val="40"/>
+        </w:rPr>
+        <w:t>Sprintti alkaa</w:t>
+      </w:r>
     </w:p>
     <w:p>
       <w:pPr>
@@ -807,6 +497,64 @@
     </w:p>
     <w:p>
       <w:pPr>
+        <w:spacing w:line="276" w:lineRule="auto"/>
+        <w:rPr>
+          <w:rFonts w:ascii="Arial" w:hAnsi="Arial" w:cs="Arial"/>
+          <w:b/>
+          <w:bCs/>
+        </w:rPr>
+      </w:pPr>
+    </w:p>
+    <w:p>
+      <w:pPr>
+        <w:spacing w:line="276" w:lineRule="auto"/>
+        <w:rPr>
+          <w:rFonts w:ascii="Arial" w:hAnsi="Arial" w:cs="Arial"/>
+          <w:b/>
+          <w:bCs/>
+        </w:rPr>
+      </w:pPr>
+    </w:p>
+    <w:p>
+      <w:pPr>
+        <w:spacing w:line="276" w:lineRule="auto"/>
+        <w:rPr>
+          <w:rFonts w:ascii="Arial" w:hAnsi="Arial" w:cs="Arial"/>
+          <w:b/>
+          <w:bCs/>
+        </w:rPr>
+      </w:pPr>
+      <w:r>
+        <w:rPr>
+          <w:rFonts w:ascii="Arial" w:hAnsi="Arial" w:cs="Arial"/>
+          <w:b/>
+          <w:bCs/>
+        </w:rPr>
+        <w:lastRenderedPageBreak/>
+        <w:t xml:space="preserve">Mitä tässä sprintissä voidaan saada valmiiksi? </w:t>
+      </w:r>
+    </w:p>
+    <w:p>
+      <w:pPr>
+        <w:pStyle w:val="Luettelokappale"/>
+        <w:numPr>
+          <w:ilvl w:val="0"/>
+          <w:numId w:val="33"/>
+        </w:numPr>
+        <w:spacing w:line="276" w:lineRule="auto"/>
+        <w:rPr>
+          <w:rFonts w:ascii="Arial" w:hAnsi="Arial" w:cs="Arial"/>
+        </w:rPr>
+      </w:pPr>
+      <w:r>
+        <w:rPr>
+          <w:rFonts w:ascii="Arial" w:hAnsi="Arial" w:cs="Arial"/>
+        </w:rPr>
+        <w:t>Alustavan pohjan luominen koodiin, vaatimusmäärittelyyn ja UML-mallinnukseen.</w:t>
+      </w:r>
+    </w:p>
+    <w:p>
+      <w:pPr>
         <w:pStyle w:val="Luettelokappale"/>
         <w:numPr>
           <w:ilvl w:val="0"/>
@@ -821,19 +569,7 @@
         <w:rPr>
           <w:rFonts w:ascii="Arial" w:hAnsi="Arial" w:cs="Arial"/>
         </w:rPr>
-        <w:t>Tavoite on</w:t>
-      </w:r>
-      <w:r>
-        <w:rPr>
-          <w:rFonts w:ascii="Arial" w:hAnsi="Arial" w:cs="Arial"/>
-        </w:rPr>
-        <w:t>:</w:t>
-      </w:r>
-      <w:r>
-        <w:rPr>
-          <w:rFonts w:ascii="Arial" w:hAnsi="Arial" w:cs="Arial"/>
-        </w:rPr>
-        <w:t xml:space="preserve"> </w:t>
+        <w:t xml:space="preserve">Tavoite on: </w:t>
       </w:r>
     </w:p>
     <w:p>
@@ -890,50 +626,48 @@
     </w:p>
     <w:p>
       <w:pPr>
-        <w:pStyle w:val="Luettelokappale"/>
-        <w:numPr>
-          <w:ilvl w:val="0"/>
-          <w:numId w:val="9"/>
-        </w:numPr>
-        <w:spacing w:line="276" w:lineRule="auto"/>
-        <w:rPr>
-          <w:rFonts w:ascii="Arial" w:hAnsi="Arial" w:cs="Arial"/>
-        </w:rPr>
-      </w:pPr>
-      <w:r>
-        <w:rPr>
-          <w:rFonts w:ascii="Arial" w:hAnsi="Arial" w:cs="Arial"/>
-        </w:rPr>
-        <w:t>opetella ryhmädynamiikan toiminta.</w:t>
-      </w:r>
-    </w:p>
-    <w:p>
-      <w:pPr>
-        <w:spacing w:line="276" w:lineRule="auto"/>
-        <w:rPr>
-          <w:rFonts w:ascii="Arial" w:hAnsi="Arial" w:cs="Arial"/>
-          <w:b/>
-          <w:bCs/>
-        </w:rPr>
-      </w:pPr>
-    </w:p>
-    <w:p>
-      <w:pPr>
-        <w:spacing w:line="276" w:lineRule="auto"/>
-        <w:rPr>
-          <w:rFonts w:ascii="Arial" w:hAnsi="Arial" w:cs="Arial"/>
-          <w:b/>
-          <w:bCs/>
-        </w:rPr>
-      </w:pPr>
-      <w:r>
-        <w:rPr>
-          <w:rFonts w:ascii="Arial" w:hAnsi="Arial" w:cs="Arial"/>
-          <w:b/>
-          <w:bCs/>
-        </w:rPr>
-        <w:lastRenderedPageBreak/>
-        <w:t xml:space="preserve">Mitä tässä sprintissä voidaan saada valmiiksi? </w:t>
+        <w:spacing w:line="276" w:lineRule="auto"/>
+        <w:rPr>
+          <w:rFonts w:ascii="Arial" w:hAnsi="Arial" w:cs="Arial"/>
+        </w:rPr>
+      </w:pPr>
+    </w:p>
+    <w:p>
+      <w:pPr>
+        <w:spacing w:line="276" w:lineRule="auto"/>
+        <w:rPr>
+          <w:rFonts w:ascii="Arial" w:hAnsi="Arial" w:cs="Arial"/>
+          <w:b/>
+          <w:bCs/>
+        </w:rPr>
+      </w:pPr>
+    </w:p>
+    <w:p>
+      <w:pPr>
+        <w:spacing w:line="276" w:lineRule="auto"/>
+        <w:rPr>
+          <w:rFonts w:ascii="Arial" w:hAnsi="Arial" w:cs="Arial"/>
+          <w:b/>
+          <w:bCs/>
+        </w:rPr>
+      </w:pPr>
+    </w:p>
+    <w:p>
+      <w:pPr>
+        <w:spacing w:line="276" w:lineRule="auto"/>
+        <w:rPr>
+          <w:rFonts w:ascii="Arial" w:hAnsi="Arial" w:cs="Arial"/>
+          <w:b/>
+          <w:bCs/>
+        </w:rPr>
+      </w:pPr>
+      <w:r>
+        <w:rPr>
+          <w:rFonts w:ascii="Arial" w:hAnsi="Arial" w:cs="Arial"/>
+          <w:b/>
+          <w:bCs/>
+        </w:rPr>
+        <w:t>Miten valittu työ saadaan valmiiksi?</w:t>
       </w:r>
     </w:p>
     <w:p>
@@ -952,45 +686,7 @@
         <w:rPr>
           <w:rFonts w:ascii="Arial" w:hAnsi="Arial" w:cs="Arial"/>
         </w:rPr>
-        <w:t>Alustavan pohjan luominen koodiin, vaatimusmäärittelyyn ja UML-mallinnukseen.</w:t>
-      </w:r>
-    </w:p>
-    <w:p>
-      <w:pPr>
-        <w:spacing w:line="276" w:lineRule="auto"/>
-        <w:rPr>
-          <w:rFonts w:ascii="Arial" w:hAnsi="Arial" w:cs="Arial"/>
-          <w:b/>
-          <w:bCs/>
-        </w:rPr>
-      </w:pPr>
-    </w:p>
-    <w:p>
-      <w:pPr>
-        <w:spacing w:line="276" w:lineRule="auto"/>
-        <w:rPr>
-          <w:rFonts w:ascii="Arial" w:hAnsi="Arial" w:cs="Arial"/>
-          <w:b/>
-          <w:bCs/>
-        </w:rPr>
-      </w:pPr>
-    </w:p>
-    <w:p>
-      <w:pPr>
-        <w:spacing w:line="276" w:lineRule="auto"/>
-        <w:rPr>
-          <w:rFonts w:ascii="Arial" w:hAnsi="Arial" w:cs="Arial"/>
-          <w:b/>
-          <w:bCs/>
-        </w:rPr>
-      </w:pPr>
-      <w:r>
-        <w:rPr>
-          <w:rFonts w:ascii="Arial" w:hAnsi="Arial" w:cs="Arial"/>
-          <w:b/>
-          <w:bCs/>
-        </w:rPr>
-        <w:t>Miten valittu työ saadaan valmiiksi?</w:t>
+        <w:t>+</w:t>
       </w:r>
     </w:p>
     <w:p>
@@ -1009,25 +705,6 @@
         <w:rPr>
           <w:rFonts w:ascii="Arial" w:hAnsi="Arial" w:cs="Arial"/>
         </w:rPr>
-        <w:t>+</w:t>
-      </w:r>
-    </w:p>
-    <w:p>
-      <w:pPr>
-        <w:pStyle w:val="Luettelokappale"/>
-        <w:numPr>
-          <w:ilvl w:val="0"/>
-          <w:numId w:val="33"/>
-        </w:numPr>
-        <w:spacing w:line="276" w:lineRule="auto"/>
-        <w:rPr>
-          <w:rFonts w:ascii="Arial" w:hAnsi="Arial" w:cs="Arial"/>
-        </w:rPr>
-      </w:pPr>
-      <w:r>
-        <w:rPr>
-          <w:rFonts w:ascii="Arial" w:hAnsi="Arial" w:cs="Arial"/>
-        </w:rPr>
         <w:t>Sprintin työnjako</w:t>
       </w:r>
     </w:p>
@@ -1256,13 +933,7 @@
         <w:rPr>
           <w:rFonts w:ascii="Arial" w:hAnsi="Arial" w:cs="Arial"/>
         </w:rPr>
-        <w:t>23</w:t>
-      </w:r>
-      <w:r>
-        <w:rPr>
-          <w:rFonts w:ascii="Arial" w:hAnsi="Arial" w:cs="Arial"/>
-        </w:rPr>
-        <w:t xml:space="preserve">.2. klo </w:t>
+        <w:t xml:space="preserve">23.2. klo </w:t>
       </w:r>
       <w:r>
         <w:rPr>
@@ -1287,13 +958,7 @@
         <w:rPr>
           <w:rFonts w:ascii="Arial" w:hAnsi="Arial" w:cs="Arial"/>
         </w:rPr>
-        <w:t>3</w:t>
-      </w:r>
-      <w:r>
-        <w:rPr>
-          <w:rFonts w:ascii="Arial" w:hAnsi="Arial" w:cs="Arial"/>
-        </w:rPr>
-        <w:t>. Sprintin aloitus</w:t>
+        <w:t>3. Sprintin aloitus</w:t>
       </w:r>
     </w:p>
     <w:p>
@@ -1379,6 +1044,74 @@
         <w:t>Review</w:t>
       </w:r>
       <w:proofErr w:type="spellEnd"/>
+      <w:r>
+        <w:rPr>
+          <w:rFonts w:ascii="Arial" w:hAnsi="Arial" w:cs="Arial"/>
+          <w:b/>
+          <w:bCs/>
+          <w:sz w:val="40"/>
+          <w:szCs w:val="40"/>
+        </w:rPr>
+        <w:t xml:space="preserve"> 0.2.2024</w:t>
+      </w:r>
+    </w:p>
+    <w:p>
+      <w:pPr>
+        <w:spacing w:line="276" w:lineRule="auto"/>
+        <w:rPr>
+          <w:rFonts w:ascii="Arial" w:hAnsi="Arial" w:cs="Arial"/>
+          <w:b/>
+          <w:bCs/>
+          <w:sz w:val="40"/>
+          <w:szCs w:val="40"/>
+        </w:rPr>
+      </w:pPr>
+      <w:r>
+        <w:rPr>
+          <w:rFonts w:ascii="Arial" w:hAnsi="Arial" w:cs="Arial"/>
+          <w:b/>
+          <w:bCs/>
+          <w:sz w:val="40"/>
+          <w:szCs w:val="40"/>
+        </w:rPr>
+        <w:t>2. Sprintti loppuu</w:t>
+      </w:r>
+    </w:p>
+    <w:p>
+      <w:pPr>
+        <w:spacing w:line="276" w:lineRule="auto"/>
+        <w:rPr>
+          <w:rFonts w:ascii="Arial" w:hAnsi="Arial" w:cs="Arial"/>
+          <w:b/>
+          <w:bCs/>
+        </w:rPr>
+      </w:pPr>
+      <w:r>
+        <w:rPr>
+          <w:rFonts w:ascii="Arial" w:hAnsi="Arial" w:cs="Arial"/>
+          <w:b/>
+          <w:bCs/>
+        </w:rPr>
+        <w:t xml:space="preserve">Paikalla: </w:t>
+      </w:r>
+      <w:proofErr w:type="spellStart"/>
+      <w:r>
+        <w:rPr>
+          <w:rFonts w:ascii="Arial" w:hAnsi="Arial" w:cs="Arial"/>
+          <w:b/>
+          <w:bCs/>
+        </w:rPr>
+        <w:t>Jiska</w:t>
+      </w:r>
+      <w:proofErr w:type="spellEnd"/>
+      <w:r>
+        <w:rPr>
+          <w:rFonts w:ascii="Arial" w:hAnsi="Arial" w:cs="Arial"/>
+          <w:b/>
+          <w:bCs/>
+        </w:rPr>
+        <w:t>, Eveliina, Inka, Katja</w:t>
+      </w:r>
     </w:p>
     <w:p>
       <w:pPr>
@@ -1494,50 +1227,6 @@
         <w:spacing w:line="276" w:lineRule="auto"/>
         <w:rPr>
           <w:rFonts w:ascii="Arial" w:hAnsi="Arial" w:cs="Arial"/>
-        </w:rPr>
-      </w:pPr>
-    </w:p>
-    <w:p>
-      <w:pPr>
-        <w:spacing w:line="276" w:lineRule="auto"/>
-        <w:rPr>
-          <w:rFonts w:ascii="Arial" w:hAnsi="Arial" w:cs="Arial"/>
-          <w:b/>
-          <w:bCs/>
-          <w:sz w:val="40"/>
-          <w:szCs w:val="40"/>
-        </w:rPr>
-      </w:pPr>
-    </w:p>
-    <w:p>
-      <w:pPr>
-        <w:spacing w:line="276" w:lineRule="auto"/>
-        <w:rPr>
-          <w:rFonts w:ascii="Arial" w:hAnsi="Arial" w:cs="Arial"/>
-          <w:b/>
-          <w:bCs/>
-          <w:sz w:val="40"/>
-          <w:szCs w:val="40"/>
-        </w:rPr>
-      </w:pPr>
-    </w:p>
-    <w:p>
-      <w:pPr>
-        <w:spacing w:line="276" w:lineRule="auto"/>
-        <w:rPr>
-          <w:rFonts w:ascii="Arial" w:hAnsi="Arial" w:cs="Arial"/>
-          <w:b/>
-          <w:bCs/>
-          <w:sz w:val="40"/>
-          <w:szCs w:val="40"/>
-        </w:rPr>
-      </w:pPr>
-    </w:p>
-    <w:p>
-      <w:pPr>
-        <w:spacing w:line="276" w:lineRule="auto"/>
-        <w:rPr>
-          <w:rFonts w:ascii="Arial" w:hAnsi="Arial" w:cs="Arial"/>
           <w:b/>
           <w:bCs/>
           <w:sz w:val="40"/>
@@ -1553,7 +1242,7 @@
           <w:szCs w:val="40"/>
           <w:highlight w:val="yellow"/>
         </w:rPr>
-        <w:t>++++++++++++++++++++++++++++++++++++++</w:t>
+        <w:t>+++++++++++++++++++++++++++++++++++++</w:t>
       </w:r>
     </w:p>
     <w:p>
@@ -1709,15 +1398,7 @@
           <w:b/>
           <w:bCs/>
         </w:rPr>
-        <w:t>Paikalla:</w:t>
-      </w:r>
-      <w:r>
-        <w:rPr>
-          <w:rFonts w:ascii="Arial" w:hAnsi="Arial" w:cs="Arial"/>
-          <w:b/>
-          <w:bCs/>
-        </w:rPr>
-        <w:t xml:space="preserve"> </w:t>
+        <w:t xml:space="preserve">Paikalla: </w:t>
       </w:r>
       <w:proofErr w:type="spellStart"/>
       <w:r>
@@ -1854,15 +1535,7 @@
           <w:b/>
           <w:bCs/>
         </w:rPr>
-        <w:t>Paikalla:</w:t>
-      </w:r>
-      <w:r>
-        <w:rPr>
-          <w:rFonts w:ascii="Arial" w:hAnsi="Arial" w:cs="Arial"/>
-          <w:b/>
-          <w:bCs/>
-        </w:rPr>
-        <w:t xml:space="preserve"> </w:t>
+        <w:t xml:space="preserve">Paikalla: </w:t>
       </w:r>
       <w:r>
         <w:rPr>
@@ -2025,15 +1698,7 @@
           <w:b/>
           <w:bCs/>
         </w:rPr>
-        <w:t>Paikalla:</w:t>
-      </w:r>
-      <w:r>
-        <w:rPr>
-          <w:rFonts w:ascii="Arial" w:hAnsi="Arial" w:cs="Arial"/>
-          <w:b/>
-          <w:bCs/>
-        </w:rPr>
-        <w:t xml:space="preserve"> </w:t>
+        <w:t xml:space="preserve">Paikalla: </w:t>
       </w:r>
       <w:r>
         <w:rPr>
@@ -2165,6 +1830,24 @@
     </w:p>
     <w:p>
       <w:pPr>
+        <w:spacing w:line="276" w:lineRule="auto"/>
+        <w:rPr>
+          <w:rFonts w:ascii="Arial" w:hAnsi="Arial" w:cs="Arial"/>
+          <w:b/>
+          <w:bCs/>
+        </w:rPr>
+      </w:pPr>
+      <w:r>
+        <w:rPr>
+          <w:rFonts w:ascii="Arial" w:hAnsi="Arial" w:cs="Arial"/>
+          <w:b/>
+          <w:bCs/>
+        </w:rPr>
+        <w:t xml:space="preserve">Mitä tässä sprintissä voidaan saada valmiiksi? </w:t>
+      </w:r>
+    </w:p>
+    <w:p>
+      <w:pPr>
         <w:pStyle w:val="Luettelokappale"/>
         <w:numPr>
           <w:ilvl w:val="0"/>
@@ -2179,19 +1862,7 @@
         <w:rPr>
           <w:rFonts w:ascii="Arial" w:hAnsi="Arial" w:cs="Arial"/>
         </w:rPr>
-        <w:t>Tavoite on</w:t>
-      </w:r>
-      <w:r>
-        <w:rPr>
-          <w:rFonts w:ascii="Arial" w:hAnsi="Arial" w:cs="Arial"/>
-        </w:rPr>
-        <w:t>:</w:t>
-      </w:r>
-      <w:r>
-        <w:rPr>
-          <w:rFonts w:ascii="Arial" w:hAnsi="Arial" w:cs="Arial"/>
-        </w:rPr>
-        <w:t xml:space="preserve"> </w:t>
+        <w:t xml:space="preserve">Tavoite on: </w:t>
       </w:r>
     </w:p>
     <w:p>
@@ -2224,19 +1895,7 @@
         <w:rPr>
           <w:rFonts w:ascii="Arial" w:hAnsi="Arial" w:cs="Arial"/>
         </w:rPr>
-        <w:t>-järjestelmän toiminta</w:t>
-      </w:r>
-      <w:r>
-        <w:rPr>
-          <w:rFonts w:ascii="Arial" w:hAnsi="Arial" w:cs="Arial"/>
-        </w:rPr>
-        <w:t>a</w:t>
-      </w:r>
-      <w:r>
-        <w:rPr>
-          <w:rFonts w:ascii="Arial" w:hAnsi="Arial" w:cs="Arial"/>
-        </w:rPr>
-        <w:t>.</w:t>
+        <w:t>-järjestelmän toimintaa.</w:t>
       </w:r>
     </w:p>
     <w:p>
@@ -2255,13 +1914,7 @@
         <w:rPr>
           <w:rFonts w:ascii="Arial" w:hAnsi="Arial" w:cs="Arial"/>
         </w:rPr>
-        <w:t xml:space="preserve">Selventää ohjelmiston käyttäjän </w:t>
-      </w:r>
-      <w:r>
-        <w:rPr>
-          <w:rFonts w:ascii="Arial" w:hAnsi="Arial" w:cs="Arial"/>
-        </w:rPr>
-        <w:t>tarpeet.</w:t>
+        <w:t>Selventää ohjelmiston käyttäjän tarpeet.</w:t>
       </w:r>
     </w:p>
     <w:p>
@@ -2280,36 +1933,8 @@
         <w:rPr>
           <w:rFonts w:ascii="Arial" w:hAnsi="Arial" w:cs="Arial"/>
         </w:rPr>
+        <w:lastRenderedPageBreak/>
         <w:t>opetella ryhmädynamiikan toiminta.</w:t>
-      </w:r>
-    </w:p>
-    <w:p>
-      <w:pPr>
-        <w:pStyle w:val="Luettelokappale"/>
-        <w:spacing w:line="276" w:lineRule="auto"/>
-        <w:ind w:left="2520"/>
-        <w:rPr>
-          <w:rFonts w:ascii="Arial" w:hAnsi="Arial" w:cs="Arial"/>
-        </w:rPr>
-      </w:pPr>
-    </w:p>
-    <w:p>
-      <w:pPr>
-        <w:spacing w:line="276" w:lineRule="auto"/>
-        <w:rPr>
-          <w:rFonts w:ascii="Arial" w:hAnsi="Arial" w:cs="Arial"/>
-          <w:b/>
-          <w:bCs/>
-        </w:rPr>
-      </w:pPr>
-      <w:r>
-        <w:rPr>
-          <w:rFonts w:ascii="Arial" w:hAnsi="Arial" w:cs="Arial"/>
-          <w:b/>
-          <w:bCs/>
-        </w:rPr>
-        <w:lastRenderedPageBreak/>
-        <w:t xml:space="preserve">Mitä tässä sprintissä voidaan saada valmiiksi? </w:t>
       </w:r>
     </w:p>
     <w:p>
@@ -2377,7 +2002,19 @@
         <w:rPr>
           <w:rFonts w:ascii="Arial" w:hAnsi="Arial" w:cs="Arial"/>
         </w:rPr>
-        <w:t>, joiden pohjalta seuraavassa Sprintissä on mahdollista ennustaa paremmin ryhmän toimintakyky.</w:t>
+        <w:t xml:space="preserve">, joiden pohjalta seuraavassa </w:t>
+      </w:r>
+      <w:r>
+        <w:rPr>
+          <w:rFonts w:ascii="Arial" w:hAnsi="Arial" w:cs="Arial"/>
+        </w:rPr>
+        <w:t>s</w:t>
+      </w:r>
+      <w:r>
+        <w:rPr>
+          <w:rFonts w:ascii="Arial" w:hAnsi="Arial" w:cs="Arial"/>
+        </w:rPr>
+        <w:t>printissä on mahdollista ennustaa paremmin ryhmän toimintakyky.</w:t>
       </w:r>
     </w:p>
     <w:p>
@@ -3014,18 +2651,6 @@
     </w:p>
     <w:p>
       <w:pPr>
-        <w:pStyle w:val="Luettelokappale"/>
-        <w:spacing w:line="276" w:lineRule="auto"/>
-        <w:ind w:left="1080"/>
-        <w:rPr>
-          <w:rFonts w:ascii="Arial" w:hAnsi="Arial" w:cs="Arial"/>
-          <w:b/>
-          <w:bCs/>
-        </w:rPr>
-      </w:pPr>
-    </w:p>
-    <w:p>
-      <w:pPr>
         <w:spacing w:line="276" w:lineRule="auto"/>
         <w:rPr>
           <w:rFonts w:ascii="Arial" w:hAnsi="Arial" w:cs="Arial"/>
@@ -3047,10 +2672,7 @@
           <w:szCs w:val="40"/>
         </w:rPr>
       </w:pPr>
-    </w:p>
-    <w:p>
-      <w:pPr>
-        <w:spacing w:line="276" w:lineRule="auto"/>
+      <w:r>
         <w:rPr>
           <w:rFonts w:ascii="Arial" w:hAnsi="Arial" w:cs="Arial"/>
           <w:b/>
@@ -3058,83 +2680,25 @@
           <w:sz w:val="40"/>
           <w:szCs w:val="40"/>
         </w:rPr>
-      </w:pPr>
-      <w:r>
-        <w:rPr>
-          <w:rFonts w:ascii="Arial" w:hAnsi="Arial" w:cs="Arial"/>
-          <w:b/>
-          <w:bCs/>
-          <w:sz w:val="40"/>
-          <w:szCs w:val="40"/>
-        </w:rPr>
-        <w:lastRenderedPageBreak/>
-        <w:t xml:space="preserve">Palaveri muistio </w:t>
-      </w:r>
-      <w:r>
-        <w:rPr>
-          <w:rFonts w:ascii="Arial" w:hAnsi="Arial" w:cs="Arial"/>
-          <w:b/>
-          <w:bCs/>
-          <w:sz w:val="40"/>
-          <w:szCs w:val="40"/>
-        </w:rPr>
-        <w:t>15</w:t>
-      </w:r>
-      <w:r>
-        <w:rPr>
-          <w:rFonts w:ascii="Arial" w:hAnsi="Arial" w:cs="Arial"/>
-          <w:b/>
-          <w:bCs/>
-          <w:sz w:val="40"/>
-          <w:szCs w:val="40"/>
-        </w:rPr>
-        <w:t>.</w:t>
-      </w:r>
-      <w:r>
-        <w:rPr>
-          <w:rFonts w:ascii="Arial" w:hAnsi="Arial" w:cs="Arial"/>
-          <w:b/>
-          <w:bCs/>
-          <w:sz w:val="40"/>
-          <w:szCs w:val="40"/>
-        </w:rPr>
-        <w:t>2</w:t>
-      </w:r>
-      <w:r>
-        <w:rPr>
-          <w:rFonts w:ascii="Arial" w:hAnsi="Arial" w:cs="Arial"/>
-          <w:b/>
-          <w:bCs/>
-          <w:sz w:val="40"/>
-          <w:szCs w:val="40"/>
-        </w:rPr>
-        <w:t>.2024</w:t>
-      </w:r>
-    </w:p>
-    <w:p>
-      <w:pPr>
-        <w:spacing w:line="276" w:lineRule="auto"/>
-        <w:rPr>
-          <w:rFonts w:ascii="Arial" w:hAnsi="Arial" w:cs="Arial"/>
-          <w:b/>
-          <w:bCs/>
-        </w:rPr>
-      </w:pPr>
-      <w:r>
-        <w:rPr>
-          <w:rFonts w:ascii="Arial" w:hAnsi="Arial" w:cs="Arial"/>
-          <w:b/>
-          <w:bCs/>
-        </w:rPr>
-        <w:t>Paikalla:</w:t>
-      </w:r>
-      <w:r>
-        <w:rPr>
-          <w:rFonts w:ascii="Arial" w:hAnsi="Arial" w:cs="Arial"/>
-          <w:b/>
-          <w:bCs/>
-        </w:rPr>
-        <w:t xml:space="preserve"> </w:t>
+        <w:t>Palaveri muistio 15.2.2024</w:t>
+      </w:r>
+    </w:p>
+    <w:p>
+      <w:pPr>
+        <w:spacing w:line="276" w:lineRule="auto"/>
+        <w:rPr>
+          <w:rFonts w:ascii="Arial" w:hAnsi="Arial" w:cs="Arial"/>
+          <w:b/>
+          <w:bCs/>
+        </w:rPr>
+      </w:pPr>
+      <w:r>
+        <w:rPr>
+          <w:rFonts w:ascii="Arial" w:hAnsi="Arial" w:cs="Arial"/>
+          <w:b/>
+          <w:bCs/>
+        </w:rPr>
+        <w:t xml:space="preserve">Paikalla: </w:t>
       </w:r>
       <w:proofErr w:type="spellStart"/>
       <w:r>
@@ -3171,6 +2735,7 @@
         <w:rPr>
           <w:rFonts w:ascii="Arial" w:hAnsi="Arial" w:cs="Arial"/>
         </w:rPr>
+        <w:lastRenderedPageBreak/>
         <w:t xml:space="preserve">Päädyimme pitämään palaverin ennen Retroa </w:t>
       </w:r>
       <w:proofErr w:type="spellStart"/>
@@ -3314,6 +2879,7 @@
           <w:rFonts w:ascii="Arial" w:hAnsi="Arial" w:cs="Arial"/>
           <w:b/>
           <w:bCs/>
+          <w:noProof/>
           <w:sz w:val="40"/>
           <w:szCs w:val="40"/>
         </w:rPr>
@@ -3415,7 +2981,6 @@
     </w:p>
     <w:p>
       <w:pPr>
-        <w:pStyle w:val="Luettelokappale"/>
         <w:spacing w:line="276" w:lineRule="auto"/>
         <w:rPr>
           <w:rFonts w:ascii="Arial" w:hAnsi="Arial" w:cs="Arial"/>
@@ -3428,7 +2993,6 @@
     </w:p>
     <w:p>
       <w:pPr>
-        <w:pStyle w:val="Luettelokappale"/>
         <w:spacing w:line="276" w:lineRule="auto"/>
         <w:rPr>
           <w:rFonts w:ascii="Arial" w:hAnsi="Arial" w:cs="Arial"/>
@@ -3462,7 +3026,10 @@
           <w:szCs w:val="40"/>
         </w:rPr>
       </w:pPr>
-      <w:r>
+    </w:p>
+    <w:p>
+      <w:pPr>
+        <w:spacing w:line="276" w:lineRule="auto"/>
         <w:rPr>
           <w:rFonts w:ascii="Arial" w:hAnsi="Arial" w:cs="Arial"/>
           <w:b/>
@@ -3470,6 +3037,15 @@
           <w:sz w:val="40"/>
           <w:szCs w:val="40"/>
         </w:rPr>
+      </w:pPr>
+      <w:r>
+        <w:rPr>
+          <w:rFonts w:ascii="Arial" w:hAnsi="Arial" w:cs="Arial"/>
+          <w:b/>
+          <w:bCs/>
+          <w:sz w:val="40"/>
+          <w:szCs w:val="40"/>
+        </w:rPr>
         <w:lastRenderedPageBreak/>
         <w:t xml:space="preserve">Retro &amp; </w:t>
       </w:r>
@@ -3485,6 +3061,16 @@
         <w:t>Review</w:t>
       </w:r>
       <w:proofErr w:type="spellEnd"/>
+      <w:r>
+        <w:rPr>
+          <w:rFonts w:ascii="Arial" w:hAnsi="Arial" w:cs="Arial"/>
+          <w:b/>
+          <w:bCs/>
+          <w:sz w:val="40"/>
+          <w:szCs w:val="40"/>
+        </w:rPr>
+        <w:t xml:space="preserve"> 16.2.2024</w:t>
+      </w:r>
     </w:p>
     <w:p>
       <w:pPr>
@@ -3507,7 +3093,543 @@
           <w:szCs w:val="40"/>
           <w:u w:val="single"/>
         </w:rPr>
-        <w:t>1. sprintti loppuu</w:t>
+        <w:t>1.</w:t>
+      </w:r>
+      <w:r>
+        <w:rPr>
+          <w:rFonts w:ascii="Arial" w:hAnsi="Arial" w:cs="Arial"/>
+          <w:b/>
+          <w:bCs/>
+          <w:sz w:val="40"/>
+          <w:szCs w:val="40"/>
+          <w:u w:val="single"/>
+        </w:rPr>
+        <w:t>sprintti loppuu</w:t>
+      </w:r>
+    </w:p>
+    <w:p>
+      <w:pPr>
+        <w:spacing w:line="276" w:lineRule="auto"/>
+        <w:rPr>
+          <w:rFonts w:ascii="Arial" w:hAnsi="Arial" w:cs="Arial"/>
+          <w:b/>
+          <w:bCs/>
+        </w:rPr>
+      </w:pPr>
+      <w:r>
+        <w:rPr>
+          <w:rFonts w:ascii="Arial" w:hAnsi="Arial" w:cs="Arial"/>
+          <w:b/>
+          <w:bCs/>
+        </w:rPr>
+        <w:t xml:space="preserve">Paikalla: </w:t>
+      </w:r>
+      <w:proofErr w:type="spellStart"/>
+      <w:r>
+        <w:rPr>
+          <w:rFonts w:ascii="Arial" w:hAnsi="Arial" w:cs="Arial"/>
+          <w:b/>
+          <w:bCs/>
+        </w:rPr>
+        <w:t>Jiska</w:t>
+      </w:r>
+      <w:proofErr w:type="spellEnd"/>
+      <w:r>
+        <w:rPr>
+          <w:rFonts w:ascii="Arial" w:hAnsi="Arial" w:cs="Arial"/>
+          <w:b/>
+          <w:bCs/>
+        </w:rPr>
+        <w:t>, Eveliina, Inka, Katja</w:t>
+      </w:r>
+    </w:p>
+    <w:p>
+      <w:pPr>
+        <w:spacing w:line="276" w:lineRule="auto"/>
+        <w:rPr>
+          <w:rFonts w:ascii="Arial" w:hAnsi="Arial" w:cs="Arial"/>
+          <w:b/>
+          <w:bCs/>
+        </w:rPr>
+      </w:pPr>
+      <w:proofErr w:type="spellStart"/>
+      <w:r>
+        <w:rPr>
+          <w:rFonts w:ascii="Arial" w:hAnsi="Arial" w:cs="Arial"/>
+          <w:b/>
+          <w:bCs/>
+        </w:rPr>
+        <w:t>Daily</w:t>
+      </w:r>
+      <w:proofErr w:type="spellEnd"/>
+      <w:r>
+        <w:rPr>
+          <w:rFonts w:ascii="Arial" w:hAnsi="Arial" w:cs="Arial"/>
+          <w:b/>
+          <w:bCs/>
+        </w:rPr>
+        <w:t>/</w:t>
+      </w:r>
+      <w:proofErr w:type="spellStart"/>
+      <w:r>
+        <w:rPr>
+          <w:rFonts w:ascii="Arial" w:hAnsi="Arial" w:cs="Arial"/>
+          <w:b/>
+          <w:bCs/>
+        </w:rPr>
+        <w:t>Review</w:t>
+      </w:r>
+      <w:proofErr w:type="spellEnd"/>
+      <w:r>
+        <w:rPr>
+          <w:rFonts w:ascii="Arial" w:hAnsi="Arial" w:cs="Arial"/>
+          <w:b/>
+          <w:bCs/>
+        </w:rPr>
+        <w:t>:</w:t>
+      </w:r>
+    </w:p>
+    <w:p>
+      <w:pPr>
+        <w:pStyle w:val="Luettelokappale"/>
+        <w:numPr>
+          <w:ilvl w:val="0"/>
+          <w:numId w:val="49"/>
+        </w:numPr>
+        <w:spacing w:line="276" w:lineRule="auto"/>
+        <w:rPr>
+          <w:rFonts w:ascii="Arial" w:hAnsi="Arial" w:cs="Arial"/>
+        </w:rPr>
+      </w:pPr>
+      <w:r>
+        <w:rPr>
+          <w:rFonts w:ascii="Arial" w:hAnsi="Arial" w:cs="Arial"/>
+        </w:rPr>
+        <w:t>Ohjelm</w:t>
+      </w:r>
+      <w:r>
+        <w:rPr>
+          <w:rFonts w:ascii="Arial" w:hAnsi="Arial" w:cs="Arial"/>
+        </w:rPr>
+        <w:t>iston</w:t>
+      </w:r>
+      <w:r>
+        <w:rPr>
+          <w:rFonts w:ascii="Arial" w:hAnsi="Arial" w:cs="Arial"/>
+        </w:rPr>
+        <w:t xml:space="preserve"> luonti</w:t>
+      </w:r>
+      <w:r>
+        <w:rPr>
+          <w:rFonts w:ascii="Arial" w:hAnsi="Arial" w:cs="Arial"/>
+        </w:rPr>
+        <w:t>, määrittely ja UML-dokumentteihin perehtyminen on aloitettu</w:t>
+      </w:r>
+      <w:r>
+        <w:rPr>
+          <w:rFonts w:ascii="Arial" w:hAnsi="Arial" w:cs="Arial"/>
+        </w:rPr>
+        <w:t>.</w:t>
+      </w:r>
+    </w:p>
+    <w:p>
+      <w:pPr>
+        <w:pStyle w:val="Luettelokappale"/>
+        <w:numPr>
+          <w:ilvl w:val="0"/>
+          <w:numId w:val="49"/>
+        </w:numPr>
+        <w:spacing w:line="276" w:lineRule="auto"/>
+        <w:rPr>
+          <w:rFonts w:ascii="Arial" w:hAnsi="Arial" w:cs="Arial"/>
+        </w:rPr>
+      </w:pPr>
+      <w:r>
+        <w:rPr>
+          <w:rFonts w:ascii="Arial" w:hAnsi="Arial" w:cs="Arial"/>
+        </w:rPr>
+        <w:t>Mietintää ohjelman toiminnallisuuksista, kuten tuleeko kierrosten määrä ennen ampujien syöttämistä. Ja onko ohjel</w:t>
+      </w:r>
+      <w:r>
+        <w:rPr>
+          <w:rFonts w:ascii="Arial" w:hAnsi="Arial" w:cs="Arial"/>
+        </w:rPr>
+        <w:t>miston</w:t>
+      </w:r>
+      <w:r>
+        <w:rPr>
+          <w:rFonts w:ascii="Arial" w:hAnsi="Arial" w:cs="Arial"/>
+        </w:rPr>
+        <w:t xml:space="preserve"> tarkoitettu yksittäisen henkilön käyttöön vai olisiko mahdollisuus myös useamman henkilön kirjaamiseen. </w:t>
+      </w:r>
+    </w:p>
+    <w:p>
+      <w:pPr>
+        <w:pStyle w:val="Luettelokappale"/>
+        <w:numPr>
+          <w:ilvl w:val="0"/>
+          <w:numId w:val="49"/>
+        </w:numPr>
+        <w:spacing w:line="276" w:lineRule="auto"/>
+        <w:rPr>
+          <w:rFonts w:ascii="Arial" w:hAnsi="Arial" w:cs="Arial"/>
+        </w:rPr>
+      </w:pPr>
+      <w:r>
+        <w:rPr>
+          <w:rFonts w:ascii="Arial" w:hAnsi="Arial" w:cs="Arial"/>
+        </w:rPr>
+        <w:t>Ideointia voisiko ohjelmistoon lisätä aseen sarjanumeron, tietokantojen haun asemallien perusteella, luotien ominaisuuksia, säätietoja, ampumaradan pituuden lisääminen, etu- ja sukunimen lisäyksestä, tallennuksen.</w:t>
+      </w:r>
+    </w:p>
+    <w:p>
+      <w:pPr>
+        <w:pStyle w:val="Luettelokappale"/>
+        <w:numPr>
+          <w:ilvl w:val="0"/>
+          <w:numId w:val="49"/>
+        </w:numPr>
+        <w:spacing w:line="276" w:lineRule="auto"/>
+        <w:rPr>
+          <w:rFonts w:ascii="Arial" w:hAnsi="Arial" w:cs="Arial"/>
+        </w:rPr>
+      </w:pPr>
+      <w:r>
+        <w:rPr>
+          <w:rFonts w:ascii="Arial" w:hAnsi="Arial" w:cs="Arial"/>
+        </w:rPr>
+        <w:t>Ideoinnin perusteella päädyimme ainakin siihen, että lisätään etu- ja sukunimi, jolloin tuloksia voidaan tallentaa ja hakea nimen perusteella, sekä ampumaradan pituuden lisäys.</w:t>
+      </w:r>
+    </w:p>
+    <w:p>
+      <w:pPr>
+        <w:pStyle w:val="Luettelokappale"/>
+        <w:numPr>
+          <w:ilvl w:val="0"/>
+          <w:numId w:val="49"/>
+        </w:numPr>
+        <w:spacing w:line="276" w:lineRule="auto"/>
+        <w:rPr>
+          <w:rFonts w:ascii="Arial" w:hAnsi="Arial" w:cs="Arial"/>
+        </w:rPr>
+      </w:pPr>
+      <w:r>
+        <w:rPr>
+          <w:rFonts w:ascii="Arial" w:hAnsi="Arial" w:cs="Arial"/>
+        </w:rPr>
+        <w:t xml:space="preserve">Mietimme nimen lisäyksen myötä, onko tarpeen pohtia GDPR:n käyttöä. </w:t>
+      </w:r>
+    </w:p>
+    <w:p>
+      <w:pPr>
+        <w:pStyle w:val="Luettelokappale"/>
+        <w:numPr>
+          <w:ilvl w:val="0"/>
+          <w:numId w:val="49"/>
+        </w:numPr>
+        <w:spacing w:line="276" w:lineRule="auto"/>
+        <w:rPr>
+          <w:rFonts w:ascii="Arial" w:hAnsi="Arial" w:cs="Arial"/>
+        </w:rPr>
+      </w:pPr>
+      <w:proofErr w:type="spellStart"/>
+      <w:r>
+        <w:rPr>
+          <w:rFonts w:ascii="Arial" w:hAnsi="Arial" w:cs="Arial"/>
+        </w:rPr>
+        <w:t>Use</w:t>
+      </w:r>
+      <w:proofErr w:type="spellEnd"/>
+      <w:r>
+        <w:rPr>
+          <w:rFonts w:ascii="Arial" w:hAnsi="Arial" w:cs="Arial"/>
+        </w:rPr>
+        <w:t xml:space="preserve"> case diagrammin myötä tarkenne</w:t>
+      </w:r>
+      <w:r>
+        <w:rPr>
+          <w:rFonts w:ascii="Arial" w:hAnsi="Arial" w:cs="Arial"/>
+        </w:rPr>
+        <w:t>ttu ohjelmiston käyttöominaisuuksia ja miten sen tulisi toimia.</w:t>
+      </w:r>
+    </w:p>
+    <w:p>
+      <w:pPr>
+        <w:spacing w:line="276" w:lineRule="auto"/>
+        <w:rPr>
+          <w:rFonts w:ascii="Arial" w:hAnsi="Arial" w:cs="Arial"/>
+          <w:b/>
+          <w:bCs/>
+        </w:rPr>
+      </w:pPr>
+    </w:p>
+    <w:p>
+      <w:pPr>
+        <w:spacing w:line="276" w:lineRule="auto"/>
+        <w:rPr>
+          <w:rFonts w:ascii="Arial" w:hAnsi="Arial" w:cs="Arial"/>
+          <w:b/>
+          <w:bCs/>
+          <w:sz w:val="40"/>
+          <w:szCs w:val="40"/>
+        </w:rPr>
+      </w:pPr>
+      <w:r>
+        <w:rPr>
+          <w:rFonts w:ascii="Arial" w:hAnsi="Arial" w:cs="Arial"/>
+          <w:b/>
+          <w:bCs/>
+          <w:sz w:val="40"/>
+          <w:szCs w:val="40"/>
+        </w:rPr>
+        <w:t>RETRO</w:t>
+      </w:r>
+    </w:p>
+    <w:p>
+      <w:pPr>
+        <w:spacing w:line="276" w:lineRule="auto"/>
+        <w:rPr>
+          <w:rFonts w:ascii="Arial" w:hAnsi="Arial" w:cs="Arial"/>
+          <w:b/>
+          <w:bCs/>
+        </w:rPr>
+      </w:pPr>
+      <w:r>
+        <w:rPr>
+          <w:rFonts w:ascii="Arial" w:hAnsi="Arial" w:cs="Arial"/>
+          <w:b/>
+          <w:bCs/>
+        </w:rPr>
+        <w:t>Tavoitteet:</w:t>
+      </w:r>
+    </w:p>
+    <w:p>
+      <w:pPr>
+        <w:pStyle w:val="Luettelokappale"/>
+        <w:numPr>
+          <w:ilvl w:val="0"/>
+          <w:numId w:val="29"/>
+        </w:numPr>
+        <w:spacing w:line="276" w:lineRule="auto"/>
+        <w:rPr>
+          <w:rFonts w:ascii="Arial" w:hAnsi="Arial" w:cs="Arial"/>
+        </w:rPr>
+      </w:pPr>
+      <w:r>
+        <w:rPr>
+          <w:rFonts w:ascii="Arial" w:hAnsi="Arial" w:cs="Arial"/>
+        </w:rPr>
+        <w:t xml:space="preserve">Olemme ymmärtäneet </w:t>
+      </w:r>
+      <w:proofErr w:type="spellStart"/>
+      <w:r>
+        <w:rPr>
+          <w:rFonts w:ascii="Arial" w:hAnsi="Arial" w:cs="Arial"/>
+        </w:rPr>
+        <w:t>scrum</w:t>
+      </w:r>
+      <w:proofErr w:type="spellEnd"/>
+      <w:r>
+        <w:rPr>
+          <w:rFonts w:ascii="Arial" w:hAnsi="Arial" w:cs="Arial"/>
+        </w:rPr>
+        <w:t>-järjestelmän tapaa toimia ja terminologiaa</w:t>
+      </w:r>
+      <w:r>
+        <w:rPr>
+          <w:rFonts w:ascii="Arial" w:hAnsi="Arial" w:cs="Arial"/>
+        </w:rPr>
+        <w:t>.</w:t>
+      </w:r>
+      <w:r>
+        <w:rPr>
+          <w:rFonts w:ascii="Arial" w:hAnsi="Arial" w:cs="Arial"/>
+        </w:rPr>
+        <w:t xml:space="preserve"> </w:t>
+      </w:r>
+    </w:p>
+    <w:p>
+      <w:pPr>
+        <w:pStyle w:val="Luettelokappale"/>
+        <w:numPr>
+          <w:ilvl w:val="0"/>
+          <w:numId w:val="29"/>
+        </w:numPr>
+        <w:spacing w:line="276" w:lineRule="auto"/>
+        <w:rPr>
+          <w:rFonts w:ascii="Arial" w:hAnsi="Arial" w:cs="Arial"/>
+        </w:rPr>
+      </w:pPr>
+      <w:r>
+        <w:rPr>
+          <w:rFonts w:ascii="Arial" w:hAnsi="Arial" w:cs="Arial"/>
+        </w:rPr>
+        <w:t>Tärkeimpänä saavutuksena ohjelmiston käyttäjän tarpeet ovat selkiytyneet huomattavasti</w:t>
+      </w:r>
+      <w:r>
+        <w:rPr>
+          <w:rFonts w:ascii="Arial" w:hAnsi="Arial" w:cs="Arial"/>
+        </w:rPr>
+        <w:t>.</w:t>
+      </w:r>
+    </w:p>
+    <w:p>
+      <w:pPr>
+        <w:pStyle w:val="Luettelokappale"/>
+        <w:numPr>
+          <w:ilvl w:val="0"/>
+          <w:numId w:val="29"/>
+        </w:numPr>
+        <w:spacing w:line="276" w:lineRule="auto"/>
+        <w:rPr>
+          <w:rFonts w:ascii="Arial" w:hAnsi="Arial" w:cs="Arial"/>
+        </w:rPr>
+      </w:pPr>
+      <w:r>
+        <w:rPr>
+          <w:rFonts w:ascii="Arial" w:hAnsi="Arial" w:cs="Arial"/>
+        </w:rPr>
+        <w:t xml:space="preserve">Opittu ymmärtämään toistemme vahvuuksia ja kannustettu toisiamme. Kommunikointi on ollut selkeää ja sujuvaa. Ryhmässä on vahva luottamus toisten tekemiseen. </w:t>
+      </w:r>
+    </w:p>
+    <w:p>
+      <w:pPr>
+        <w:pStyle w:val="Luettelokappale"/>
+        <w:numPr>
+          <w:ilvl w:val="0"/>
+          <w:numId w:val="30"/>
+        </w:numPr>
+        <w:spacing w:line="276" w:lineRule="auto"/>
+        <w:rPr>
+          <w:rFonts w:ascii="Arial" w:hAnsi="Arial" w:cs="Arial"/>
+        </w:rPr>
+      </w:pPr>
+      <w:r>
+        <w:rPr>
+          <w:rFonts w:ascii="Arial" w:hAnsi="Arial" w:cs="Arial"/>
+        </w:rPr>
+        <w:t>Ohjelmistoon on saatu alustava pohja.</w:t>
+      </w:r>
+      <w:r>
+        <w:rPr>
+          <w:rFonts w:ascii="Arial" w:hAnsi="Arial" w:cs="Arial"/>
+        </w:rPr>
+        <w:t xml:space="preserve"> </w:t>
+      </w:r>
+    </w:p>
+    <w:p>
+      <w:pPr>
+        <w:pStyle w:val="Luettelokappale"/>
+        <w:numPr>
+          <w:ilvl w:val="0"/>
+          <w:numId w:val="30"/>
+        </w:numPr>
+        <w:spacing w:line="276" w:lineRule="auto"/>
+        <w:rPr>
+          <w:rFonts w:ascii="Arial" w:hAnsi="Arial" w:cs="Arial"/>
+        </w:rPr>
+      </w:pPr>
+      <w:r>
+        <w:rPr>
+          <w:rFonts w:ascii="Arial" w:hAnsi="Arial" w:cs="Arial"/>
+        </w:rPr>
+        <w:t>V</w:t>
+      </w:r>
+      <w:r>
+        <w:rPr>
+          <w:rFonts w:ascii="Arial" w:hAnsi="Arial" w:cs="Arial"/>
+        </w:rPr>
+        <w:t>aatimusmäärittely</w:t>
+      </w:r>
+      <w:r>
+        <w:rPr>
+          <w:rFonts w:ascii="Arial" w:hAnsi="Arial" w:cs="Arial"/>
+        </w:rPr>
+        <w:t xml:space="preserve">ssä on saatu runko valmiiksi. </w:t>
+      </w:r>
+      <w:r>
+        <w:rPr>
+          <w:rFonts w:ascii="Arial" w:hAnsi="Arial" w:cs="Arial"/>
+        </w:rPr>
+        <w:t xml:space="preserve">  </w:t>
+      </w:r>
+    </w:p>
+    <w:p>
+      <w:pPr>
+        <w:pStyle w:val="Luettelokappale"/>
+        <w:numPr>
+          <w:ilvl w:val="0"/>
+          <w:numId w:val="30"/>
+        </w:numPr>
+        <w:spacing w:line="276" w:lineRule="auto"/>
+        <w:rPr>
+          <w:rFonts w:ascii="Arial" w:hAnsi="Arial" w:cs="Arial"/>
+        </w:rPr>
+      </w:pPr>
+      <w:r>
+        <w:rPr>
+          <w:rFonts w:ascii="Arial" w:hAnsi="Arial" w:cs="Arial"/>
+        </w:rPr>
+        <w:t>UML-mallinnuks</w:t>
+      </w:r>
+      <w:r>
+        <w:rPr>
+          <w:rFonts w:ascii="Arial" w:hAnsi="Arial" w:cs="Arial"/>
+        </w:rPr>
+        <w:t xml:space="preserve">essa on tehty </w:t>
+      </w:r>
+      <w:proofErr w:type="spellStart"/>
+      <w:r>
+        <w:rPr>
+          <w:rFonts w:ascii="Arial" w:hAnsi="Arial" w:cs="Arial"/>
+        </w:rPr>
+        <w:t>use</w:t>
+      </w:r>
+      <w:proofErr w:type="spellEnd"/>
+      <w:r>
+        <w:rPr>
+          <w:rFonts w:ascii="Arial" w:hAnsi="Arial" w:cs="Arial"/>
+        </w:rPr>
+        <w:t xml:space="preserve"> case diagrammi ja </w:t>
+      </w:r>
+      <w:proofErr w:type="spellStart"/>
+      <w:r>
+        <w:rPr>
+          <w:rFonts w:ascii="Arial" w:hAnsi="Arial" w:cs="Arial"/>
+        </w:rPr>
+        <w:t>class</w:t>
+      </w:r>
+      <w:proofErr w:type="spellEnd"/>
+      <w:r>
+        <w:rPr>
+          <w:rFonts w:ascii="Arial" w:hAnsi="Arial" w:cs="Arial"/>
+        </w:rPr>
+        <w:t xml:space="preserve"> diagrammin pohja on luotu.</w:t>
+      </w:r>
+    </w:p>
+    <w:p>
+      <w:pPr>
+        <w:pStyle w:val="Luettelokappale"/>
+        <w:numPr>
+          <w:ilvl w:val="0"/>
+          <w:numId w:val="30"/>
+        </w:numPr>
+        <w:spacing w:line="276" w:lineRule="auto"/>
+        <w:rPr>
+          <w:rFonts w:ascii="Arial" w:hAnsi="Arial" w:cs="Arial"/>
+        </w:rPr>
+      </w:pPr>
+      <w:r>
+        <w:rPr>
+          <w:rFonts w:ascii="Arial" w:hAnsi="Arial" w:cs="Arial"/>
+        </w:rPr>
+        <w:t>Saimme sprintin aikana valmiiksi enemmän kuin olimme ajatelleet, joten suunnittelimme toimintamme alakanttiin.</w:t>
+      </w:r>
+      <w:r>
+        <w:rPr>
+          <w:rFonts w:ascii="Arial" w:hAnsi="Arial" w:cs="Arial"/>
+        </w:rPr>
+        <w:t xml:space="preserve"> Vaatimusmäärittelyyn asetimme väärät tavoitteet, joten sprintin aikana tavoite muuttui siihen, että vaatimusmäärittelyn runko saatiin valmiiksi. </w:t>
       </w:r>
     </w:p>
     <w:p>
@@ -3526,37 +3648,150 @@
         <w:rPr>
           <w:rFonts w:ascii="Arial" w:hAnsi="Arial" w:cs="Arial"/>
         </w:rPr>
-        <w:t xml:space="preserve">Kirjataan eriteltynä </w:t>
+        <w:t xml:space="preserve">Seuraavaan sprinttiin voimme asettaa enemmän tavoitteita. </w:t>
+      </w:r>
+    </w:p>
+    <w:p>
+      <w:pPr>
+        <w:spacing w:line="276" w:lineRule="auto"/>
+        <w:rPr>
+          <w:rFonts w:ascii="Arial" w:hAnsi="Arial" w:cs="Arial"/>
+        </w:rPr>
+      </w:pPr>
+    </w:p>
+    <w:p>
+      <w:pPr>
+        <w:spacing w:line="276" w:lineRule="auto"/>
+        <w:rPr>
+          <w:rFonts w:ascii="Arial" w:hAnsi="Arial" w:cs="Arial"/>
+        </w:rPr>
+      </w:pPr>
+    </w:p>
+    <w:p>
+      <w:pPr>
+        <w:spacing w:line="276" w:lineRule="auto"/>
+        <w:rPr>
+          <w:rFonts w:ascii="Arial" w:hAnsi="Arial" w:cs="Arial"/>
+          <w:b/>
+          <w:bCs/>
+          <w:sz w:val="40"/>
+          <w:szCs w:val="40"/>
+        </w:rPr>
+      </w:pPr>
+    </w:p>
+    <w:p>
+      <w:pPr>
+        <w:spacing w:line="276" w:lineRule="auto"/>
+        <w:rPr>
+          <w:rFonts w:ascii="Arial" w:hAnsi="Arial" w:cs="Arial"/>
+          <w:b/>
+          <w:bCs/>
+          <w:sz w:val="40"/>
+          <w:szCs w:val="40"/>
+        </w:rPr>
+      </w:pPr>
+      <w:r>
+        <w:rPr>
+          <w:rFonts w:ascii="Arial" w:hAnsi="Arial" w:cs="Arial"/>
+          <w:b/>
+          <w:bCs/>
+          <w:sz w:val="40"/>
+          <w:szCs w:val="40"/>
+        </w:rPr>
+        <w:lastRenderedPageBreak/>
+        <w:t xml:space="preserve">Sprint </w:t>
       </w:r>
       <w:proofErr w:type="spellStart"/>
       <w:r>
         <w:rPr>
           <w:rFonts w:ascii="Arial" w:hAnsi="Arial" w:cs="Arial"/>
-        </w:rPr>
-        <w:t>review</w:t>
+          <w:b/>
+          <w:bCs/>
+          <w:sz w:val="40"/>
+          <w:szCs w:val="40"/>
+        </w:rPr>
+        <w:t>Backlog</w:t>
       </w:r>
       <w:proofErr w:type="spellEnd"/>
       <w:r>
         <w:rPr>
           <w:rFonts w:ascii="Arial" w:hAnsi="Arial" w:cs="Arial"/>
-        </w:rPr>
-        <w:t xml:space="preserve">/pieni kooste </w:t>
-      </w:r>
-      <w:proofErr w:type="spellStart"/>
-      <w:r>
-        <w:rPr>
-          <w:rFonts w:ascii="Arial" w:hAnsi="Arial" w:cs="Arial"/>
-        </w:rPr>
-        <w:t>daily:stä</w:t>
-      </w:r>
-      <w:proofErr w:type="spellEnd"/>
+          <w:b/>
+          <w:bCs/>
+          <w:sz w:val="40"/>
+          <w:szCs w:val="40"/>
+        </w:rPr>
+        <w:t xml:space="preserve"> </w:t>
+      </w:r>
+      <w:r>
+        <w:rPr>
+          <w:rFonts w:ascii="Arial" w:hAnsi="Arial" w:cs="Arial"/>
+          <w:b/>
+          <w:bCs/>
+          <w:sz w:val="40"/>
+          <w:szCs w:val="40"/>
+        </w:rPr>
+        <w:t>16</w:t>
+      </w:r>
+      <w:r>
+        <w:rPr>
+          <w:rFonts w:ascii="Arial" w:hAnsi="Arial" w:cs="Arial"/>
+          <w:b/>
+          <w:bCs/>
+          <w:sz w:val="40"/>
+          <w:szCs w:val="40"/>
+        </w:rPr>
+        <w:t>.2.2024</w:t>
+      </w:r>
+    </w:p>
+    <w:p>
+      <w:pPr>
+        <w:spacing w:line="276" w:lineRule="auto"/>
+        <w:rPr>
+          <w:rFonts w:ascii="Arial" w:hAnsi="Arial" w:cs="Arial"/>
+          <w:b/>
+          <w:bCs/>
+          <w:sz w:val="40"/>
+          <w:szCs w:val="40"/>
+          <w:u w:val="single"/>
+        </w:rPr>
+      </w:pPr>
+      <w:r>
+        <w:rPr>
+          <w:rFonts w:ascii="Arial" w:hAnsi="Arial" w:cs="Arial"/>
+          <w:b/>
+          <w:bCs/>
+          <w:sz w:val="40"/>
+          <w:szCs w:val="40"/>
+          <w:u w:val="single"/>
+        </w:rPr>
+        <w:t>2. Sprintti alkaa</w:t>
+      </w:r>
+    </w:p>
+    <w:p>
+      <w:pPr>
+        <w:spacing w:line="276" w:lineRule="auto"/>
+        <w:rPr>
+          <w:rFonts w:ascii="Arial" w:hAnsi="Arial" w:cs="Arial"/>
+          <w:b/>
+          <w:bCs/>
+        </w:rPr>
+      </w:pPr>
+      <w:r>
+        <w:rPr>
+          <w:rFonts w:ascii="Arial" w:hAnsi="Arial" w:cs="Arial"/>
+          <w:b/>
+          <w:bCs/>
+        </w:rPr>
+        <w:t xml:space="preserve">Miksi tämä sprintti on arvokas? </w:t>
+      </w:r>
     </w:p>
     <w:p>
       <w:pPr>
         <w:pStyle w:val="Luettelokappale"/>
         <w:numPr>
           <w:ilvl w:val="0"/>
-          <w:numId w:val="24"/>
+          <w:numId w:val="8"/>
         </w:numPr>
         <w:spacing w:line="276" w:lineRule="auto"/>
         <w:rPr>
@@ -3567,13 +3802,25 @@
         <w:rPr>
           <w:rFonts w:ascii="Arial" w:hAnsi="Arial" w:cs="Arial"/>
         </w:rPr>
-        <w:t>S</w:t>
-      </w:r>
-      <w:r>
-        <w:rPr>
-          <w:rFonts w:ascii="Arial" w:hAnsi="Arial" w:cs="Arial"/>
-        </w:rPr>
-        <w:t>aavutettiinko asetetut tavoitteet?</w:t>
+        <w:t xml:space="preserve">Sprintti on arvokas, koska pääsemme ensimmäistä kertaa työskentelemään tehokkaasti ja hyödyntämään ensimmäisestä sprintistä saatua tietoa. </w:t>
+      </w:r>
+    </w:p>
+    <w:p>
+      <w:pPr>
+        <w:spacing w:line="276" w:lineRule="auto"/>
+        <w:rPr>
+          <w:rFonts w:ascii="Arial" w:hAnsi="Arial" w:cs="Arial"/>
+          <w:b/>
+          <w:bCs/>
+        </w:rPr>
+      </w:pPr>
+      <w:r>
+        <w:rPr>
+          <w:rFonts w:ascii="Arial" w:hAnsi="Arial" w:cs="Arial"/>
+          <w:b/>
+          <w:bCs/>
+        </w:rPr>
+        <w:t xml:space="preserve">Mitä tässä sprintissä voidaan saada valmiiksi? </w:t>
       </w:r>
     </w:p>
     <w:p>
@@ -3581,7 +3828,7 @@
         <w:pStyle w:val="Luettelokappale"/>
         <w:numPr>
           <w:ilvl w:val="0"/>
-          <w:numId w:val="24"/>
+          <w:numId w:val="8"/>
         </w:numPr>
         <w:spacing w:line="276" w:lineRule="auto"/>
         <w:rPr>
@@ -3592,8 +3839,428 @@
         <w:rPr>
           <w:rFonts w:ascii="Arial" w:hAnsi="Arial" w:cs="Arial"/>
         </w:rPr>
-        <w:t>Oliko työ tehokasta ja onko muutos tarpeita…</w:t>
-      </w:r>
+        <w:t xml:space="preserve">Tavoite on: </w:t>
+      </w:r>
+    </w:p>
+    <w:p>
+      <w:pPr>
+        <w:pStyle w:val="Luettelokappale"/>
+        <w:numPr>
+          <w:ilvl w:val="0"/>
+          <w:numId w:val="9"/>
+        </w:numPr>
+        <w:spacing w:line="276" w:lineRule="auto"/>
+        <w:rPr>
+          <w:rFonts w:ascii="Arial" w:hAnsi="Arial" w:cs="Arial"/>
+        </w:rPr>
+      </w:pPr>
+      <w:r>
+        <w:rPr>
+          <w:rFonts w:ascii="Arial" w:hAnsi="Arial" w:cs="Arial"/>
+        </w:rPr>
+        <w:t>Konsoli puolen valmiiksi saaminen</w:t>
+      </w:r>
+    </w:p>
+    <w:p>
+      <w:pPr>
+        <w:pStyle w:val="Luettelokappale"/>
+        <w:numPr>
+          <w:ilvl w:val="0"/>
+          <w:numId w:val="9"/>
+        </w:numPr>
+        <w:spacing w:line="276" w:lineRule="auto"/>
+        <w:rPr>
+          <w:rFonts w:ascii="Arial" w:hAnsi="Arial" w:cs="Arial"/>
+        </w:rPr>
+      </w:pPr>
+      <w:r>
+        <w:rPr>
+          <w:rFonts w:ascii="Arial" w:hAnsi="Arial" w:cs="Arial"/>
+        </w:rPr>
+        <w:t>Vaatimusmäärittely</w:t>
+      </w:r>
+      <w:r>
+        <w:rPr>
+          <w:rFonts w:ascii="Arial" w:hAnsi="Arial" w:cs="Arial"/>
+        </w:rPr>
+        <w:t>stä vähintään puolet tehtynä</w:t>
+      </w:r>
+      <w:r>
+        <w:rPr>
+          <w:rFonts w:ascii="Arial" w:hAnsi="Arial" w:cs="Arial"/>
+        </w:rPr>
+        <w:t>.</w:t>
+      </w:r>
+    </w:p>
+    <w:p>
+      <w:pPr>
+        <w:spacing w:line="276" w:lineRule="auto"/>
+        <w:rPr>
+          <w:rFonts w:ascii="Arial" w:hAnsi="Arial" w:cs="Arial"/>
+          <w:b/>
+          <w:bCs/>
+        </w:rPr>
+      </w:pPr>
+    </w:p>
+    <w:p>
+      <w:pPr>
+        <w:spacing w:line="276" w:lineRule="auto"/>
+        <w:rPr>
+          <w:rFonts w:ascii="Arial" w:hAnsi="Arial" w:cs="Arial"/>
+          <w:b/>
+          <w:bCs/>
+        </w:rPr>
+      </w:pPr>
+      <w:r>
+        <w:rPr>
+          <w:rFonts w:ascii="Arial" w:hAnsi="Arial" w:cs="Arial"/>
+          <w:b/>
+          <w:bCs/>
+        </w:rPr>
+        <w:t>Miten valittu työ saadaan valmiiksi?</w:t>
+      </w:r>
+    </w:p>
+    <w:p>
+      <w:pPr>
+        <w:pStyle w:val="Luettelokappale"/>
+        <w:numPr>
+          <w:ilvl w:val="0"/>
+          <w:numId w:val="33"/>
+        </w:numPr>
+        <w:spacing w:line="276" w:lineRule="auto"/>
+        <w:rPr>
+          <w:rFonts w:ascii="Arial" w:hAnsi="Arial" w:cs="Arial"/>
+        </w:rPr>
+      </w:pPr>
+      <w:r>
+        <w:rPr>
+          <w:rFonts w:ascii="Arial" w:hAnsi="Arial" w:cs="Arial"/>
+        </w:rPr>
+        <w:t>Sprintin työnjako</w:t>
+      </w:r>
+    </w:p>
+    <w:p>
+      <w:pPr>
+        <w:pStyle w:val="Luettelokappale"/>
+        <w:numPr>
+          <w:ilvl w:val="0"/>
+          <w:numId w:val="35"/>
+        </w:numPr>
+        <w:spacing w:line="276" w:lineRule="auto"/>
+        <w:rPr>
+          <w:rFonts w:ascii="Arial" w:hAnsi="Arial" w:cs="Arial"/>
+        </w:rPr>
+      </w:pPr>
+      <w:r>
+        <w:rPr>
+          <w:rFonts w:ascii="Arial" w:hAnsi="Arial" w:cs="Arial"/>
+        </w:rPr>
+        <w:t xml:space="preserve">Koodin luominen (2) </w:t>
+      </w:r>
+      <w:proofErr w:type="spellStart"/>
+      <w:r>
+        <w:rPr>
+          <w:rFonts w:ascii="Arial" w:hAnsi="Arial" w:cs="Arial"/>
+        </w:rPr>
+        <w:t>Jiska</w:t>
+      </w:r>
+      <w:proofErr w:type="spellEnd"/>
+      <w:r>
+        <w:rPr>
+          <w:rFonts w:ascii="Arial" w:hAnsi="Arial" w:cs="Arial"/>
+        </w:rPr>
+        <w:t xml:space="preserve">, </w:t>
+      </w:r>
+      <w:r>
+        <w:rPr>
+          <w:rFonts w:ascii="Arial" w:hAnsi="Arial" w:cs="Arial"/>
+        </w:rPr>
+        <w:t>Inka, Eve</w:t>
+      </w:r>
+    </w:p>
+    <w:p>
+      <w:pPr>
+        <w:pStyle w:val="Luettelokappale"/>
+        <w:numPr>
+          <w:ilvl w:val="0"/>
+          <w:numId w:val="35"/>
+        </w:numPr>
+        <w:spacing w:line="276" w:lineRule="auto"/>
+        <w:rPr>
+          <w:rFonts w:ascii="Arial" w:hAnsi="Arial" w:cs="Arial"/>
+        </w:rPr>
+      </w:pPr>
+      <w:r>
+        <w:rPr>
+          <w:rFonts w:ascii="Arial" w:hAnsi="Arial" w:cs="Arial"/>
+        </w:rPr>
+        <w:t xml:space="preserve">Kirjausten tekeminen ja kuvaajat (1) </w:t>
+      </w:r>
+      <w:r>
+        <w:rPr>
+          <w:rFonts w:ascii="Arial" w:hAnsi="Arial" w:cs="Arial"/>
+        </w:rPr>
+        <w:t>Katja</w:t>
+      </w:r>
+    </w:p>
+    <w:p>
+      <w:pPr>
+        <w:pStyle w:val="Luettelokappale"/>
+        <w:numPr>
+          <w:ilvl w:val="0"/>
+          <w:numId w:val="35"/>
+        </w:numPr>
+        <w:spacing w:line="276" w:lineRule="auto"/>
+        <w:rPr>
+          <w:rFonts w:ascii="Arial" w:hAnsi="Arial" w:cs="Arial"/>
+        </w:rPr>
+      </w:pPr>
+      <w:r>
+        <w:rPr>
+          <w:rFonts w:ascii="Arial" w:hAnsi="Arial" w:cs="Arial"/>
+        </w:rPr>
+        <w:t xml:space="preserve">Vaatimusmäärittely (1) </w:t>
+      </w:r>
+      <w:r>
+        <w:rPr>
+          <w:rFonts w:ascii="Arial" w:hAnsi="Arial" w:cs="Arial"/>
+        </w:rPr>
+        <w:t>Eve, Katja</w:t>
+      </w:r>
+    </w:p>
+    <w:p>
+      <w:pPr>
+        <w:pStyle w:val="Luettelokappale"/>
+        <w:numPr>
+          <w:ilvl w:val="0"/>
+          <w:numId w:val="34"/>
+        </w:numPr>
+        <w:spacing w:line="276" w:lineRule="auto"/>
+        <w:rPr>
+          <w:rFonts w:ascii="Arial" w:hAnsi="Arial" w:cs="Arial"/>
+        </w:rPr>
+      </w:pPr>
+      <w:r>
+        <w:rPr>
+          <w:rFonts w:ascii="Arial" w:hAnsi="Arial" w:cs="Arial"/>
+        </w:rPr>
+        <w:t>Aikataulutus</w:t>
+      </w:r>
+    </w:p>
+    <w:p>
+      <w:pPr>
+        <w:pStyle w:val="Luettelokappale"/>
+        <w:numPr>
+          <w:ilvl w:val="0"/>
+          <w:numId w:val="36"/>
+        </w:numPr>
+        <w:rPr>
+          <w:rFonts w:ascii="Arial" w:hAnsi="Arial" w:cs="Arial"/>
+        </w:rPr>
+      </w:pPr>
+      <w:proofErr w:type="spellStart"/>
+      <w:r>
+        <w:rPr>
+          <w:rFonts w:ascii="Arial" w:hAnsi="Arial" w:cs="Arial"/>
+        </w:rPr>
+        <w:t>Dailyt</w:t>
+      </w:r>
+      <w:proofErr w:type="spellEnd"/>
+      <w:r>
+        <w:rPr>
+          <w:rFonts w:ascii="Arial" w:hAnsi="Arial" w:cs="Arial"/>
+        </w:rPr>
+        <w:t>/</w:t>
+      </w:r>
+      <w:proofErr w:type="spellStart"/>
+      <w:r>
+        <w:rPr>
+          <w:rFonts w:ascii="Arial" w:hAnsi="Arial" w:cs="Arial"/>
+        </w:rPr>
+        <w:t>Review</w:t>
+      </w:r>
+      <w:proofErr w:type="spellEnd"/>
+      <w:r>
+        <w:rPr>
+          <w:rFonts w:ascii="Arial" w:hAnsi="Arial" w:cs="Arial"/>
+        </w:rPr>
+        <w:t xml:space="preserve"> </w:t>
+      </w:r>
+      <w:proofErr w:type="spellStart"/>
+      <w:r>
+        <w:rPr>
+          <w:rFonts w:ascii="Arial" w:hAnsi="Arial" w:cs="Arial"/>
+        </w:rPr>
+        <w:t>Whatsupissa</w:t>
+      </w:r>
+      <w:proofErr w:type="spellEnd"/>
+    </w:p>
+    <w:p>
+      <w:pPr>
+        <w:pStyle w:val="Luettelokappale"/>
+        <w:numPr>
+          <w:ilvl w:val="0"/>
+          <w:numId w:val="38"/>
+        </w:numPr>
+        <w:rPr>
+          <w:rFonts w:ascii="Arial" w:hAnsi="Arial" w:cs="Arial"/>
+        </w:rPr>
+      </w:pPr>
+      <w:r>
+        <w:rPr>
+          <w:rFonts w:ascii="Arial" w:hAnsi="Arial" w:cs="Arial"/>
+        </w:rPr>
+        <w:t>Miten menee?</w:t>
+      </w:r>
+    </w:p>
+    <w:p>
+      <w:pPr>
+        <w:pStyle w:val="Luettelokappale"/>
+        <w:numPr>
+          <w:ilvl w:val="0"/>
+          <w:numId w:val="38"/>
+        </w:numPr>
+        <w:rPr>
+          <w:rFonts w:ascii="Arial" w:hAnsi="Arial" w:cs="Arial"/>
+        </w:rPr>
+      </w:pPr>
+      <w:r>
+        <w:rPr>
+          <w:rFonts w:ascii="Arial" w:hAnsi="Arial" w:cs="Arial"/>
+        </w:rPr>
+        <w:t>Onko ongelmia?</w:t>
+      </w:r>
+    </w:p>
+    <w:p>
+      <w:pPr>
+        <w:pStyle w:val="Luettelokappale"/>
+        <w:numPr>
+          <w:ilvl w:val="0"/>
+          <w:numId w:val="38"/>
+        </w:numPr>
+        <w:rPr>
+          <w:rFonts w:ascii="Arial" w:hAnsi="Arial" w:cs="Arial"/>
+        </w:rPr>
+      </w:pPr>
+      <w:r>
+        <w:rPr>
+          <w:rFonts w:ascii="Arial" w:hAnsi="Arial" w:cs="Arial"/>
+        </w:rPr>
+        <w:t>Ollaanko aikataulussa?</w:t>
+      </w:r>
+    </w:p>
+    <w:p>
+      <w:pPr>
+        <w:pStyle w:val="Luettelokappale"/>
+        <w:numPr>
+          <w:ilvl w:val="0"/>
+          <w:numId w:val="36"/>
+        </w:numPr>
+        <w:spacing w:line="276" w:lineRule="auto"/>
+        <w:rPr>
+          <w:rFonts w:ascii="Arial" w:hAnsi="Arial" w:cs="Arial"/>
+        </w:rPr>
+      </w:pPr>
+      <w:r>
+        <w:rPr>
+          <w:rFonts w:ascii="Arial" w:hAnsi="Arial" w:cs="Arial"/>
+        </w:rPr>
+        <w:t>Retro</w:t>
+      </w:r>
+    </w:p>
+    <w:p>
+      <w:pPr>
+        <w:pStyle w:val="Luettelokappale"/>
+        <w:numPr>
+          <w:ilvl w:val="0"/>
+          <w:numId w:val="37"/>
+        </w:numPr>
+        <w:spacing w:line="276" w:lineRule="auto"/>
+        <w:rPr>
+          <w:rFonts w:ascii="Arial" w:hAnsi="Arial" w:cs="Arial"/>
+        </w:rPr>
+      </w:pPr>
+      <w:r>
+        <w:rPr>
+          <w:rFonts w:ascii="Arial" w:hAnsi="Arial" w:cs="Arial"/>
+        </w:rPr>
+        <w:t>23.2. klo 1</w:t>
+      </w:r>
+      <w:r>
+        <w:rPr>
+          <w:rFonts w:ascii="Arial" w:hAnsi="Arial" w:cs="Arial"/>
+        </w:rPr>
+        <w:t>7</w:t>
+      </w:r>
+    </w:p>
+    <w:p>
+      <w:pPr>
+        <w:pStyle w:val="Luettelokappale"/>
+        <w:numPr>
+          <w:ilvl w:val="0"/>
+          <w:numId w:val="37"/>
+        </w:numPr>
+        <w:spacing w:line="276" w:lineRule="auto"/>
+        <w:rPr>
+          <w:rFonts w:ascii="Arial" w:hAnsi="Arial" w:cs="Arial"/>
+        </w:rPr>
+      </w:pPr>
+      <w:r>
+        <w:rPr>
+          <w:rFonts w:ascii="Arial" w:hAnsi="Arial" w:cs="Arial"/>
+        </w:rPr>
+        <w:t>3. Sprintin aloitus</w:t>
+      </w:r>
+    </w:p>
+    <w:p>
+      <w:pPr>
+        <w:spacing w:line="276" w:lineRule="auto"/>
+        <w:rPr>
+          <w:rFonts w:ascii="Arial" w:hAnsi="Arial" w:cs="Arial"/>
+          <w:b/>
+          <w:bCs/>
+        </w:rPr>
+      </w:pPr>
+    </w:p>
+    <w:p>
+      <w:pPr>
+        <w:spacing w:line="276" w:lineRule="auto"/>
+        <w:rPr>
+          <w:rFonts w:ascii="Arial" w:hAnsi="Arial" w:cs="Arial"/>
+          <w:b/>
+          <w:bCs/>
+        </w:rPr>
+      </w:pPr>
+      <w:r>
+        <w:rPr>
+          <w:rFonts w:ascii="Arial" w:hAnsi="Arial" w:cs="Arial"/>
+          <w:b/>
+          <w:bCs/>
+        </w:rPr>
+        <w:t>Tiivistelmä:</w:t>
+      </w:r>
+    </w:p>
+    <w:p>
+      <w:pPr>
+        <w:spacing w:line="276" w:lineRule="auto"/>
+        <w:rPr>
+          <w:rFonts w:ascii="Arial" w:hAnsi="Arial" w:cs="Arial"/>
+        </w:rPr>
+      </w:pPr>
+      <w:r>
+        <w:rPr>
+          <w:rFonts w:ascii="Arial" w:hAnsi="Arial" w:cs="Arial"/>
+        </w:rPr>
+        <w:t>Tähän kirjataan kaikki ajatukset, jotka eivät soveltuneet suoraan annettuihin kysymyksiin. Ns. vapaa kirjaus.</w:t>
+      </w:r>
+    </w:p>
+    <w:p>
+      <w:pPr>
+        <w:spacing w:line="276" w:lineRule="auto"/>
+        <w:rPr>
+          <w:rFonts w:ascii="Arial" w:hAnsi="Arial" w:cs="Arial"/>
+        </w:rPr>
+      </w:pPr>
     </w:p>
     <w:p>
       <w:pPr>
@@ -3967,6 +4634,95 @@
     </w:lvl>
   </w:abstractNum>
   <w:abstractNum w:abstractNumId="3" w15:restartNumberingAfterBreak="0">
+    <w:nsid w:val="0F7C482D"/>
+    <w:multiLevelType w:val="hybridMultilevel"/>
+    <w:tmpl w:val="783AC6A0"/>
+    <w:lvl w:ilvl="0" w:tplc="2904CAD8">
+      <w:start w:val="1"/>
+      <w:numFmt w:val="decimal"/>
+      <w:lvlText w:val="%1."/>
+      <w:lvlJc w:val="left"/>
+      <w:pPr>
+        <w:ind w:left="810" w:hanging="450"/>
+      </w:pPr>
+      <w:rPr>
+        <w:rFonts w:hint="default"/>
+      </w:rPr>
+    </w:lvl>
+    <w:lvl w:ilvl="1" w:tplc="20000019" w:tentative="1">
+      <w:start w:val="1"/>
+      <w:numFmt w:val="lowerLetter"/>
+      <w:lvlText w:val="%2."/>
+      <w:lvlJc w:val="left"/>
+      <w:pPr>
+        <w:ind w:left="1440" w:hanging="360"/>
+      </w:pPr>
+    </w:lvl>
+    <w:lvl w:ilvl="2" w:tplc="2000001B" w:tentative="1">
+      <w:start w:val="1"/>
+      <w:numFmt w:val="lowerRoman"/>
+      <w:lvlText w:val="%3."/>
+      <w:lvlJc w:val="right"/>
+      <w:pPr>
+        <w:ind w:left="2160" w:hanging="180"/>
+      </w:pPr>
+    </w:lvl>
+    <w:lvl w:ilvl="3" w:tplc="2000000F" w:tentative="1">
+      <w:start w:val="1"/>
+      <w:numFmt w:val="decimal"/>
+      <w:lvlText w:val="%4."/>
+      <w:lvlJc w:val="left"/>
+      <w:pPr>
+        <w:ind w:left="2880" w:hanging="360"/>
+      </w:pPr>
+    </w:lvl>
+    <w:lvl w:ilvl="4" w:tplc="20000019" w:tentative="1">
+      <w:start w:val="1"/>
+      <w:numFmt w:val="lowerLetter"/>
+      <w:lvlText w:val="%5."/>
+      <w:lvlJc w:val="left"/>
+      <w:pPr>
+        <w:ind w:left="3600" w:hanging="360"/>
+      </w:pPr>
+    </w:lvl>
+    <w:lvl w:ilvl="5" w:tplc="2000001B" w:tentative="1">
+      <w:start w:val="1"/>
+      <w:numFmt w:val="lowerRoman"/>
+      <w:lvlText w:val="%6."/>
+      <w:lvlJc w:val="right"/>
+      <w:pPr>
+        <w:ind w:left="4320" w:hanging="180"/>
+      </w:pPr>
+    </w:lvl>
+    <w:lvl w:ilvl="6" w:tplc="2000000F" w:tentative="1">
+      <w:start w:val="1"/>
+      <w:numFmt w:val="decimal"/>
+      <w:lvlText w:val="%7."/>
+      <w:lvlJc w:val="left"/>
+      <w:pPr>
+        <w:ind w:left="5040" w:hanging="360"/>
+      </w:pPr>
+    </w:lvl>
+    <w:lvl w:ilvl="7" w:tplc="20000019" w:tentative="1">
+      <w:start w:val="1"/>
+      <w:numFmt w:val="lowerLetter"/>
+      <w:lvlText w:val="%8."/>
+      <w:lvlJc w:val="left"/>
+      <w:pPr>
+        <w:ind w:left="5760" w:hanging="360"/>
+      </w:pPr>
+    </w:lvl>
+    <w:lvl w:ilvl="8" w:tplc="2000001B" w:tentative="1">
+      <w:start w:val="1"/>
+      <w:numFmt w:val="lowerRoman"/>
+      <w:lvlText w:val="%9."/>
+      <w:lvlJc w:val="right"/>
+      <w:pPr>
+        <w:ind w:left="6480" w:hanging="180"/>
+      </w:pPr>
+    </w:lvl>
+  </w:abstractNum>
+  <w:abstractNum w:abstractNumId="4" w15:restartNumberingAfterBreak="0">
     <w:nsid w:val="102B69C1"/>
     <w:multiLevelType w:val="hybridMultilevel"/>
     <w:tmpl w:val="6472081C"/>
@@ -4079,7 +4835,7 @@
       </w:rPr>
     </w:lvl>
   </w:abstractNum>
-  <w:abstractNum w:abstractNumId="4" w15:restartNumberingAfterBreak="0">
+  <w:abstractNum w:abstractNumId="5" w15:restartNumberingAfterBreak="0">
     <w:nsid w:val="1110385A"/>
     <w:multiLevelType w:val="hybridMultilevel"/>
     <w:tmpl w:val="5CCA30B4"/>
@@ -4192,7 +4948,7 @@
       </w:rPr>
     </w:lvl>
   </w:abstractNum>
-  <w:abstractNum w:abstractNumId="5" w15:restartNumberingAfterBreak="0">
+  <w:abstractNum w:abstractNumId="6" w15:restartNumberingAfterBreak="0">
     <w:nsid w:val="123244C9"/>
     <w:multiLevelType w:val="hybridMultilevel"/>
     <w:tmpl w:val="789C66A2"/>
@@ -4304,7 +5060,7 @@
       </w:rPr>
     </w:lvl>
   </w:abstractNum>
-  <w:abstractNum w:abstractNumId="6" w15:restartNumberingAfterBreak="0">
+  <w:abstractNum w:abstractNumId="7" w15:restartNumberingAfterBreak="0">
     <w:nsid w:val="124C1517"/>
     <w:multiLevelType w:val="hybridMultilevel"/>
     <w:tmpl w:val="71A8988C"/>
@@ -4417,7 +5173,96 @@
       </w:rPr>
     </w:lvl>
   </w:abstractNum>
-  <w:abstractNum w:abstractNumId="7" w15:restartNumberingAfterBreak="0">
+  <w:abstractNum w:abstractNumId="8" w15:restartNumberingAfterBreak="0">
+    <w:nsid w:val="12D51F45"/>
+    <w:multiLevelType w:val="hybridMultilevel"/>
+    <w:tmpl w:val="E6E2251A"/>
+    <w:lvl w:ilvl="0" w:tplc="2000000F">
+      <w:start w:val="1"/>
+      <w:numFmt w:val="decimal"/>
+      <w:lvlText w:val="%1."/>
+      <w:lvlJc w:val="left"/>
+      <w:pPr>
+        <w:ind w:left="720" w:hanging="360"/>
+      </w:pPr>
+      <w:rPr>
+        <w:rFonts w:hint="default"/>
+      </w:rPr>
+    </w:lvl>
+    <w:lvl w:ilvl="1" w:tplc="20000019" w:tentative="1">
+      <w:start w:val="1"/>
+      <w:numFmt w:val="lowerLetter"/>
+      <w:lvlText w:val="%2."/>
+      <w:lvlJc w:val="left"/>
+      <w:pPr>
+        <w:ind w:left="1440" w:hanging="360"/>
+      </w:pPr>
+    </w:lvl>
+    <w:lvl w:ilvl="2" w:tplc="2000001B" w:tentative="1">
+      <w:start w:val="1"/>
+      <w:numFmt w:val="lowerRoman"/>
+      <w:lvlText w:val="%3."/>
+      <w:lvlJc w:val="right"/>
+      <w:pPr>
+        <w:ind w:left="2160" w:hanging="180"/>
+      </w:pPr>
+    </w:lvl>
+    <w:lvl w:ilvl="3" w:tplc="2000000F" w:tentative="1">
+      <w:start w:val="1"/>
+      <w:numFmt w:val="decimal"/>
+      <w:lvlText w:val="%4."/>
+      <w:lvlJc w:val="left"/>
+      <w:pPr>
+        <w:ind w:left="2880" w:hanging="360"/>
+      </w:pPr>
+    </w:lvl>
+    <w:lvl w:ilvl="4" w:tplc="20000019" w:tentative="1">
+      <w:start w:val="1"/>
+      <w:numFmt w:val="lowerLetter"/>
+      <w:lvlText w:val="%5."/>
+      <w:lvlJc w:val="left"/>
+      <w:pPr>
+        <w:ind w:left="3600" w:hanging="360"/>
+      </w:pPr>
+    </w:lvl>
+    <w:lvl w:ilvl="5" w:tplc="2000001B" w:tentative="1">
+      <w:start w:val="1"/>
+      <w:numFmt w:val="lowerRoman"/>
+      <w:lvlText w:val="%6."/>
+      <w:lvlJc w:val="right"/>
+      <w:pPr>
+        <w:ind w:left="4320" w:hanging="180"/>
+      </w:pPr>
+    </w:lvl>
+    <w:lvl w:ilvl="6" w:tplc="2000000F" w:tentative="1">
+      <w:start w:val="1"/>
+      <w:numFmt w:val="decimal"/>
+      <w:lvlText w:val="%7."/>
+      <w:lvlJc w:val="left"/>
+      <w:pPr>
+        <w:ind w:left="5040" w:hanging="360"/>
+      </w:pPr>
+    </w:lvl>
+    <w:lvl w:ilvl="7" w:tplc="20000019" w:tentative="1">
+      <w:start w:val="1"/>
+      <w:numFmt w:val="lowerLetter"/>
+      <w:lvlText w:val="%8."/>
+      <w:lvlJc w:val="left"/>
+      <w:pPr>
+        <w:ind w:left="5760" w:hanging="360"/>
+      </w:pPr>
+    </w:lvl>
+    <w:lvl w:ilvl="8" w:tplc="2000001B" w:tentative="1">
+      <w:start w:val="1"/>
+      <w:numFmt w:val="lowerRoman"/>
+      <w:lvlText w:val="%9."/>
+      <w:lvlJc w:val="right"/>
+      <w:pPr>
+        <w:ind w:left="6480" w:hanging="180"/>
+      </w:pPr>
+    </w:lvl>
+  </w:abstractNum>
+  <w:abstractNum w:abstractNumId="9" w15:restartNumberingAfterBreak="0">
     <w:nsid w:val="153B2B98"/>
     <w:multiLevelType w:val="hybridMultilevel"/>
     <w:tmpl w:val="33CA3C26"/>
@@ -4529,7 +5374,7 @@
       </w:rPr>
     </w:lvl>
   </w:abstractNum>
-  <w:abstractNum w:abstractNumId="8" w15:restartNumberingAfterBreak="0">
+  <w:abstractNum w:abstractNumId="10" w15:restartNumberingAfterBreak="0">
     <w:nsid w:val="176F388C"/>
     <w:multiLevelType w:val="hybridMultilevel"/>
     <w:tmpl w:val="0C4893E4"/>
@@ -4641,7 +5486,7 @@
       </w:rPr>
     </w:lvl>
   </w:abstractNum>
-  <w:abstractNum w:abstractNumId="9" w15:restartNumberingAfterBreak="0">
+  <w:abstractNum w:abstractNumId="11" w15:restartNumberingAfterBreak="0">
     <w:nsid w:val="19E225CB"/>
     <w:multiLevelType w:val="hybridMultilevel"/>
     <w:tmpl w:val="3A506852"/>
@@ -4754,7 +5599,7 @@
       </w:rPr>
     </w:lvl>
   </w:abstractNum>
-  <w:abstractNum w:abstractNumId="10" w15:restartNumberingAfterBreak="0">
+  <w:abstractNum w:abstractNumId="12" w15:restartNumberingAfterBreak="0">
     <w:nsid w:val="1C2A34D5"/>
     <w:multiLevelType w:val="hybridMultilevel"/>
     <w:tmpl w:val="0A9C8046"/>
@@ -4867,7 +5712,7 @@
       </w:rPr>
     </w:lvl>
   </w:abstractNum>
-  <w:abstractNum w:abstractNumId="11" w15:restartNumberingAfterBreak="0">
+  <w:abstractNum w:abstractNumId="13" w15:restartNumberingAfterBreak="0">
     <w:nsid w:val="1CE12212"/>
     <w:multiLevelType w:val="hybridMultilevel"/>
     <w:tmpl w:val="4C3CED76"/>
@@ -4980,7 +5825,7 @@
       </w:rPr>
     </w:lvl>
   </w:abstractNum>
-  <w:abstractNum w:abstractNumId="12" w15:restartNumberingAfterBreak="0">
+  <w:abstractNum w:abstractNumId="14" w15:restartNumberingAfterBreak="0">
     <w:nsid w:val="1D1A36A7"/>
     <w:multiLevelType w:val="hybridMultilevel"/>
     <w:tmpl w:val="F44C87C0"/>
@@ -5093,7 +5938,7 @@
       </w:rPr>
     </w:lvl>
   </w:abstractNum>
-  <w:abstractNum w:abstractNumId="13" w15:restartNumberingAfterBreak="0">
+  <w:abstractNum w:abstractNumId="15" w15:restartNumberingAfterBreak="0">
     <w:nsid w:val="204647D1"/>
     <w:multiLevelType w:val="hybridMultilevel"/>
     <w:tmpl w:val="D7CEAAFE"/>
@@ -5182,7 +6027,120 @@
       </w:pPr>
     </w:lvl>
   </w:abstractNum>
-  <w:abstractNum w:abstractNumId="14" w15:restartNumberingAfterBreak="0">
+  <w:abstractNum w:abstractNumId="16" w15:restartNumberingAfterBreak="0">
+    <w:nsid w:val="20797587"/>
+    <w:multiLevelType w:val="hybridMultilevel"/>
+    <w:tmpl w:val="07022DD4"/>
+    <w:lvl w:ilvl="0" w:tplc="20000001">
+      <w:start w:val="1"/>
+      <w:numFmt w:val="bullet"/>
+      <w:lvlText w:val=""/>
+      <w:lvlJc w:val="left"/>
+      <w:pPr>
+        <w:ind w:left="720" w:hanging="360"/>
+      </w:pPr>
+      <w:rPr>
+        <w:rFonts w:ascii="Symbol" w:hAnsi="Symbol" w:hint="default"/>
+      </w:rPr>
+    </w:lvl>
+    <w:lvl w:ilvl="1" w:tplc="20000003" w:tentative="1">
+      <w:start w:val="1"/>
+      <w:numFmt w:val="bullet"/>
+      <w:lvlText w:val="o"/>
+      <w:lvlJc w:val="left"/>
+      <w:pPr>
+        <w:ind w:left="1440" w:hanging="360"/>
+      </w:pPr>
+      <w:rPr>
+        <w:rFonts w:ascii="Courier New" w:hAnsi="Courier New" w:cs="Courier New" w:hint="default"/>
+      </w:rPr>
+    </w:lvl>
+    <w:lvl w:ilvl="2" w:tplc="20000005" w:tentative="1">
+      <w:start w:val="1"/>
+      <w:numFmt w:val="bullet"/>
+      <w:lvlText w:val=""/>
+      <w:lvlJc w:val="left"/>
+      <w:pPr>
+        <w:ind w:left="2160" w:hanging="360"/>
+      </w:pPr>
+      <w:rPr>
+        <w:rFonts w:ascii="Wingdings" w:hAnsi="Wingdings" w:hint="default"/>
+      </w:rPr>
+    </w:lvl>
+    <w:lvl w:ilvl="3" w:tplc="20000001" w:tentative="1">
+      <w:start w:val="1"/>
+      <w:numFmt w:val="bullet"/>
+      <w:lvlText w:val=""/>
+      <w:lvlJc w:val="left"/>
+      <w:pPr>
+        <w:ind w:left="2880" w:hanging="360"/>
+      </w:pPr>
+      <w:rPr>
+        <w:rFonts w:ascii="Symbol" w:hAnsi="Symbol" w:hint="default"/>
+      </w:rPr>
+    </w:lvl>
+    <w:lvl w:ilvl="4" w:tplc="20000003" w:tentative="1">
+      <w:start w:val="1"/>
+      <w:numFmt w:val="bullet"/>
+      <w:lvlText w:val="o"/>
+      <w:lvlJc w:val="left"/>
+      <w:pPr>
+        <w:ind w:left="3600" w:hanging="360"/>
+      </w:pPr>
+      <w:rPr>
+        <w:rFonts w:ascii="Courier New" w:hAnsi="Courier New" w:cs="Courier New" w:hint="default"/>
+      </w:rPr>
+    </w:lvl>
+    <w:lvl w:ilvl="5" w:tplc="20000005" w:tentative="1">
+      <w:start w:val="1"/>
+      <w:numFmt w:val="bullet"/>
+      <w:lvlText w:val=""/>
+      <w:lvlJc w:val="left"/>
+      <w:pPr>
+        <w:ind w:left="4320" w:hanging="360"/>
+      </w:pPr>
+      <w:rPr>
+        <w:rFonts w:ascii="Wingdings" w:hAnsi="Wingdings" w:hint="default"/>
+      </w:rPr>
+    </w:lvl>
+    <w:lvl w:ilvl="6" w:tplc="20000001" w:tentative="1">
+      <w:start w:val="1"/>
+      <w:numFmt w:val="bullet"/>
+      <w:lvlText w:val=""/>
+      <w:lvlJc w:val="left"/>
+      <w:pPr>
+        <w:ind w:left="5040" w:hanging="360"/>
+      </w:pPr>
+      <w:rPr>
+        <w:rFonts w:ascii="Symbol" w:hAnsi="Symbol" w:hint="default"/>
+      </w:rPr>
+    </w:lvl>
+    <w:lvl w:ilvl="7" w:tplc="20000003" w:tentative="1">
+      <w:start w:val="1"/>
+      <w:numFmt w:val="bullet"/>
+      <w:lvlText w:val="o"/>
+      <w:lvlJc w:val="left"/>
+      <w:pPr>
+        <w:ind w:left="5760" w:hanging="360"/>
+      </w:pPr>
+      <w:rPr>
+        <w:rFonts w:ascii="Courier New" w:hAnsi="Courier New" w:cs="Courier New" w:hint="default"/>
+      </w:rPr>
+    </w:lvl>
+    <w:lvl w:ilvl="8" w:tplc="20000005" w:tentative="1">
+      <w:start w:val="1"/>
+      <w:numFmt w:val="bullet"/>
+      <w:lvlText w:val=""/>
+      <w:lvlJc w:val="left"/>
+      <w:pPr>
+        <w:ind w:left="6480" w:hanging="360"/>
+      </w:pPr>
+      <w:rPr>
+        <w:rFonts w:ascii="Wingdings" w:hAnsi="Wingdings" w:hint="default"/>
+      </w:rPr>
+    </w:lvl>
+  </w:abstractNum>
+  <w:abstractNum w:abstractNumId="17" w15:restartNumberingAfterBreak="0">
     <w:nsid w:val="22915B9B"/>
     <w:multiLevelType w:val="hybridMultilevel"/>
     <w:tmpl w:val="65E2FF8C"/>
@@ -5294,7 +6252,7 @@
       </w:rPr>
     </w:lvl>
   </w:abstractNum>
-  <w:abstractNum w:abstractNumId="15" w15:restartNumberingAfterBreak="0">
+  <w:abstractNum w:abstractNumId="18" w15:restartNumberingAfterBreak="0">
     <w:nsid w:val="24D543DE"/>
     <w:multiLevelType w:val="hybridMultilevel"/>
     <w:tmpl w:val="D3E81A18"/>
@@ -5407,7 +6365,7 @@
       </w:rPr>
     </w:lvl>
   </w:abstractNum>
-  <w:abstractNum w:abstractNumId="16" w15:restartNumberingAfterBreak="0">
+  <w:abstractNum w:abstractNumId="19" w15:restartNumberingAfterBreak="0">
     <w:nsid w:val="27313827"/>
     <w:multiLevelType w:val="hybridMultilevel"/>
     <w:tmpl w:val="D0781C4A"/>
@@ -5520,7 +6478,7 @@
       </w:rPr>
     </w:lvl>
   </w:abstractNum>
-  <w:abstractNum w:abstractNumId="17" w15:restartNumberingAfterBreak="0">
+  <w:abstractNum w:abstractNumId="20" w15:restartNumberingAfterBreak="0">
     <w:nsid w:val="2D5C58A7"/>
     <w:multiLevelType w:val="hybridMultilevel"/>
     <w:tmpl w:val="8A2A07F8"/>
@@ -5631,7 +6589,7 @@
       </w:rPr>
     </w:lvl>
   </w:abstractNum>
-  <w:abstractNum w:abstractNumId="18" w15:restartNumberingAfterBreak="0">
+  <w:abstractNum w:abstractNumId="21" w15:restartNumberingAfterBreak="0">
     <w:nsid w:val="2D6129D0"/>
     <w:multiLevelType w:val="hybridMultilevel"/>
     <w:tmpl w:val="AEAA32AC"/>
@@ -5743,7 +6701,7 @@
       </w:rPr>
     </w:lvl>
   </w:abstractNum>
-  <w:abstractNum w:abstractNumId="19" w15:restartNumberingAfterBreak="0">
+  <w:abstractNum w:abstractNumId="22" w15:restartNumberingAfterBreak="0">
     <w:nsid w:val="2E3F5E49"/>
     <w:multiLevelType w:val="hybridMultilevel"/>
     <w:tmpl w:val="D3E8169C"/>
@@ -5856,7 +6814,7 @@
       </w:rPr>
     </w:lvl>
   </w:abstractNum>
-  <w:abstractNum w:abstractNumId="20" w15:restartNumberingAfterBreak="0">
+  <w:abstractNum w:abstractNumId="23" w15:restartNumberingAfterBreak="0">
     <w:nsid w:val="304B76F8"/>
     <w:multiLevelType w:val="hybridMultilevel"/>
     <w:tmpl w:val="AB9AAD74"/>
@@ -5969,7 +6927,7 @@
       </w:rPr>
     </w:lvl>
   </w:abstractNum>
-  <w:abstractNum w:abstractNumId="21" w15:restartNumberingAfterBreak="0">
+  <w:abstractNum w:abstractNumId="24" w15:restartNumberingAfterBreak="0">
     <w:nsid w:val="36FC31F9"/>
     <w:multiLevelType w:val="hybridMultilevel"/>
     <w:tmpl w:val="6A105D28"/>
@@ -6082,7 +7040,7 @@
       </w:rPr>
     </w:lvl>
   </w:abstractNum>
-  <w:abstractNum w:abstractNumId="22" w15:restartNumberingAfterBreak="0">
+  <w:abstractNum w:abstractNumId="25" w15:restartNumberingAfterBreak="0">
     <w:nsid w:val="38B41CA5"/>
     <w:multiLevelType w:val="hybridMultilevel"/>
     <w:tmpl w:val="4CE665D0"/>
@@ -6194,7 +7152,96 @@
       </w:rPr>
     </w:lvl>
   </w:abstractNum>
-  <w:abstractNum w:abstractNumId="23" w15:restartNumberingAfterBreak="0">
+  <w:abstractNum w:abstractNumId="26" w15:restartNumberingAfterBreak="0">
+    <w:nsid w:val="39052C84"/>
+    <w:multiLevelType w:val="hybridMultilevel"/>
+    <w:tmpl w:val="1D56E2F8"/>
+    <w:lvl w:ilvl="0" w:tplc="2000000F">
+      <w:start w:val="1"/>
+      <w:numFmt w:val="decimal"/>
+      <w:lvlText w:val="%1."/>
+      <w:lvlJc w:val="left"/>
+      <w:pPr>
+        <w:ind w:left="720" w:hanging="360"/>
+      </w:pPr>
+      <w:rPr>
+        <w:rFonts w:hint="default"/>
+      </w:rPr>
+    </w:lvl>
+    <w:lvl w:ilvl="1" w:tplc="20000019" w:tentative="1">
+      <w:start w:val="1"/>
+      <w:numFmt w:val="lowerLetter"/>
+      <w:lvlText w:val="%2."/>
+      <w:lvlJc w:val="left"/>
+      <w:pPr>
+        <w:ind w:left="1440" w:hanging="360"/>
+      </w:pPr>
+    </w:lvl>
+    <w:lvl w:ilvl="2" w:tplc="2000001B" w:tentative="1">
+      <w:start w:val="1"/>
+      <w:numFmt w:val="lowerRoman"/>
+      <w:lvlText w:val="%3."/>
+      <w:lvlJc w:val="right"/>
+      <w:pPr>
+        <w:ind w:left="2160" w:hanging="180"/>
+      </w:pPr>
+    </w:lvl>
+    <w:lvl w:ilvl="3" w:tplc="2000000F" w:tentative="1">
+      <w:start w:val="1"/>
+      <w:numFmt w:val="decimal"/>
+      <w:lvlText w:val="%4."/>
+      <w:lvlJc w:val="left"/>
+      <w:pPr>
+        <w:ind w:left="2880" w:hanging="360"/>
+      </w:pPr>
+    </w:lvl>
+    <w:lvl w:ilvl="4" w:tplc="20000019" w:tentative="1">
+      <w:start w:val="1"/>
+      <w:numFmt w:val="lowerLetter"/>
+      <w:lvlText w:val="%5."/>
+      <w:lvlJc w:val="left"/>
+      <w:pPr>
+        <w:ind w:left="3600" w:hanging="360"/>
+      </w:pPr>
+    </w:lvl>
+    <w:lvl w:ilvl="5" w:tplc="2000001B" w:tentative="1">
+      <w:start w:val="1"/>
+      <w:numFmt w:val="lowerRoman"/>
+      <w:lvlText w:val="%6."/>
+      <w:lvlJc w:val="right"/>
+      <w:pPr>
+        <w:ind w:left="4320" w:hanging="180"/>
+      </w:pPr>
+    </w:lvl>
+    <w:lvl w:ilvl="6" w:tplc="2000000F" w:tentative="1">
+      <w:start w:val="1"/>
+      <w:numFmt w:val="decimal"/>
+      <w:lvlText w:val="%7."/>
+      <w:lvlJc w:val="left"/>
+      <w:pPr>
+        <w:ind w:left="5040" w:hanging="360"/>
+      </w:pPr>
+    </w:lvl>
+    <w:lvl w:ilvl="7" w:tplc="20000019" w:tentative="1">
+      <w:start w:val="1"/>
+      <w:numFmt w:val="lowerLetter"/>
+      <w:lvlText w:val="%8."/>
+      <w:lvlJc w:val="left"/>
+      <w:pPr>
+        <w:ind w:left="5760" w:hanging="360"/>
+      </w:pPr>
+    </w:lvl>
+    <w:lvl w:ilvl="8" w:tplc="2000001B" w:tentative="1">
+      <w:start w:val="1"/>
+      <w:numFmt w:val="lowerRoman"/>
+      <w:lvlText w:val="%9."/>
+      <w:lvlJc w:val="right"/>
+      <w:pPr>
+        <w:ind w:left="6480" w:hanging="180"/>
+      </w:pPr>
+    </w:lvl>
+  </w:abstractNum>
+  <w:abstractNum w:abstractNumId="27" w15:restartNumberingAfterBreak="0">
     <w:nsid w:val="3A725E69"/>
     <w:multiLevelType w:val="hybridMultilevel"/>
     <w:tmpl w:val="4AC036D0"/>
@@ -6307,7 +7354,7 @@
       </w:rPr>
     </w:lvl>
   </w:abstractNum>
-  <w:abstractNum w:abstractNumId="24" w15:restartNumberingAfterBreak="0">
+  <w:abstractNum w:abstractNumId="28" w15:restartNumberingAfterBreak="0">
     <w:nsid w:val="3B237A63"/>
     <w:multiLevelType w:val="hybridMultilevel"/>
     <w:tmpl w:val="79565CFE"/>
@@ -6396,7 +7443,120 @@
       </w:pPr>
     </w:lvl>
   </w:abstractNum>
-  <w:abstractNum w:abstractNumId="25" w15:restartNumberingAfterBreak="0">
+  <w:abstractNum w:abstractNumId="29" w15:restartNumberingAfterBreak="0">
+    <w:nsid w:val="3DF17A32"/>
+    <w:multiLevelType w:val="hybridMultilevel"/>
+    <w:tmpl w:val="5AB2B322"/>
+    <w:lvl w:ilvl="0" w:tplc="20000001">
+      <w:start w:val="1"/>
+      <w:numFmt w:val="bullet"/>
+      <w:lvlText w:val=""/>
+      <w:lvlJc w:val="left"/>
+      <w:pPr>
+        <w:ind w:left="720" w:hanging="360"/>
+      </w:pPr>
+      <w:rPr>
+        <w:rFonts w:ascii="Symbol" w:hAnsi="Symbol" w:hint="default"/>
+      </w:rPr>
+    </w:lvl>
+    <w:lvl w:ilvl="1" w:tplc="20000003" w:tentative="1">
+      <w:start w:val="1"/>
+      <w:numFmt w:val="bullet"/>
+      <w:lvlText w:val="o"/>
+      <w:lvlJc w:val="left"/>
+      <w:pPr>
+        <w:ind w:left="1440" w:hanging="360"/>
+      </w:pPr>
+      <w:rPr>
+        <w:rFonts w:ascii="Courier New" w:hAnsi="Courier New" w:cs="Courier New" w:hint="default"/>
+      </w:rPr>
+    </w:lvl>
+    <w:lvl w:ilvl="2" w:tplc="20000005" w:tentative="1">
+      <w:start w:val="1"/>
+      <w:numFmt w:val="bullet"/>
+      <w:lvlText w:val=""/>
+      <w:lvlJc w:val="left"/>
+      <w:pPr>
+        <w:ind w:left="2160" w:hanging="360"/>
+      </w:pPr>
+      <w:rPr>
+        <w:rFonts w:ascii="Wingdings" w:hAnsi="Wingdings" w:hint="default"/>
+      </w:rPr>
+    </w:lvl>
+    <w:lvl w:ilvl="3" w:tplc="20000001" w:tentative="1">
+      <w:start w:val="1"/>
+      <w:numFmt w:val="bullet"/>
+      <w:lvlText w:val=""/>
+      <w:lvlJc w:val="left"/>
+      <w:pPr>
+        <w:ind w:left="2880" w:hanging="360"/>
+      </w:pPr>
+      <w:rPr>
+        <w:rFonts w:ascii="Symbol" w:hAnsi="Symbol" w:hint="default"/>
+      </w:rPr>
+    </w:lvl>
+    <w:lvl w:ilvl="4" w:tplc="20000003" w:tentative="1">
+      <w:start w:val="1"/>
+      <w:numFmt w:val="bullet"/>
+      <w:lvlText w:val="o"/>
+      <w:lvlJc w:val="left"/>
+      <w:pPr>
+        <w:ind w:left="3600" w:hanging="360"/>
+      </w:pPr>
+      <w:rPr>
+        <w:rFonts w:ascii="Courier New" w:hAnsi="Courier New" w:cs="Courier New" w:hint="default"/>
+      </w:rPr>
+    </w:lvl>
+    <w:lvl w:ilvl="5" w:tplc="20000005" w:tentative="1">
+      <w:start w:val="1"/>
+      <w:numFmt w:val="bullet"/>
+      <w:lvlText w:val=""/>
+      <w:lvlJc w:val="left"/>
+      <w:pPr>
+        <w:ind w:left="4320" w:hanging="360"/>
+      </w:pPr>
+      <w:rPr>
+        <w:rFonts w:ascii="Wingdings" w:hAnsi="Wingdings" w:hint="default"/>
+      </w:rPr>
+    </w:lvl>
+    <w:lvl w:ilvl="6" w:tplc="20000001" w:tentative="1">
+      <w:start w:val="1"/>
+      <w:numFmt w:val="bullet"/>
+      <w:lvlText w:val=""/>
+      <w:lvlJc w:val="left"/>
+      <w:pPr>
+        <w:ind w:left="5040" w:hanging="360"/>
+      </w:pPr>
+      <w:rPr>
+        <w:rFonts w:ascii="Symbol" w:hAnsi="Symbol" w:hint="default"/>
+      </w:rPr>
+    </w:lvl>
+    <w:lvl w:ilvl="7" w:tplc="20000003" w:tentative="1">
+      <w:start w:val="1"/>
+      <w:numFmt w:val="bullet"/>
+      <w:lvlText w:val="o"/>
+      <w:lvlJc w:val="left"/>
+      <w:pPr>
+        <w:ind w:left="5760" w:hanging="360"/>
+      </w:pPr>
+      <w:rPr>
+        <w:rFonts w:ascii="Courier New" w:hAnsi="Courier New" w:cs="Courier New" w:hint="default"/>
+      </w:rPr>
+    </w:lvl>
+    <w:lvl w:ilvl="8" w:tplc="20000005" w:tentative="1">
+      <w:start w:val="1"/>
+      <w:numFmt w:val="bullet"/>
+      <w:lvlText w:val=""/>
+      <w:lvlJc w:val="left"/>
+      <w:pPr>
+        <w:ind w:left="6480" w:hanging="360"/>
+      </w:pPr>
+      <w:rPr>
+        <w:rFonts w:ascii="Wingdings" w:hAnsi="Wingdings" w:hint="default"/>
+      </w:rPr>
+    </w:lvl>
+  </w:abstractNum>
+  <w:abstractNum w:abstractNumId="30" w15:restartNumberingAfterBreak="0">
     <w:nsid w:val="3FDE6CD6"/>
     <w:multiLevelType w:val="hybridMultilevel"/>
     <w:tmpl w:val="3D42602C"/>
@@ -6509,7 +7669,7 @@
       </w:rPr>
     </w:lvl>
   </w:abstractNum>
-  <w:abstractNum w:abstractNumId="26" w15:restartNumberingAfterBreak="0">
+  <w:abstractNum w:abstractNumId="31" w15:restartNumberingAfterBreak="0">
     <w:nsid w:val="43874819"/>
     <w:multiLevelType w:val="hybridMultilevel"/>
     <w:tmpl w:val="4E884E4A"/>
@@ -6622,7 +7782,7 @@
       </w:rPr>
     </w:lvl>
   </w:abstractNum>
-  <w:abstractNum w:abstractNumId="27" w15:restartNumberingAfterBreak="0">
+  <w:abstractNum w:abstractNumId="32" w15:restartNumberingAfterBreak="0">
     <w:nsid w:val="459C7AD8"/>
     <w:multiLevelType w:val="hybridMultilevel"/>
     <w:tmpl w:val="0B16CBF0"/>
@@ -6735,7 +7895,7 @@
       </w:rPr>
     </w:lvl>
   </w:abstractNum>
-  <w:abstractNum w:abstractNumId="28" w15:restartNumberingAfterBreak="0">
+  <w:abstractNum w:abstractNumId="33" w15:restartNumberingAfterBreak="0">
     <w:nsid w:val="493F4676"/>
     <w:multiLevelType w:val="hybridMultilevel"/>
     <w:tmpl w:val="DB7A7ED8"/>
@@ -6848,7 +8008,7 @@
       </w:rPr>
     </w:lvl>
   </w:abstractNum>
-  <w:abstractNum w:abstractNumId="29" w15:restartNumberingAfterBreak="0">
+  <w:abstractNum w:abstractNumId="34" w15:restartNumberingAfterBreak="0">
     <w:nsid w:val="499D575D"/>
     <w:multiLevelType w:val="hybridMultilevel"/>
     <w:tmpl w:val="A9549F4E"/>
@@ -6961,7 +8121,7 @@
       </w:rPr>
     </w:lvl>
   </w:abstractNum>
-  <w:abstractNum w:abstractNumId="30" w15:restartNumberingAfterBreak="0">
+  <w:abstractNum w:abstractNumId="35" w15:restartNumberingAfterBreak="0">
     <w:nsid w:val="4A7E7F1A"/>
     <w:multiLevelType w:val="hybridMultilevel"/>
     <w:tmpl w:val="BA8E66AA"/>
@@ -7072,7 +8232,7 @@
       </w:rPr>
     </w:lvl>
   </w:abstractNum>
-  <w:abstractNum w:abstractNumId="31" w15:restartNumberingAfterBreak="0">
+  <w:abstractNum w:abstractNumId="36" w15:restartNumberingAfterBreak="0">
     <w:nsid w:val="4D5E53B9"/>
     <w:multiLevelType w:val="hybridMultilevel"/>
     <w:tmpl w:val="5210C3C0"/>
@@ -7185,7 +8345,7 @@
       </w:rPr>
     </w:lvl>
   </w:abstractNum>
-  <w:abstractNum w:abstractNumId="32" w15:restartNumberingAfterBreak="0">
+  <w:abstractNum w:abstractNumId="37" w15:restartNumberingAfterBreak="0">
     <w:nsid w:val="51061BF2"/>
     <w:multiLevelType w:val="hybridMultilevel"/>
     <w:tmpl w:val="DAACA4FC"/>
@@ -7298,7 +8458,7 @@
       </w:rPr>
     </w:lvl>
   </w:abstractNum>
-  <w:abstractNum w:abstractNumId="33" w15:restartNumberingAfterBreak="0">
+  <w:abstractNum w:abstractNumId="38" w15:restartNumberingAfterBreak="0">
     <w:nsid w:val="5442263F"/>
     <w:multiLevelType w:val="hybridMultilevel"/>
     <w:tmpl w:val="033211AE"/>
@@ -7387,7 +8547,7 @@
       </w:pPr>
     </w:lvl>
   </w:abstractNum>
-  <w:abstractNum w:abstractNumId="34" w15:restartNumberingAfterBreak="0">
+  <w:abstractNum w:abstractNumId="39" w15:restartNumberingAfterBreak="0">
     <w:nsid w:val="55880737"/>
     <w:multiLevelType w:val="hybridMultilevel"/>
     <w:tmpl w:val="0A20D2A8"/>
@@ -7500,7 +8660,7 @@
       </w:rPr>
     </w:lvl>
   </w:abstractNum>
-  <w:abstractNum w:abstractNumId="35" w15:restartNumberingAfterBreak="0">
+  <w:abstractNum w:abstractNumId="40" w15:restartNumberingAfterBreak="0">
     <w:nsid w:val="591E0F8A"/>
     <w:multiLevelType w:val="hybridMultilevel"/>
     <w:tmpl w:val="68ECC5E6"/>
@@ -7613,7 +8773,7 @@
       </w:rPr>
     </w:lvl>
   </w:abstractNum>
-  <w:abstractNum w:abstractNumId="36" w15:restartNumberingAfterBreak="0">
+  <w:abstractNum w:abstractNumId="41" w15:restartNumberingAfterBreak="0">
     <w:nsid w:val="5C0455F9"/>
     <w:multiLevelType w:val="hybridMultilevel"/>
     <w:tmpl w:val="FF9CCA12"/>
@@ -7726,7 +8886,7 @@
       </w:rPr>
     </w:lvl>
   </w:abstractNum>
-  <w:abstractNum w:abstractNumId="37" w15:restartNumberingAfterBreak="0">
+  <w:abstractNum w:abstractNumId="42" w15:restartNumberingAfterBreak="0">
     <w:nsid w:val="5F230BB4"/>
     <w:multiLevelType w:val="hybridMultilevel"/>
     <w:tmpl w:val="730C16E8"/>
@@ -7839,7 +8999,7 @@
       </w:rPr>
     </w:lvl>
   </w:abstractNum>
-  <w:abstractNum w:abstractNumId="38" w15:restartNumberingAfterBreak="0">
+  <w:abstractNum w:abstractNumId="43" w15:restartNumberingAfterBreak="0">
     <w:nsid w:val="64B65C12"/>
     <w:multiLevelType w:val="hybridMultilevel"/>
     <w:tmpl w:val="7512C802"/>
@@ -7952,7 +9112,7 @@
       </w:rPr>
     </w:lvl>
   </w:abstractNum>
-  <w:abstractNum w:abstractNumId="39" w15:restartNumberingAfterBreak="0">
+  <w:abstractNum w:abstractNumId="44" w15:restartNumberingAfterBreak="0">
     <w:nsid w:val="685851EF"/>
     <w:multiLevelType w:val="hybridMultilevel"/>
     <w:tmpl w:val="015ECB18"/>
@@ -8065,7 +9225,7 @@
       </w:rPr>
     </w:lvl>
   </w:abstractNum>
-  <w:abstractNum w:abstractNumId="40" w15:restartNumberingAfterBreak="0">
+  <w:abstractNum w:abstractNumId="45" w15:restartNumberingAfterBreak="0">
     <w:nsid w:val="6EE04BA4"/>
     <w:multiLevelType w:val="hybridMultilevel"/>
     <w:tmpl w:val="8BEC4A7C"/>
@@ -8177,7 +9337,7 @@
       </w:rPr>
     </w:lvl>
   </w:abstractNum>
-  <w:abstractNum w:abstractNumId="41" w15:restartNumberingAfterBreak="0">
+  <w:abstractNum w:abstractNumId="46" w15:restartNumberingAfterBreak="0">
     <w:nsid w:val="6F1A7D9D"/>
     <w:multiLevelType w:val="hybridMultilevel"/>
     <w:tmpl w:val="68388F64"/>
@@ -8290,7 +9450,7 @@
       </w:rPr>
     </w:lvl>
   </w:abstractNum>
-  <w:abstractNum w:abstractNumId="42" w15:restartNumberingAfterBreak="0">
+  <w:abstractNum w:abstractNumId="47" w15:restartNumberingAfterBreak="0">
     <w:nsid w:val="6F92022A"/>
     <w:multiLevelType w:val="hybridMultilevel"/>
     <w:tmpl w:val="445E1E2C"/>
@@ -8403,7 +9563,7 @@
       </w:rPr>
     </w:lvl>
   </w:abstractNum>
-  <w:abstractNum w:abstractNumId="43" w15:restartNumberingAfterBreak="0">
+  <w:abstractNum w:abstractNumId="48" w15:restartNumberingAfterBreak="0">
     <w:nsid w:val="79772093"/>
     <w:multiLevelType w:val="hybridMultilevel"/>
     <w:tmpl w:val="13002B6A"/>
@@ -8515,7 +9675,7 @@
       </w:rPr>
     </w:lvl>
   </w:abstractNum>
-  <w:abstractNum w:abstractNumId="44" w15:restartNumberingAfterBreak="0">
+  <w:abstractNum w:abstractNumId="49" w15:restartNumberingAfterBreak="0">
     <w:nsid w:val="7F6F28AB"/>
     <w:multiLevelType w:val="hybridMultilevel"/>
     <w:tmpl w:val="E7F42872"/>
@@ -8628,139 +9788,154 @@
     </w:lvl>
   </w:abstractNum>
   <w:num w:numId="1" w16cid:durableId="341055541">
-    <w:abstractNumId w:val="27"/>
+    <w:abstractNumId w:val="32"/>
   </w:num>
   <w:num w:numId="2" w16cid:durableId="634219832">
+    <w:abstractNumId w:val="48"/>
+  </w:num>
+  <w:num w:numId="3" w16cid:durableId="346099995">
+    <w:abstractNumId w:val="44"/>
+  </w:num>
+  <w:num w:numId="4" w16cid:durableId="2052223799">
+    <w:abstractNumId w:val="34"/>
+  </w:num>
+  <w:num w:numId="5" w16cid:durableId="1449007152">
+    <w:abstractNumId w:val="13"/>
+  </w:num>
+  <w:num w:numId="6" w16cid:durableId="2047756857">
     <w:abstractNumId w:val="43"/>
   </w:num>
-  <w:num w:numId="3" w16cid:durableId="346099995">
-    <w:abstractNumId w:val="39"/>
-  </w:num>
-  <w:num w:numId="4" w16cid:durableId="2052223799">
-    <w:abstractNumId w:val="29"/>
-  </w:num>
-  <w:num w:numId="5" w16cid:durableId="1449007152">
-    <w:abstractNumId w:val="11"/>
-  </w:num>
-  <w:num w:numId="6" w16cid:durableId="2047756857">
-    <w:abstractNumId w:val="38"/>
-  </w:num>
   <w:num w:numId="7" w16cid:durableId="1470517155">
-    <w:abstractNumId w:val="36"/>
+    <w:abstractNumId w:val="41"/>
   </w:num>
   <w:num w:numId="8" w16cid:durableId="486090314">
-    <w:abstractNumId w:val="3"/>
+    <w:abstractNumId w:val="4"/>
   </w:num>
   <w:num w:numId="9" w16cid:durableId="1273056295">
-    <w:abstractNumId w:val="30"/>
+    <w:abstractNumId w:val="35"/>
   </w:num>
   <w:num w:numId="10" w16cid:durableId="1061097099">
-    <w:abstractNumId w:val="17"/>
+    <w:abstractNumId w:val="20"/>
   </w:num>
   <w:num w:numId="11" w16cid:durableId="165025303">
-    <w:abstractNumId w:val="14"/>
+    <w:abstractNumId w:val="17"/>
   </w:num>
   <w:num w:numId="12" w16cid:durableId="2143692975">
     <w:abstractNumId w:val="0"/>
   </w:num>
   <w:num w:numId="13" w16cid:durableId="821626016">
-    <w:abstractNumId w:val="16"/>
+    <w:abstractNumId w:val="19"/>
   </w:num>
   <w:num w:numId="14" w16cid:durableId="1950577151">
-    <w:abstractNumId w:val="8"/>
+    <w:abstractNumId w:val="10"/>
   </w:num>
   <w:num w:numId="15" w16cid:durableId="386076199">
-    <w:abstractNumId w:val="22"/>
+    <w:abstractNumId w:val="25"/>
   </w:num>
   <w:num w:numId="16" w16cid:durableId="1479299425">
-    <w:abstractNumId w:val="35"/>
+    <w:abstractNumId w:val="40"/>
   </w:num>
   <w:num w:numId="17" w16cid:durableId="117921121">
-    <w:abstractNumId w:val="15"/>
+    <w:abstractNumId w:val="18"/>
   </w:num>
   <w:num w:numId="18" w16cid:durableId="220948386">
     <w:abstractNumId w:val="1"/>
   </w:num>
   <w:num w:numId="19" w16cid:durableId="1853564791">
-    <w:abstractNumId w:val="26"/>
+    <w:abstractNumId w:val="31"/>
   </w:num>
   <w:num w:numId="20" w16cid:durableId="1624730267">
-    <w:abstractNumId w:val="9"/>
+    <w:abstractNumId w:val="11"/>
   </w:num>
   <w:num w:numId="21" w16cid:durableId="640618239">
-    <w:abstractNumId w:val="6"/>
+    <w:abstractNumId w:val="7"/>
   </w:num>
   <w:num w:numId="22" w16cid:durableId="1305161201">
-    <w:abstractNumId w:val="25"/>
+    <w:abstractNumId w:val="30"/>
   </w:num>
   <w:num w:numId="23" w16cid:durableId="1604873823">
+    <w:abstractNumId w:val="14"/>
+  </w:num>
+  <w:num w:numId="24" w16cid:durableId="1677225732">
+    <w:abstractNumId w:val="36"/>
+  </w:num>
+  <w:num w:numId="25" w16cid:durableId="886068327">
+    <w:abstractNumId w:val="33"/>
+  </w:num>
+  <w:num w:numId="26" w16cid:durableId="2018574477">
+    <w:abstractNumId w:val="42"/>
+  </w:num>
+  <w:num w:numId="27" w16cid:durableId="1509711282">
+    <w:abstractNumId w:val="27"/>
+  </w:num>
+  <w:num w:numId="28" w16cid:durableId="2039617355">
+    <w:abstractNumId w:val="39"/>
+  </w:num>
+  <w:num w:numId="29" w16cid:durableId="160049121">
+    <w:abstractNumId w:val="5"/>
+  </w:num>
+  <w:num w:numId="30" w16cid:durableId="1722558021">
+    <w:abstractNumId w:val="47"/>
+  </w:num>
+  <w:num w:numId="31" w16cid:durableId="68119179">
     <w:abstractNumId w:val="12"/>
   </w:num>
-  <w:num w:numId="24" w16cid:durableId="1677225732">
-    <w:abstractNumId w:val="31"/>
-  </w:num>
-  <w:num w:numId="25" w16cid:durableId="886068327">
-    <w:abstractNumId w:val="28"/>
-  </w:num>
-  <w:num w:numId="26" w16cid:durableId="2018574477">
-    <w:abstractNumId w:val="37"/>
-  </w:num>
-  <w:num w:numId="27" w16cid:durableId="1509711282">
-    <w:abstractNumId w:val="23"/>
-  </w:num>
-  <w:num w:numId="28" w16cid:durableId="2039617355">
-    <w:abstractNumId w:val="34"/>
-  </w:num>
-  <w:num w:numId="29" w16cid:durableId="160049121">
-    <w:abstractNumId w:val="4"/>
-  </w:num>
-  <w:num w:numId="30" w16cid:durableId="1722558021">
-    <w:abstractNumId w:val="42"/>
-  </w:num>
-  <w:num w:numId="31" w16cid:durableId="68119179">
-    <w:abstractNumId w:val="10"/>
-  </w:num>
   <w:num w:numId="32" w16cid:durableId="495344944">
-    <w:abstractNumId w:val="21"/>
+    <w:abstractNumId w:val="24"/>
   </w:num>
   <w:num w:numId="33" w16cid:durableId="1983460278">
     <w:abstractNumId w:val="2"/>
   </w:num>
   <w:num w:numId="34" w16cid:durableId="48187746">
-    <w:abstractNumId w:val="41"/>
+    <w:abstractNumId w:val="46"/>
   </w:num>
   <w:num w:numId="35" w16cid:durableId="2072580726">
-    <w:abstractNumId w:val="44"/>
+    <w:abstractNumId w:val="49"/>
   </w:num>
   <w:num w:numId="36" w16cid:durableId="1099565099">
-    <w:abstractNumId w:val="5"/>
+    <w:abstractNumId w:val="6"/>
   </w:num>
   <w:num w:numId="37" w16cid:durableId="820463521">
-    <w:abstractNumId w:val="19"/>
+    <w:abstractNumId w:val="22"/>
   </w:num>
   <w:num w:numId="38" w16cid:durableId="199786008">
-    <w:abstractNumId w:val="20"/>
+    <w:abstractNumId w:val="23"/>
   </w:num>
   <w:num w:numId="39" w16cid:durableId="1013189966">
-    <w:abstractNumId w:val="18"/>
+    <w:abstractNumId w:val="21"/>
   </w:num>
   <w:num w:numId="40" w16cid:durableId="156576749">
-    <w:abstractNumId w:val="40"/>
+    <w:abstractNumId w:val="45"/>
   </w:num>
   <w:num w:numId="41" w16cid:durableId="1364208557">
-    <w:abstractNumId w:val="32"/>
+    <w:abstractNumId w:val="37"/>
   </w:num>
   <w:num w:numId="42" w16cid:durableId="1031733775">
-    <w:abstractNumId w:val="7"/>
+    <w:abstractNumId w:val="9"/>
   </w:num>
   <w:num w:numId="43" w16cid:durableId="1637106188">
-    <w:abstractNumId w:val="33"/>
+    <w:abstractNumId w:val="38"/>
   </w:num>
   <w:num w:numId="44" w16cid:durableId="1425421503">
-    <w:abstractNumId w:val="24"/>
+    <w:abstractNumId w:val="28"/>
   </w:num>
   <w:num w:numId="45" w16cid:durableId="712460482">
-    <w:abstractNumId w:val="13"/>
+    <w:abstractNumId w:val="15"/>
+  </w:num>
+  <w:num w:numId="46" w16cid:durableId="1409693339">
+    <w:abstractNumId w:val="3"/>
+  </w:num>
+  <w:num w:numId="47" w16cid:durableId="1474716194">
+    <w:abstractNumId w:val="26"/>
+  </w:num>
+  <w:num w:numId="48" w16cid:durableId="771902429">
+    <w:abstractNumId w:val="16"/>
+  </w:num>
+  <w:num w:numId="49" w16cid:durableId="2016151019">
+    <w:abstractNumId w:val="29"/>
+  </w:num>
+  <w:num w:numId="50" w16cid:durableId="1589540507">
+    <w:abstractNumId w:val="8"/>
   </w:num>
 </w:numbering>
 </file>
@@ -9168,6 +10343,7 @@
   <w:style w:type="character" w:default="1" w:styleId="Kappaleenoletusfontti">
     <w:name w:val="Default Paragraph Font"/>
     <w:uiPriority w:val="1"/>
+    <w:semiHidden/>
     <w:unhideWhenUsed/>
   </w:style>
   <w:style w:type="table" w:default="1" w:styleId="Normaalitaulukko">
@@ -9486,6 +10662,21 @@
 </file>
 
 <file path=customXml/item1.xml><?xml version="1.0" encoding="utf-8"?>
+<?mso-contentType ?>
+<FormTemplates xmlns="http://schemas.microsoft.com/sharepoint/v3/contenttype/forms">
+  <Display>DocumentLibraryForm</Display>
+  <Edit>DocumentLibraryForm</Edit>
+  <New>DocumentLibraryForm</New>
+</FormTemplates>
+</file>
+
+<file path=customXml/item2.xml><?xml version="1.0" encoding="utf-8"?>
+<p:properties xmlns:p="http://schemas.microsoft.com/office/2006/metadata/properties" xmlns:xsi="http://www.w3.org/2001/XMLSchema-instance" xmlns:pc="http://schemas.microsoft.com/office/infopath/2007/PartnerControls">
+  <documentManagement/>
+</p:properties>
+</file>
+
+<file path=customXml/item3.xml><?xml version="1.0" encoding="utf-8"?>
 <ct:contentTypeSchema xmlns:ct="http://schemas.microsoft.com/office/2006/metadata/contentType" xmlns:ma="http://schemas.microsoft.com/office/2006/metadata/properties/metaAttributes" ct:_="" ma:_="" ma:contentTypeName="Asiakirja" ma:contentTypeID="0x010100BB44ACD10026C74CB3B0FF9768669683" ma:contentTypeVersion="4" ma:contentTypeDescription="Luo uusi asiakirja." ma:contentTypeScope="" ma:versionID="84102fe7886dff8c435ded4b79d22ca8">
   <xsd:schema xmlns:xsd="http://www.w3.org/2001/XMLSchema" xmlns:xs="http://www.w3.org/2001/XMLSchema" xmlns:p="http://schemas.microsoft.com/office/2006/metadata/properties" xmlns:ns2="674893e4-d3e1-4b05-bb91-49ae406f9d69" targetNamespace="http://schemas.microsoft.com/office/2006/metadata/properties" ma:root="true" ma:fieldsID="7745b2a4424a82290c4658a6b921d3b4" ns2:_="">
     <xsd:import namespace="674893e4-d3e1-4b05-bb91-49ae406f9d69"/>
@@ -9629,22 +10820,24 @@
 </ct:contentTypeSchema>
 </file>
 
-<file path=customXml/item2.xml><?xml version="1.0" encoding="utf-8"?>
-<p:properties xmlns:p="http://schemas.microsoft.com/office/2006/metadata/properties" xmlns:xsi="http://www.w3.org/2001/XMLSchema-instance" xmlns:pc="http://schemas.microsoft.com/office/infopath/2007/PartnerControls">
-  <documentManagement/>
-</p:properties>
+<file path=customXml/itemProps1.xml><?xml version="1.0" encoding="utf-8"?>
+<ds:datastoreItem xmlns:ds="http://schemas.openxmlformats.org/officeDocument/2006/customXml" ds:itemID="{34825B0C-4106-47C8-808F-8F36882774EF}">
+  <ds:schemaRefs>
+    <ds:schemaRef ds:uri="http://schemas.microsoft.com/sharepoint/v3/contenttype/forms"/>
+  </ds:schemaRefs>
+</ds:datastoreItem>
 </file>
 
-<file path=customXml/item3.xml><?xml version="1.0" encoding="utf-8"?>
-<?mso-contentType ?>
-<FormTemplates xmlns="http://schemas.microsoft.com/sharepoint/v3/contenttype/forms">
-  <Display>DocumentLibraryForm</Display>
-  <Edit>DocumentLibraryForm</Edit>
-  <New>DocumentLibraryForm</New>
-</FormTemplates>
+<file path=customXml/itemProps2.xml><?xml version="1.0" encoding="utf-8"?>
+<ds:datastoreItem xmlns:ds="http://schemas.openxmlformats.org/officeDocument/2006/customXml" ds:itemID="{C174EC7F-2C34-41B5-8FFE-D2CEBAAD16CE}">
+  <ds:schemaRefs>
+    <ds:schemaRef ds:uri="http://schemas.microsoft.com/office/2006/metadata/properties"/>
+    <ds:schemaRef ds:uri="http://schemas.microsoft.com/office/infopath/2007/PartnerControls"/>
+  </ds:schemaRefs>
+</ds:datastoreItem>
 </file>
 
-<file path=customXml/itemProps1.xml><?xml version="1.0" encoding="utf-8"?>
+<file path=customXml/itemProps3.xml><?xml version="1.0" encoding="utf-8"?>
 <ds:datastoreItem xmlns:ds="http://schemas.openxmlformats.org/officeDocument/2006/customXml" ds:itemID="{6166FC20-37A2-4FF1-A52C-5C0DD5A4CAD7}">
   <ds:schemaRefs>
     <ds:schemaRef ds:uri="http://schemas.microsoft.com/office/2006/metadata/contentType"/>
@@ -9660,21 +10853,4 @@
     <ds:schemaRef ds:uri="http://schemas.microsoft.com/internal/obd"/>
   </ds:schemaRefs>
 </ds:datastoreItem>
-</file>
-
-<file path=customXml/itemProps2.xml><?xml version="1.0" encoding="utf-8"?>
-<ds:datastoreItem xmlns:ds="http://schemas.openxmlformats.org/officeDocument/2006/customXml" ds:itemID="{C174EC7F-2C34-41B5-8FFE-D2CEBAAD16CE}">
-  <ds:schemaRefs>
-    <ds:schemaRef ds:uri="http://schemas.microsoft.com/office/2006/metadata/properties"/>
-    <ds:schemaRef ds:uri="http://schemas.microsoft.com/office/infopath/2007/PartnerControls"/>
-  </ds:schemaRefs>
-</ds:datastoreItem>
-</file>
-
-<file path=customXml/itemProps3.xml><?xml version="1.0" encoding="utf-8"?>
-<ds:datastoreItem xmlns:ds="http://schemas.openxmlformats.org/officeDocument/2006/customXml" ds:itemID="{34825B0C-4106-47C8-808F-8F36882774EF}">
-  <ds:schemaRefs>
-    <ds:schemaRef ds:uri="http://schemas.microsoft.com/sharepoint/v3/contenttype/forms"/>
-  </ds:schemaRefs>
-</ds:datastoreItem>
 </file>
</xml_diff>

<commit_message>
2. Sprintin tarkennettu kehitysjono -KV
</commit_message>
<xml_diff>
--- a/Palaverien muistiinpanot.docx
+++ b/Palaverien muistiinpanot.docx
@@ -101,31 +101,7 @@
           <w:highlight w:val="yellow"/>
         </w:rPr>
         <w:br/>
-        <w:t xml:space="preserve">fontti </w:t>
-      </w:r>
-      <w:proofErr w:type="spellStart"/>
-      <w:r>
-        <w:rPr>
-          <w:rFonts w:ascii="Arial" w:hAnsi="Arial" w:cs="Arial"/>
-          <w:b/>
-          <w:bCs/>
-          <w:sz w:val="40"/>
-          <w:szCs w:val="40"/>
-          <w:highlight w:val="yellow"/>
-        </w:rPr>
-        <w:t>Arial</w:t>
-      </w:r>
-      <w:proofErr w:type="spellEnd"/>
-      <w:r>
-        <w:rPr>
-          <w:rFonts w:ascii="Arial" w:hAnsi="Arial" w:cs="Arial"/>
-          <w:b/>
-          <w:bCs/>
-          <w:sz w:val="40"/>
-          <w:szCs w:val="40"/>
-          <w:highlight w:val="yellow"/>
-        </w:rPr>
-        <w:t>, otsikot 20, teksti 11, riviväli 1.15</w:t>
+        <w:t>fontti Arial, otsikot 20, teksti 11, riviväli 1.15</w:t>
       </w:r>
     </w:p>
     <w:p>
@@ -330,25 +306,7 @@
           <w:b/>
           <w:bCs/>
         </w:rPr>
-        <w:t xml:space="preserve">Paikalla: </w:t>
-      </w:r>
-      <w:proofErr w:type="spellStart"/>
-      <w:r>
-        <w:rPr>
-          <w:rFonts w:ascii="Arial" w:hAnsi="Arial" w:cs="Arial"/>
-          <w:b/>
-          <w:bCs/>
-        </w:rPr>
-        <w:t>Jiska</w:t>
-      </w:r>
-      <w:proofErr w:type="spellEnd"/>
-      <w:r>
-        <w:rPr>
-          <w:rFonts w:ascii="Arial" w:hAnsi="Arial" w:cs="Arial"/>
-          <w:b/>
-          <w:bCs/>
-        </w:rPr>
-        <w:t>, Eveliina, Inka, Katja</w:t>
+        <w:t>Paikalla: Jiska, Eveliina, Inka, Katja</w:t>
       </w:r>
     </w:p>
     <w:p>
@@ -401,20 +359,8 @@
           <w:sz w:val="40"/>
           <w:szCs w:val="40"/>
         </w:rPr>
-        <w:t xml:space="preserve">Sprint </w:t>
-      </w:r>
-      <w:proofErr w:type="spellStart"/>
-      <w:r>
-        <w:rPr>
-          <w:rFonts w:ascii="Arial" w:hAnsi="Arial" w:cs="Arial"/>
-          <w:b/>
-          <w:bCs/>
-          <w:sz w:val="40"/>
-          <w:szCs w:val="40"/>
-        </w:rPr>
-        <w:t>Backlog</w:t>
-      </w:r>
-      <w:proofErr w:type="spellEnd"/>
+        <w:t>Sprint Backlog</w:t>
+      </w:r>
       <w:r>
         <w:rPr>
           <w:rFonts w:ascii="Arial" w:hAnsi="Arial" w:cs="Arial"/>
@@ -588,21 +534,7 @@
         <w:rPr>
           <w:rFonts w:ascii="Arial" w:hAnsi="Arial" w:cs="Arial"/>
         </w:rPr>
-        <w:t xml:space="preserve">ymmärtää ja opetella </w:t>
-      </w:r>
-      <w:proofErr w:type="spellStart"/>
-      <w:r>
-        <w:rPr>
-          <w:rFonts w:ascii="Arial" w:hAnsi="Arial" w:cs="Arial"/>
-        </w:rPr>
-        <w:t>Scrum</w:t>
-      </w:r>
-      <w:proofErr w:type="spellEnd"/>
-      <w:r>
-        <w:rPr>
-          <w:rFonts w:ascii="Arial" w:hAnsi="Arial" w:cs="Arial"/>
-        </w:rPr>
-        <w:t>-järjestelmän toiminta.</w:t>
+        <w:t>ymmärtää ja opetella Scrum-järjestelmän toiminta.</w:t>
       </w:r>
     </w:p>
     <w:p>
@@ -807,42 +739,12 @@
           <w:rFonts w:ascii="Arial" w:hAnsi="Arial" w:cs="Arial"/>
         </w:rPr>
       </w:pPr>
-      <w:proofErr w:type="spellStart"/>
-      <w:r>
-        <w:rPr>
-          <w:rFonts w:ascii="Arial" w:hAnsi="Arial" w:cs="Arial"/>
-        </w:rPr>
-        <w:t>Dailyt</w:t>
-      </w:r>
-      <w:proofErr w:type="spellEnd"/>
-      <w:r>
-        <w:rPr>
-          <w:rFonts w:ascii="Arial" w:hAnsi="Arial" w:cs="Arial"/>
-        </w:rPr>
-        <w:t>/</w:t>
-      </w:r>
-      <w:proofErr w:type="spellStart"/>
-      <w:r>
-        <w:rPr>
-          <w:rFonts w:ascii="Arial" w:hAnsi="Arial" w:cs="Arial"/>
-        </w:rPr>
-        <w:t>Review</w:t>
-      </w:r>
-      <w:proofErr w:type="spellEnd"/>
-      <w:r>
-        <w:rPr>
-          <w:rFonts w:ascii="Arial" w:hAnsi="Arial" w:cs="Arial"/>
-        </w:rPr>
-        <w:t xml:space="preserve"> </w:t>
-      </w:r>
-      <w:proofErr w:type="spellStart"/>
-      <w:r>
-        <w:rPr>
-          <w:rFonts w:ascii="Arial" w:hAnsi="Arial" w:cs="Arial"/>
-        </w:rPr>
-        <w:t>Whatsupissa</w:t>
-      </w:r>
-      <w:proofErr w:type="spellEnd"/>
+      <w:r>
+        <w:rPr>
+          <w:rFonts w:ascii="Arial" w:hAnsi="Arial" w:cs="Arial"/>
+        </w:rPr>
+        <w:t>Dailyt/Review Whatsupissa</w:t>
+      </w:r>
     </w:p>
     <w:p>
       <w:pPr>
@@ -1030,9 +932,8 @@
           <w:sz w:val="40"/>
           <w:szCs w:val="40"/>
         </w:rPr>
-        <w:t xml:space="preserve">Retro &amp; </w:t>
-      </w:r>
-      <w:proofErr w:type="spellStart"/>
+        <w:t>Retro &amp; Review</w:t>
+      </w:r>
       <w:r>
         <w:rPr>
           <w:rFonts w:ascii="Arial" w:hAnsi="Arial" w:cs="Arial"/>
@@ -1041,10 +942,12 @@
           <w:sz w:val="40"/>
           <w:szCs w:val="40"/>
         </w:rPr>
-        <w:t>Review</w:t>
-      </w:r>
-      <w:proofErr w:type="spellEnd"/>
-      <w:r>
+        <w:t xml:space="preserve"> 0.2.2024</w:t>
+      </w:r>
+    </w:p>
+    <w:p>
+      <w:pPr>
+        <w:spacing w:line="276" w:lineRule="auto"/>
         <w:rPr>
           <w:rFonts w:ascii="Arial" w:hAnsi="Arial" w:cs="Arial"/>
           <w:b/>
@@ -1052,12 +955,8 @@
           <w:sz w:val="40"/>
           <w:szCs w:val="40"/>
         </w:rPr>
-        <w:t xml:space="preserve"> 0.2.2024</w:t>
-      </w:r>
-    </w:p>
-    <w:p>
-      <w:pPr>
-        <w:spacing w:line="276" w:lineRule="auto"/>
+      </w:pPr>
+      <w:r>
         <w:rPr>
           <w:rFonts w:ascii="Arial" w:hAnsi="Arial" w:cs="Arial"/>
           <w:b/>
@@ -1065,15 +964,6 @@
           <w:sz w:val="40"/>
           <w:szCs w:val="40"/>
         </w:rPr>
-      </w:pPr>
-      <w:r>
-        <w:rPr>
-          <w:rFonts w:ascii="Arial" w:hAnsi="Arial" w:cs="Arial"/>
-          <w:b/>
-          <w:bCs/>
-          <w:sz w:val="40"/>
-          <w:szCs w:val="40"/>
-        </w:rPr>
         <w:t>2. Sprintti loppuu</w:t>
       </w:r>
     </w:p>
@@ -1092,25 +982,7 @@
           <w:b/>
           <w:bCs/>
         </w:rPr>
-        <w:t xml:space="preserve">Paikalla: </w:t>
-      </w:r>
-      <w:proofErr w:type="spellStart"/>
-      <w:r>
-        <w:rPr>
-          <w:rFonts w:ascii="Arial" w:hAnsi="Arial" w:cs="Arial"/>
-          <w:b/>
-          <w:bCs/>
-        </w:rPr>
-        <w:t>Jiska</w:t>
-      </w:r>
-      <w:proofErr w:type="spellEnd"/>
-      <w:r>
-        <w:rPr>
-          <w:rFonts w:ascii="Arial" w:hAnsi="Arial" w:cs="Arial"/>
-          <w:b/>
-          <w:bCs/>
-        </w:rPr>
-        <w:t>, Eveliina, Inka, Katja</w:t>
+        <w:t>Paikalla: Jiska, Eveliina, Inka, Katja</w:t>
       </w:r>
     </w:p>
     <w:p>
@@ -1129,14 +1001,7 @@
         <w:rPr>
           <w:rFonts w:ascii="Arial" w:hAnsi="Arial" w:cs="Arial"/>
         </w:rPr>
-        <w:t xml:space="preserve">Kirjataan eriteltynä </w:t>
-      </w:r>
-      <w:proofErr w:type="spellStart"/>
-      <w:r>
-        <w:rPr>
-          <w:rFonts w:ascii="Arial" w:hAnsi="Arial" w:cs="Arial"/>
-        </w:rPr>
-        <w:t>revi</w:t>
+        <w:t>Kirjataan eriteltynä revi</w:t>
       </w:r>
       <w:r>
         <w:rPr>
@@ -1148,21 +1013,7 @@
         <w:rPr>
           <w:rFonts w:ascii="Arial" w:hAnsi="Arial" w:cs="Arial"/>
         </w:rPr>
-        <w:t>w</w:t>
-      </w:r>
-      <w:proofErr w:type="spellEnd"/>
-      <w:r>
-        <w:rPr>
-          <w:rFonts w:ascii="Arial" w:hAnsi="Arial" w:cs="Arial"/>
-        </w:rPr>
-        <w:t xml:space="preserve">/pieni kooste </w:t>
-      </w:r>
-      <w:proofErr w:type="spellStart"/>
-      <w:r>
-        <w:rPr>
-          <w:rFonts w:ascii="Arial" w:hAnsi="Arial" w:cs="Arial"/>
-        </w:rPr>
-        <w:t>daily</w:t>
+        <w:t>w/pieni kooste daily</w:t>
       </w:r>
       <w:r>
         <w:rPr>
@@ -1170,7 +1021,6 @@
         </w:rPr>
         <w:t>:stä</w:t>
       </w:r>
-      <w:proofErr w:type="spellEnd"/>
     </w:p>
     <w:p>
       <w:pPr>
@@ -1295,23 +1145,13 @@
         </w:rPr>
         <w:t xml:space="preserve">Paikalla: </w:t>
       </w:r>
-      <w:proofErr w:type="spellStart"/>
-      <w:r>
-        <w:rPr>
-          <w:rFonts w:ascii="Arial" w:hAnsi="Arial" w:cs="Arial"/>
-          <w:b/>
-          <w:bCs/>
-        </w:rPr>
-        <w:t>Jiska</w:t>
-      </w:r>
-      <w:proofErr w:type="spellEnd"/>
-      <w:r>
-        <w:rPr>
-          <w:rFonts w:ascii="Arial" w:hAnsi="Arial" w:cs="Arial"/>
-          <w:b/>
-          <w:bCs/>
-        </w:rPr>
-        <w:t>, Eveliina, Inka, Katja</w:t>
+      <w:r>
+        <w:rPr>
+          <w:rFonts w:ascii="Arial" w:hAnsi="Arial" w:cs="Arial"/>
+          <w:b/>
+          <w:bCs/>
+        </w:rPr>
+        <w:t>Jiska, Eveliina, Inka, Katja</w:t>
       </w:r>
     </w:p>
     <w:p>
@@ -1400,23 +1240,13 @@
         </w:rPr>
         <w:t xml:space="preserve">Paikalla: </w:t>
       </w:r>
-      <w:proofErr w:type="spellStart"/>
-      <w:r>
-        <w:rPr>
-          <w:rFonts w:ascii="Arial" w:hAnsi="Arial" w:cs="Arial"/>
-          <w:b/>
-          <w:bCs/>
-        </w:rPr>
-        <w:t>Jiska</w:t>
-      </w:r>
-      <w:proofErr w:type="spellEnd"/>
-      <w:r>
-        <w:rPr>
-          <w:rFonts w:ascii="Arial" w:hAnsi="Arial" w:cs="Arial"/>
-          <w:b/>
-          <w:bCs/>
-        </w:rPr>
-        <w:t>, Eveliina, Inka, Katja</w:t>
+      <w:r>
+        <w:rPr>
+          <w:rFonts w:ascii="Arial" w:hAnsi="Arial" w:cs="Arial"/>
+          <w:b/>
+          <w:bCs/>
+        </w:rPr>
+        <w:t>Jiska, Eveliina, Inka, Katja</w:t>
       </w:r>
     </w:p>
     <w:p>
@@ -1435,21 +1265,7 @@
         <w:rPr>
           <w:rFonts w:ascii="Arial" w:hAnsi="Arial" w:cs="Arial"/>
         </w:rPr>
-        <w:t xml:space="preserve">Työstettiin yhdessä GitHub – tunnukset kuntoon ja miten </w:t>
-      </w:r>
-      <w:proofErr w:type="spellStart"/>
-      <w:r>
-        <w:rPr>
-          <w:rFonts w:ascii="Arial" w:hAnsi="Arial" w:cs="Arial"/>
-        </w:rPr>
-        <w:t>repositoryä</w:t>
-      </w:r>
-      <w:proofErr w:type="spellEnd"/>
-      <w:r>
-        <w:rPr>
-          <w:rFonts w:ascii="Arial" w:hAnsi="Arial" w:cs="Arial"/>
-        </w:rPr>
-        <w:t xml:space="preserve"> kuuluisi päivittää. Kokouksen aika meni pitkälti siihen, että saimme GitHubin toimimaan kaikille.</w:t>
+        <w:t>Työstettiin yhdessä GitHub – tunnukset kuntoon ja miten repositoryä kuuluisi päivittää. Kokouksen aika meni pitkälti siihen, että saimme GitHubin toimimaan kaikille.</w:t>
       </w:r>
     </w:p>
     <w:p>
@@ -1577,19 +1393,11 @@
           <w:rFonts w:ascii="Arial" w:hAnsi="Arial" w:cs="Arial"/>
         </w:rPr>
       </w:pPr>
-      <w:proofErr w:type="spellStart"/>
-      <w:r>
-        <w:rPr>
-          <w:rFonts w:ascii="Arial" w:hAnsi="Arial" w:cs="Arial"/>
-        </w:rPr>
-        <w:t>Githubin</w:t>
-      </w:r>
-      <w:proofErr w:type="spellEnd"/>
-      <w:r>
-        <w:rPr>
-          <w:rFonts w:ascii="Arial" w:hAnsi="Arial" w:cs="Arial"/>
-        </w:rPr>
-        <w:t xml:space="preserve"> toiminnan selvittely</w:t>
+      <w:r>
+        <w:rPr>
+          <w:rFonts w:ascii="Arial" w:hAnsi="Arial" w:cs="Arial"/>
+        </w:rPr>
+        <w:t>Githubin toiminnan selvittely</w:t>
       </w:r>
       <w:r>
         <w:rPr>
@@ -1731,21 +1539,7 @@
         <w:rPr>
           <w:rFonts w:ascii="Arial" w:hAnsi="Arial" w:cs="Arial"/>
         </w:rPr>
-        <w:t xml:space="preserve">t </w:t>
-      </w:r>
-      <w:proofErr w:type="spellStart"/>
-      <w:r>
-        <w:rPr>
-          <w:rFonts w:ascii="Arial" w:hAnsi="Arial" w:cs="Arial"/>
-        </w:rPr>
-        <w:t>backlog</w:t>
-      </w:r>
-      <w:proofErr w:type="spellEnd"/>
-      <w:r>
-        <w:rPr>
-          <w:rFonts w:ascii="Arial" w:hAnsi="Arial" w:cs="Arial"/>
-        </w:rPr>
-        <w:t xml:space="preserve"> (Mitä kaikkea pitää tehdä?)</w:t>
+        <w:t>t backlog (Mitä kaikkea pitää tehdä?)</w:t>
       </w:r>
     </w:p>
     <w:p>
@@ -1881,21 +1675,7 @@
         <w:rPr>
           <w:rFonts w:ascii="Arial" w:hAnsi="Arial" w:cs="Arial"/>
         </w:rPr>
-        <w:t xml:space="preserve">ymmärtää ja opetella </w:t>
-      </w:r>
-      <w:proofErr w:type="spellStart"/>
-      <w:r>
-        <w:rPr>
-          <w:rFonts w:ascii="Arial" w:hAnsi="Arial" w:cs="Arial"/>
-        </w:rPr>
-        <w:t>Scrum</w:t>
-      </w:r>
-      <w:proofErr w:type="spellEnd"/>
-      <w:r>
-        <w:rPr>
-          <w:rFonts w:ascii="Arial" w:hAnsi="Arial" w:cs="Arial"/>
-        </w:rPr>
-        <w:t>-järjestelmän toimintaa.</w:t>
+        <w:t>ymmärtää ja opetella Scrum-järjestelmän toimintaa.</w:t>
       </w:r>
     </w:p>
     <w:p>
@@ -2200,19 +1980,11 @@
         </w:rPr>
         <w:t xml:space="preserve"> </w:t>
       </w:r>
-      <w:proofErr w:type="spellStart"/>
-      <w:r>
-        <w:rPr>
-          <w:rFonts w:ascii="Arial" w:hAnsi="Arial" w:cs="Arial"/>
-        </w:rPr>
-        <w:t>Jiska</w:t>
-      </w:r>
-      <w:proofErr w:type="spellEnd"/>
-      <w:r>
-        <w:rPr>
-          <w:rFonts w:ascii="Arial" w:hAnsi="Arial" w:cs="Arial"/>
-        </w:rPr>
-        <w:t xml:space="preserve"> ja Katja</w:t>
+      <w:r>
+        <w:rPr>
+          <w:rFonts w:ascii="Arial" w:hAnsi="Arial" w:cs="Arial"/>
+        </w:rPr>
+        <w:t>Jiska ja Katja</w:t>
       </w:r>
     </w:p>
     <w:p>
@@ -2333,42 +2105,12 @@
           <w:rFonts w:ascii="Arial" w:hAnsi="Arial" w:cs="Arial"/>
         </w:rPr>
       </w:pPr>
-      <w:proofErr w:type="spellStart"/>
-      <w:r>
-        <w:rPr>
-          <w:rFonts w:ascii="Arial" w:hAnsi="Arial" w:cs="Arial"/>
-        </w:rPr>
-        <w:t>Dailyt</w:t>
-      </w:r>
-      <w:proofErr w:type="spellEnd"/>
-      <w:r>
-        <w:rPr>
-          <w:rFonts w:ascii="Arial" w:hAnsi="Arial" w:cs="Arial"/>
-        </w:rPr>
-        <w:t>/</w:t>
-      </w:r>
-      <w:proofErr w:type="spellStart"/>
-      <w:r>
-        <w:rPr>
-          <w:rFonts w:ascii="Arial" w:hAnsi="Arial" w:cs="Arial"/>
-        </w:rPr>
-        <w:t>Review</w:t>
-      </w:r>
-      <w:proofErr w:type="spellEnd"/>
-      <w:r>
-        <w:rPr>
-          <w:rFonts w:ascii="Arial" w:hAnsi="Arial" w:cs="Arial"/>
-        </w:rPr>
-        <w:t xml:space="preserve"> </w:t>
-      </w:r>
-      <w:proofErr w:type="spellStart"/>
-      <w:r>
-        <w:rPr>
-          <w:rFonts w:ascii="Arial" w:hAnsi="Arial" w:cs="Arial"/>
-        </w:rPr>
-        <w:t>Whatsupissa</w:t>
-      </w:r>
-      <w:proofErr w:type="spellEnd"/>
+      <w:r>
+        <w:rPr>
+          <w:rFonts w:ascii="Arial" w:hAnsi="Arial" w:cs="Arial"/>
+        </w:rPr>
+        <w:t>Dailyt/Review Whatsupissa</w:t>
+      </w:r>
     </w:p>
     <w:p>
       <w:pPr>
@@ -2540,33 +2282,11 @@
         </w:rPr>
         <w:t xml:space="preserve">ssa, </w:t>
       </w:r>
-      <w:proofErr w:type="spellStart"/>
-      <w:r>
-        <w:rPr>
-          <w:rFonts w:ascii="Arial" w:hAnsi="Arial" w:cs="Arial"/>
-        </w:rPr>
-        <w:t>Git</w:t>
-      </w:r>
-      <w:proofErr w:type="spellEnd"/>
-      <w:r>
-        <w:rPr>
-          <w:rFonts w:ascii="Arial" w:hAnsi="Arial" w:cs="Arial"/>
-        </w:rPr>
-        <w:t xml:space="preserve"> </w:t>
-      </w:r>
-      <w:proofErr w:type="spellStart"/>
-      <w:r>
-        <w:rPr>
-          <w:rFonts w:ascii="Arial" w:hAnsi="Arial" w:cs="Arial"/>
-        </w:rPr>
-        <w:t>Bashissa</w:t>
-      </w:r>
-      <w:proofErr w:type="spellEnd"/>
-      <w:r>
-        <w:rPr>
-          <w:rFonts w:ascii="Arial" w:hAnsi="Arial" w:cs="Arial"/>
-        </w:rPr>
-        <w:t xml:space="preserve"> ja GitHubissa </w:t>
+      <w:r>
+        <w:rPr>
+          <w:rFonts w:ascii="Arial" w:hAnsi="Arial" w:cs="Arial"/>
+        </w:rPr>
+        <w:t xml:space="preserve">Git Bashissa ja GitHubissa </w:t>
       </w:r>
       <w:r>
         <w:rPr>
@@ -2632,21 +2352,7 @@
         <w:rPr>
           <w:rFonts w:ascii="Arial" w:hAnsi="Arial" w:cs="Arial"/>
         </w:rPr>
-        <w:t xml:space="preserve">mukaan tehdä hyvän suunnitelman ja lähteä etenemään. Tässä vaiheessa meillä onneksi oli jo </w:t>
-      </w:r>
-      <w:proofErr w:type="spellStart"/>
-      <w:r>
-        <w:rPr>
-          <w:rFonts w:ascii="Arial" w:hAnsi="Arial" w:cs="Arial"/>
-        </w:rPr>
-        <w:t>repository</w:t>
-      </w:r>
-      <w:proofErr w:type="spellEnd"/>
-      <w:r>
-        <w:rPr>
-          <w:rFonts w:ascii="Arial" w:hAnsi="Arial" w:cs="Arial"/>
-        </w:rPr>
-        <w:t xml:space="preserve">, ajankäytönseuranta, muistiodokumentti ja keskusteluryhmä luotuna, jotka helpottivat etenemistä. </w:t>
+        <w:t xml:space="preserve">mukaan tehdä hyvän suunnitelman ja lähteä etenemään. Tässä vaiheessa meillä onneksi oli jo repository, ajankäytönseuranta, muistiodokumentti ja keskusteluryhmä luotuna, jotka helpottivat etenemistä. </w:t>
       </w:r>
     </w:p>
     <w:p>
@@ -2700,23 +2406,13 @@
         </w:rPr>
         <w:t xml:space="preserve">Paikalla: </w:t>
       </w:r>
-      <w:proofErr w:type="spellStart"/>
-      <w:r>
-        <w:rPr>
-          <w:rFonts w:ascii="Arial" w:hAnsi="Arial" w:cs="Arial"/>
-          <w:b/>
-          <w:bCs/>
-        </w:rPr>
-        <w:t>Jiska</w:t>
-      </w:r>
-      <w:proofErr w:type="spellEnd"/>
-      <w:r>
-        <w:rPr>
-          <w:rFonts w:ascii="Arial" w:hAnsi="Arial" w:cs="Arial"/>
-          <w:b/>
-          <w:bCs/>
-        </w:rPr>
-        <w:t>, Eveliina, Inka, Katja</w:t>
+      <w:r>
+        <w:rPr>
+          <w:rFonts w:ascii="Arial" w:hAnsi="Arial" w:cs="Arial"/>
+          <w:b/>
+          <w:bCs/>
+        </w:rPr>
+        <w:t>Jiska, Eveliina, Inka, Katja</w:t>
       </w:r>
     </w:p>
     <w:p>
@@ -2736,35 +2432,7 @@
           <w:rFonts w:ascii="Arial" w:hAnsi="Arial" w:cs="Arial"/>
         </w:rPr>
         <w:lastRenderedPageBreak/>
-        <w:t xml:space="preserve">Päädyimme pitämään palaverin ennen Retroa </w:t>
-      </w:r>
-      <w:proofErr w:type="spellStart"/>
-      <w:r>
-        <w:rPr>
-          <w:rFonts w:ascii="Arial" w:hAnsi="Arial" w:cs="Arial"/>
-        </w:rPr>
-        <w:t>Jiskan</w:t>
-      </w:r>
-      <w:proofErr w:type="spellEnd"/>
-      <w:r>
-        <w:rPr>
-          <w:rFonts w:ascii="Arial" w:hAnsi="Arial" w:cs="Arial"/>
-        </w:rPr>
-        <w:t xml:space="preserve"> paluun takia, jossa kävimme yhdessä ohjelman toimintaa läpi niin, että olemme kaikki yhteisymmärryksessä. Apuna käytimme mm. </w:t>
-      </w:r>
-      <w:proofErr w:type="spellStart"/>
-      <w:r>
-        <w:rPr>
-          <w:rFonts w:ascii="Arial" w:hAnsi="Arial" w:cs="Arial"/>
-        </w:rPr>
-        <w:t>use</w:t>
-      </w:r>
-      <w:proofErr w:type="spellEnd"/>
-      <w:r>
-        <w:rPr>
-          <w:rFonts w:ascii="Arial" w:hAnsi="Arial" w:cs="Arial"/>
-        </w:rPr>
-        <w:t xml:space="preserve"> case -diagrammia, joka auttoi selventämään toimintaa. </w:t>
+        <w:t xml:space="preserve">Päädyimme pitämään palaverin ennen Retroa Jiskan paluun takia, jossa kävimme yhdessä ohjelman toimintaa läpi niin, että olemme kaikki yhteisymmärryksessä. Apuna käytimme mm. use case -diagrammia, joka auttoi selventämään toimintaa. </w:t>
       </w:r>
     </w:p>
     <w:p>
@@ -2852,16 +2520,8 @@
         <w:rPr>
           <w:rFonts w:ascii="Arial" w:hAnsi="Arial" w:cs="Arial"/>
         </w:rPr>
-        <w:t>retro/</w:t>
-      </w:r>
-      <w:proofErr w:type="spellStart"/>
-      <w:r>
-        <w:rPr>
-          <w:rFonts w:ascii="Arial" w:hAnsi="Arial" w:cs="Arial"/>
-        </w:rPr>
-        <w:t>reviewhin</w:t>
-      </w:r>
-      <w:proofErr w:type="spellEnd"/>
+        <w:t>retro/reviewhin</w:t>
+      </w:r>
       <w:r>
         <w:rPr>
           <w:rFonts w:ascii="Arial" w:hAnsi="Arial" w:cs="Arial"/>
@@ -2922,24 +2582,14 @@
       <w:r>
         <w:t xml:space="preserve">Kuva </w:t>
       </w:r>
-      <w:r>
-        <w:fldChar w:fldCharType="begin"/>
-      </w:r>
-      <w:r>
-        <w:instrText xml:space="preserve"> SEQ Kuva \* ARABIC </w:instrText>
-      </w:r>
-      <w:r>
-        <w:fldChar w:fldCharType="separate"/>
-      </w:r>
-      <w:r>
-        <w:rPr>
-          <w:noProof/>
-        </w:rPr>
-        <w:t>1</w:t>
-      </w:r>
-      <w:r>
-        <w:fldChar w:fldCharType="end"/>
-      </w:r>
+      <w:fldSimple w:instr=" SEQ Kuva \* ARABIC ">
+        <w:r>
+          <w:rPr>
+            <w:noProof/>
+          </w:rPr>
+          <w:t>1</w:t>
+        </w:r>
+      </w:fldSimple>
     </w:p>
     <w:p>
       <w:pPr>
@@ -3047,20 +2697,8 @@
           <w:szCs w:val="40"/>
         </w:rPr>
         <w:lastRenderedPageBreak/>
-        <w:t xml:space="preserve">Retro &amp; </w:t>
-      </w:r>
-      <w:proofErr w:type="spellStart"/>
-      <w:r>
-        <w:rPr>
-          <w:rFonts w:ascii="Arial" w:hAnsi="Arial" w:cs="Arial"/>
-          <w:b/>
-          <w:bCs/>
-          <w:sz w:val="40"/>
-          <w:szCs w:val="40"/>
-        </w:rPr>
-        <w:t>Review</w:t>
-      </w:r>
-      <w:proofErr w:type="spellEnd"/>
+        <w:t>Retro &amp; Review</w:t>
+      </w:r>
       <w:r>
         <w:rPr>
           <w:rFonts w:ascii="Arial" w:hAnsi="Arial" w:cs="Arial"/>
@@ -3122,64 +2760,26 @@
           <w:b/>
           <w:bCs/>
         </w:rPr>
-        <w:t xml:space="preserve">Paikalla: </w:t>
-      </w:r>
-      <w:proofErr w:type="spellStart"/>
-      <w:r>
-        <w:rPr>
-          <w:rFonts w:ascii="Arial" w:hAnsi="Arial" w:cs="Arial"/>
-          <w:b/>
-          <w:bCs/>
-        </w:rPr>
-        <w:t>Jiska</w:t>
-      </w:r>
-      <w:proofErr w:type="spellEnd"/>
-      <w:r>
-        <w:rPr>
-          <w:rFonts w:ascii="Arial" w:hAnsi="Arial" w:cs="Arial"/>
-          <w:b/>
-          <w:bCs/>
-        </w:rPr>
-        <w:t>, Eveliina, Inka, Katja</w:t>
-      </w:r>
-    </w:p>
-    <w:p>
-      <w:pPr>
-        <w:spacing w:line="276" w:lineRule="auto"/>
-        <w:rPr>
-          <w:rFonts w:ascii="Arial" w:hAnsi="Arial" w:cs="Arial"/>
-          <w:b/>
-          <w:bCs/>
-        </w:rPr>
-      </w:pPr>
-      <w:proofErr w:type="spellStart"/>
-      <w:r>
-        <w:rPr>
-          <w:rFonts w:ascii="Arial" w:hAnsi="Arial" w:cs="Arial"/>
-          <w:b/>
-          <w:bCs/>
-        </w:rPr>
-        <w:t>Daily</w:t>
-      </w:r>
-      <w:proofErr w:type="spellEnd"/>
-      <w:r>
-        <w:rPr>
-          <w:rFonts w:ascii="Arial" w:hAnsi="Arial" w:cs="Arial"/>
-          <w:b/>
-          <w:bCs/>
-        </w:rPr>
-        <w:t>/</w:t>
-      </w:r>
-      <w:proofErr w:type="spellStart"/>
-      <w:r>
-        <w:rPr>
-          <w:rFonts w:ascii="Arial" w:hAnsi="Arial" w:cs="Arial"/>
-          <w:b/>
-          <w:bCs/>
-        </w:rPr>
-        <w:t>Review</w:t>
-      </w:r>
-      <w:proofErr w:type="spellEnd"/>
+        <w:t>Paikalla: Jiska, Eveliina, Inka, Katja</w:t>
+      </w:r>
+    </w:p>
+    <w:p>
+      <w:pPr>
+        <w:spacing w:line="276" w:lineRule="auto"/>
+        <w:rPr>
+          <w:rFonts w:ascii="Arial" w:hAnsi="Arial" w:cs="Arial"/>
+          <w:b/>
+          <w:bCs/>
+        </w:rPr>
+      </w:pPr>
+      <w:r>
+        <w:rPr>
+          <w:rFonts w:ascii="Arial" w:hAnsi="Arial" w:cs="Arial"/>
+          <w:b/>
+          <w:bCs/>
+        </w:rPr>
+        <w:t>Daily/Review</w:t>
+      </w:r>
       <w:r>
         <w:rPr>
           <w:rFonts w:ascii="Arial" w:hAnsi="Arial" w:cs="Arial"/>
@@ -3332,19 +2932,11 @@
           <w:rFonts w:ascii="Arial" w:hAnsi="Arial" w:cs="Arial"/>
         </w:rPr>
       </w:pPr>
-      <w:proofErr w:type="spellStart"/>
-      <w:r>
-        <w:rPr>
-          <w:rFonts w:ascii="Arial" w:hAnsi="Arial" w:cs="Arial"/>
-        </w:rPr>
-        <w:t>Use</w:t>
-      </w:r>
-      <w:proofErr w:type="spellEnd"/>
-      <w:r>
-        <w:rPr>
-          <w:rFonts w:ascii="Arial" w:hAnsi="Arial" w:cs="Arial"/>
-        </w:rPr>
-        <w:t xml:space="preserve"> case diagrammin myötä tarkenne</w:t>
+      <w:r>
+        <w:rPr>
+          <w:rFonts w:ascii="Arial" w:hAnsi="Arial" w:cs="Arial"/>
+        </w:rPr>
+        <w:t>Use case diagrammin myötä tarkenne</w:t>
       </w:r>
       <w:r>
         <w:rPr>
@@ -3419,21 +3011,7 @@
         <w:rPr>
           <w:rFonts w:ascii="Arial" w:hAnsi="Arial" w:cs="Arial"/>
         </w:rPr>
-        <w:t xml:space="preserve">Olemme ymmärtäneet </w:t>
-      </w:r>
-      <w:proofErr w:type="spellStart"/>
-      <w:r>
-        <w:rPr>
-          <w:rFonts w:ascii="Arial" w:hAnsi="Arial" w:cs="Arial"/>
-        </w:rPr>
-        <w:t>scrum</w:t>
-      </w:r>
-      <w:proofErr w:type="spellEnd"/>
-      <w:r>
-        <w:rPr>
-          <w:rFonts w:ascii="Arial" w:hAnsi="Arial" w:cs="Arial"/>
-        </w:rPr>
-        <w:t>-järjestelmän tapaa toimia ja terminologiaa</w:t>
+        <w:t>Olemme ymmärtäneet scrum-järjestelmän tapaa toimia ja terminologiaa</w:t>
       </w:r>
       <w:r>
         <w:rPr>
@@ -3576,35 +3154,7 @@
         <w:rPr>
           <w:rFonts w:ascii="Arial" w:hAnsi="Arial" w:cs="Arial"/>
         </w:rPr>
-        <w:t xml:space="preserve">essa on tehty </w:t>
-      </w:r>
-      <w:proofErr w:type="spellStart"/>
-      <w:r>
-        <w:rPr>
-          <w:rFonts w:ascii="Arial" w:hAnsi="Arial" w:cs="Arial"/>
-        </w:rPr>
-        <w:t>use</w:t>
-      </w:r>
-      <w:proofErr w:type="spellEnd"/>
-      <w:r>
-        <w:rPr>
-          <w:rFonts w:ascii="Arial" w:hAnsi="Arial" w:cs="Arial"/>
-        </w:rPr>
-        <w:t xml:space="preserve"> case diagrammi ja </w:t>
-      </w:r>
-      <w:proofErr w:type="spellStart"/>
-      <w:r>
-        <w:rPr>
-          <w:rFonts w:ascii="Arial" w:hAnsi="Arial" w:cs="Arial"/>
-        </w:rPr>
-        <w:t>class</w:t>
-      </w:r>
-      <w:proofErr w:type="spellEnd"/>
-      <w:r>
-        <w:rPr>
-          <w:rFonts w:ascii="Arial" w:hAnsi="Arial" w:cs="Arial"/>
-        </w:rPr>
-        <w:t xml:space="preserve"> diagrammin pohja on luotu.</w:t>
+        <w:t>essa on tehty use case diagrammi ja class diagrammin pohja on luotu.</w:t>
       </w:r>
     </w:p>
     <w:p>
@@ -3699,20 +3249,8 @@
           <w:szCs w:val="40"/>
         </w:rPr>
         <w:lastRenderedPageBreak/>
-        <w:t xml:space="preserve">Sprint </w:t>
-      </w:r>
-      <w:proofErr w:type="spellStart"/>
-      <w:r>
-        <w:rPr>
-          <w:rFonts w:ascii="Arial" w:hAnsi="Arial" w:cs="Arial"/>
-          <w:b/>
-          <w:bCs/>
-          <w:sz w:val="40"/>
-          <w:szCs w:val="40"/>
-        </w:rPr>
-        <w:t>Backlog</w:t>
-      </w:r>
-      <w:proofErr w:type="spellEnd"/>
+        <w:t>Sprint Backlog</w:t>
+      </w:r>
       <w:r>
         <w:rPr>
           <w:rFonts w:ascii="Arial" w:hAnsi="Arial" w:cs="Arial"/>
@@ -3858,7 +3396,7 @@
         <w:rPr>
           <w:rFonts w:ascii="Arial" w:hAnsi="Arial" w:cs="Arial"/>
         </w:rPr>
-        <w:t>Konsoli puolen valmiiksi saaminen</w:t>
+        <w:t>Json tai vastaavan tallennusjärjestelmän ja sen hakukoneen luominen tulosten tarkastelua varten</w:t>
       </w:r>
     </w:p>
     <w:p>
@@ -3877,6 +3415,44 @@
         <w:rPr>
           <w:rFonts w:ascii="Arial" w:hAnsi="Arial" w:cs="Arial"/>
         </w:rPr>
+        <w:t>Kirjautumisen luominen</w:t>
+      </w:r>
+    </w:p>
+    <w:p>
+      <w:pPr>
+        <w:pStyle w:val="Luettelokappale"/>
+        <w:numPr>
+          <w:ilvl w:val="0"/>
+          <w:numId w:val="9"/>
+        </w:numPr>
+        <w:spacing w:line="276" w:lineRule="auto"/>
+        <w:rPr>
+          <w:rFonts w:ascii="Arial" w:hAnsi="Arial" w:cs="Arial"/>
+        </w:rPr>
+      </w:pPr>
+      <w:r>
+        <w:rPr>
+          <w:rFonts w:ascii="Arial" w:hAnsi="Arial" w:cs="Arial"/>
+        </w:rPr>
+        <w:t>Konsolipuolen valmiiksi saaminen</w:t>
+      </w:r>
+    </w:p>
+    <w:p>
+      <w:pPr>
+        <w:pStyle w:val="Luettelokappale"/>
+        <w:numPr>
+          <w:ilvl w:val="0"/>
+          <w:numId w:val="9"/>
+        </w:numPr>
+        <w:spacing w:line="276" w:lineRule="auto"/>
+        <w:rPr>
+          <w:rFonts w:ascii="Arial" w:hAnsi="Arial" w:cs="Arial"/>
+        </w:rPr>
+      </w:pPr>
+      <w:r>
+        <w:rPr>
+          <w:rFonts w:ascii="Arial" w:hAnsi="Arial" w:cs="Arial"/>
+        </w:rPr>
         <w:t>Vaatimusmäärittely</w:t>
       </w:r>
       <w:r>
@@ -3957,19 +3533,11 @@
         </w:rPr>
         <w:t xml:space="preserve">Koodin luominen (2) </w:t>
       </w:r>
-      <w:proofErr w:type="spellStart"/>
-      <w:r>
-        <w:rPr>
-          <w:rFonts w:ascii="Arial" w:hAnsi="Arial" w:cs="Arial"/>
-        </w:rPr>
-        <w:t>Jiska</w:t>
-      </w:r>
-      <w:proofErr w:type="spellEnd"/>
-      <w:r>
-        <w:rPr>
-          <w:rFonts w:ascii="Arial" w:hAnsi="Arial" w:cs="Arial"/>
-        </w:rPr>
-        <w:t xml:space="preserve">, </w:t>
+      <w:r>
+        <w:rPr>
+          <w:rFonts w:ascii="Arial" w:hAnsi="Arial" w:cs="Arial"/>
+        </w:rPr>
+        <w:t xml:space="preserve">Jiska, </w:t>
       </w:r>
       <w:r>
         <w:rPr>
@@ -4058,42 +3626,12 @@
           <w:rFonts w:ascii="Arial" w:hAnsi="Arial" w:cs="Arial"/>
         </w:rPr>
       </w:pPr>
-      <w:proofErr w:type="spellStart"/>
-      <w:r>
-        <w:rPr>
-          <w:rFonts w:ascii="Arial" w:hAnsi="Arial" w:cs="Arial"/>
-        </w:rPr>
-        <w:t>Dailyt</w:t>
-      </w:r>
-      <w:proofErr w:type="spellEnd"/>
-      <w:r>
-        <w:rPr>
-          <w:rFonts w:ascii="Arial" w:hAnsi="Arial" w:cs="Arial"/>
-        </w:rPr>
-        <w:t>/</w:t>
-      </w:r>
-      <w:proofErr w:type="spellStart"/>
-      <w:r>
-        <w:rPr>
-          <w:rFonts w:ascii="Arial" w:hAnsi="Arial" w:cs="Arial"/>
-        </w:rPr>
-        <w:t>Review</w:t>
-      </w:r>
-      <w:proofErr w:type="spellEnd"/>
-      <w:r>
-        <w:rPr>
-          <w:rFonts w:ascii="Arial" w:hAnsi="Arial" w:cs="Arial"/>
-        </w:rPr>
-        <w:t xml:space="preserve"> </w:t>
-      </w:r>
-      <w:proofErr w:type="spellStart"/>
-      <w:r>
-        <w:rPr>
-          <w:rFonts w:ascii="Arial" w:hAnsi="Arial" w:cs="Arial"/>
-        </w:rPr>
-        <w:t>Whatsupissa</w:t>
-      </w:r>
-      <w:proofErr w:type="spellEnd"/>
+      <w:r>
+        <w:rPr>
+          <w:rFonts w:ascii="Arial" w:hAnsi="Arial" w:cs="Arial"/>
+        </w:rPr>
+        <w:t>Dailyt/Review Whatsupissa</w:t>
+      </w:r>
     </w:p>
     <w:p>
       <w:pPr>
@@ -10662,21 +10200,6 @@
 </file>
 
 <file path=customXml/item1.xml><?xml version="1.0" encoding="utf-8"?>
-<?mso-contentType ?>
-<FormTemplates xmlns="http://schemas.microsoft.com/sharepoint/v3/contenttype/forms">
-  <Display>DocumentLibraryForm</Display>
-  <Edit>DocumentLibraryForm</Edit>
-  <New>DocumentLibraryForm</New>
-</FormTemplates>
-</file>
-
-<file path=customXml/item2.xml><?xml version="1.0" encoding="utf-8"?>
-<p:properties xmlns:p="http://schemas.microsoft.com/office/2006/metadata/properties" xmlns:xsi="http://www.w3.org/2001/XMLSchema-instance" xmlns:pc="http://schemas.microsoft.com/office/infopath/2007/PartnerControls">
-  <documentManagement/>
-</p:properties>
-</file>
-
-<file path=customXml/item3.xml><?xml version="1.0" encoding="utf-8"?>
 <ct:contentTypeSchema xmlns:ct="http://schemas.microsoft.com/office/2006/metadata/contentType" xmlns:ma="http://schemas.microsoft.com/office/2006/metadata/properties/metaAttributes" ct:_="" ma:_="" ma:contentTypeName="Asiakirja" ma:contentTypeID="0x010100BB44ACD10026C74CB3B0FF9768669683" ma:contentTypeVersion="4" ma:contentTypeDescription="Luo uusi asiakirja." ma:contentTypeScope="" ma:versionID="84102fe7886dff8c435ded4b79d22ca8">
   <xsd:schema xmlns:xsd="http://www.w3.org/2001/XMLSchema" xmlns:xs="http://www.w3.org/2001/XMLSchema" xmlns:p="http://schemas.microsoft.com/office/2006/metadata/properties" xmlns:ns2="674893e4-d3e1-4b05-bb91-49ae406f9d69" targetNamespace="http://schemas.microsoft.com/office/2006/metadata/properties" ma:root="true" ma:fieldsID="7745b2a4424a82290c4658a6b921d3b4" ns2:_="">
     <xsd:import namespace="674893e4-d3e1-4b05-bb91-49ae406f9d69"/>
@@ -10820,24 +10343,22 @@
 </ct:contentTypeSchema>
 </file>
 
-<file path=customXml/itemProps1.xml><?xml version="1.0" encoding="utf-8"?>
-<ds:datastoreItem xmlns:ds="http://schemas.openxmlformats.org/officeDocument/2006/customXml" ds:itemID="{34825B0C-4106-47C8-808F-8F36882774EF}">
-  <ds:schemaRefs>
-    <ds:schemaRef ds:uri="http://schemas.microsoft.com/sharepoint/v3/contenttype/forms"/>
-  </ds:schemaRefs>
-</ds:datastoreItem>
+<file path=customXml/item2.xml><?xml version="1.0" encoding="utf-8"?>
+<p:properties xmlns:p="http://schemas.microsoft.com/office/2006/metadata/properties" xmlns:xsi="http://www.w3.org/2001/XMLSchema-instance" xmlns:pc="http://schemas.microsoft.com/office/infopath/2007/PartnerControls">
+  <documentManagement/>
+</p:properties>
 </file>
 
-<file path=customXml/itemProps2.xml><?xml version="1.0" encoding="utf-8"?>
-<ds:datastoreItem xmlns:ds="http://schemas.openxmlformats.org/officeDocument/2006/customXml" ds:itemID="{C174EC7F-2C34-41B5-8FFE-D2CEBAAD16CE}">
-  <ds:schemaRefs>
-    <ds:schemaRef ds:uri="http://schemas.microsoft.com/office/2006/metadata/properties"/>
-    <ds:schemaRef ds:uri="http://schemas.microsoft.com/office/infopath/2007/PartnerControls"/>
-  </ds:schemaRefs>
-</ds:datastoreItem>
+<file path=customXml/item3.xml><?xml version="1.0" encoding="utf-8"?>
+<?mso-contentType ?>
+<FormTemplates xmlns="http://schemas.microsoft.com/sharepoint/v3/contenttype/forms">
+  <Display>DocumentLibraryForm</Display>
+  <Edit>DocumentLibraryForm</Edit>
+  <New>DocumentLibraryForm</New>
+</FormTemplates>
 </file>
 
-<file path=customXml/itemProps3.xml><?xml version="1.0" encoding="utf-8"?>
+<file path=customXml/itemProps1.xml><?xml version="1.0" encoding="utf-8"?>
 <ds:datastoreItem xmlns:ds="http://schemas.openxmlformats.org/officeDocument/2006/customXml" ds:itemID="{6166FC20-37A2-4FF1-A52C-5C0DD5A4CAD7}">
   <ds:schemaRefs>
     <ds:schemaRef ds:uri="http://schemas.microsoft.com/office/2006/metadata/contentType"/>
@@ -10853,4 +10374,21 @@
     <ds:schemaRef ds:uri="http://schemas.microsoft.com/internal/obd"/>
   </ds:schemaRefs>
 </ds:datastoreItem>
+</file>
+
+<file path=customXml/itemProps2.xml><?xml version="1.0" encoding="utf-8"?>
+<ds:datastoreItem xmlns:ds="http://schemas.openxmlformats.org/officeDocument/2006/customXml" ds:itemID="{C174EC7F-2C34-41B5-8FFE-D2CEBAAD16CE}">
+  <ds:schemaRefs>
+    <ds:schemaRef ds:uri="http://schemas.microsoft.com/office/2006/metadata/properties"/>
+    <ds:schemaRef ds:uri="http://schemas.microsoft.com/office/infopath/2007/PartnerControls"/>
+  </ds:schemaRefs>
+</ds:datastoreItem>
+</file>
+
+<file path=customXml/itemProps3.xml><?xml version="1.0" encoding="utf-8"?>
+<ds:datastoreItem xmlns:ds="http://schemas.openxmlformats.org/officeDocument/2006/customXml" ds:itemID="{34825B0C-4106-47C8-808F-8F36882774EF}">
+  <ds:schemaRefs>
+    <ds:schemaRef ds:uri="http://schemas.microsoft.com/sharepoint/v3/contenttype/forms"/>
+  </ds:schemaRefs>
+</ds:datastoreItem>
 </file>
</xml_diff>